<commit_message>
Lagt inn mer kommentarer på scripts i dokument
</commit_message>
<xml_diff>
--- a/Innlevering_Gruppe_8_Super_Mario_Bros/Dokumentasjon/Dokumentasjon-for-innlevering.docx
+++ b/Innlevering_Gruppe_8_Super_Mario_Bros/Dokumentasjon/Dokumentasjon-for-innlevering.docx
@@ -1,6 +1,6 @@
 
 <file path=word/document.xml><?xml version="1.0" encoding="utf-8"?>
-<w:document xmlns:wpc="http://schemas.microsoft.com/office/word/2010/wordprocessingCanvas" xmlns:mc="http://schemas.openxmlformats.org/markup-compatibility/2006" xmlns:o="urn:schemas-microsoft-com:office:office" xmlns:r="http://schemas.openxmlformats.org/officeDocument/2006/relationships" xmlns:m="http://schemas.openxmlformats.org/officeDocument/2006/math" xmlns:v="urn:schemas-microsoft-com:vml" xmlns:wp14="http://schemas.microsoft.com/office/word/2010/wordprocessingDrawing" xmlns:wp="http://schemas.openxmlformats.org/drawingml/2006/wordprocessingDrawing" xmlns:w10="urn:schemas-microsoft-com:office:word" xmlns:w="http://schemas.openxmlformats.org/wordprocessingml/2006/main" xmlns:w14="http://schemas.microsoft.com/office/word/2010/wordml" xmlns:wpg="http://schemas.microsoft.com/office/word/2010/wordprocessingGroup" xmlns:wpi="http://schemas.microsoft.com/office/word/2010/wordprocessingInk" xmlns:wne="http://schemas.microsoft.com/office/word/2006/wordml" xmlns:wps="http://schemas.microsoft.com/office/word/2010/wordprocessingShape" mc:Ignorable="w14 wp14">
+<w:document xmlns:wpc="http://schemas.microsoft.com/office/word/2010/wordprocessingCanvas" xmlns:mc="http://schemas.openxmlformats.org/markup-compatibility/2006" xmlns:o="urn:schemas-microsoft-com:office:office" xmlns:r="http://schemas.openxmlformats.org/officeDocument/2006/relationships" xmlns:m="http://schemas.openxmlformats.org/officeDocument/2006/math" xmlns:v="urn:schemas-microsoft-com:vml" xmlns:wp14="http://schemas.microsoft.com/office/word/2010/wordprocessingDrawing" xmlns:wp="http://schemas.openxmlformats.org/drawingml/2006/wordprocessingDrawing" xmlns:w10="urn:schemas-microsoft-com:office:word" xmlns:w="http://schemas.openxmlformats.org/wordprocessingml/2006/main" xmlns:w14="http://schemas.microsoft.com/office/word/2010/wordml" xmlns:w15="http://schemas.microsoft.com/office/word/2012/wordml" xmlns:wpg="http://schemas.microsoft.com/office/word/2010/wordprocessingGroup" xmlns:wpi="http://schemas.microsoft.com/office/word/2010/wordprocessingInk" xmlns:wne="http://schemas.microsoft.com/office/word/2006/wordml" xmlns:wps="http://schemas.microsoft.com/office/word/2010/wordprocessingShape" mc:Ignorable="w14 w15 wp14">
   <w:body>
     <w:p>
       <w:pPr>
@@ -34,10 +34,10 @@
         </w:rPr>
         <w:t xml:space="preserve">Github: </w:t>
       </w:r>
-      <w:hyperlink r:id="rId6" w:history="1">
+      <w:hyperlink r:id="rId5" w:history="1">
         <w:r>
           <w:rPr>
-            <w:rStyle w:val="Hyperlink"/>
+            <w:rStyle w:val="Hyperkobling"/>
             <w:rFonts w:ascii="Calibri" w:eastAsia="Calibri" w:hAnsi="Calibri" w:cs="Calibri"/>
             <w:i/>
             <w:sz w:val="16"/>
@@ -621,15 +621,14 @@
     </w:p>
     <w:tbl>
       <w:tblPr>
-        <w:tblStyle w:val="TableGrid"/>
+        <w:tblStyle w:val="Tabellrutenett"/>
         <w:tblW w:w="0" w:type="auto"/>
         <w:tblLook w:val="04A0" w:firstRow="1" w:lastRow="0" w:firstColumn="1" w:lastColumn="0" w:noHBand="0" w:noVBand="1"/>
       </w:tblPr>
       <w:tblGrid>
         <w:gridCol w:w="1934"/>
         <w:gridCol w:w="1518"/>
-        <w:gridCol w:w="134"/>
-        <w:gridCol w:w="218"/>
+        <w:gridCol w:w="352"/>
         <w:gridCol w:w="13"/>
       </w:tblGrid>
       <w:tr>
@@ -640,7 +639,7 @@
         </w:trPr>
         <w:tc>
           <w:tcPr>
-            <w:tcW w:w="1889" w:type="dxa"/>
+            <w:tcW w:w="1934" w:type="dxa"/>
             <w:shd w:val="clear" w:color="auto" w:fill="F4B083" w:themeFill="accent2" w:themeFillTint="99"/>
           </w:tcPr>
           <w:p>
@@ -655,9 +654,6 @@
                 <w:lang w:val="en-US"/>
               </w:rPr>
             </w:pPr>
-            <w:bookmarkStart w:id="0" w:name="_GoBack"/>
-            <w:bookmarkEnd w:id="0"/>
-            <w:proofErr w:type="spellStart"/>
             <w:r>
               <w:rPr>
                 <w:rFonts w:ascii="Calibri" w:eastAsia="Calibri" w:hAnsi="Calibri" w:cs="Calibri"/>
@@ -669,13 +665,12 @@
               </w:rPr>
               <w:t>Scrips</w:t>
             </w:r>
-            <w:proofErr w:type="spellEnd"/>
-          </w:p>
-        </w:tc>
-        <w:tc>
-          <w:tcPr>
-            <w:tcW w:w="1869" w:type="dxa"/>
-            <w:gridSpan w:val="3"/>
+          </w:p>
+        </w:tc>
+        <w:tc>
+          <w:tcPr>
+            <w:tcW w:w="1870" w:type="dxa"/>
+            <w:gridSpan w:val="2"/>
             <w:shd w:val="clear" w:color="auto" w:fill="F4B083" w:themeFill="accent2" w:themeFillTint="99"/>
           </w:tcPr>
           <w:p>
@@ -709,12 +704,12 @@
       <w:tr>
         <w:trPr>
           <w:gridAfter w:val="1"/>
-          <w:wAfter w:w="12" w:type="dxa"/>
+          <w:wAfter w:w="13" w:type="dxa"/>
           <w:trHeight w:val="224"/>
         </w:trPr>
         <w:tc>
           <w:tcPr>
-            <w:tcW w:w="3407" w:type="dxa"/>
+            <w:tcW w:w="3452" w:type="dxa"/>
             <w:gridSpan w:val="2"/>
             <w:shd w:val="clear" w:color="auto" w:fill="000000" w:themeFill="text1"/>
           </w:tcPr>
@@ -738,7 +733,6 @@
         <w:tc>
           <w:tcPr>
             <w:tcW w:w="352" w:type="dxa"/>
-            <w:gridSpan w:val="2"/>
             <w:shd w:val="clear" w:color="auto" w:fill="000000" w:themeFill="text1"/>
           </w:tcPr>
           <w:p>
@@ -762,7 +756,7 @@
         </w:trPr>
         <w:tc>
           <w:tcPr>
-            <w:tcW w:w="1889" w:type="dxa"/>
+            <w:tcW w:w="1934" w:type="dxa"/>
           </w:tcPr>
           <w:p>
             <w:pPr>
@@ -792,8 +786,8 @@
         </w:tc>
         <w:tc>
           <w:tcPr>
-            <w:tcW w:w="1869" w:type="dxa"/>
-            <w:gridSpan w:val="3"/>
+            <w:tcW w:w="1870" w:type="dxa"/>
+            <w:gridSpan w:val="2"/>
           </w:tcPr>
           <w:p>
             <w:pPr>
@@ -824,7 +818,7 @@
         </w:trPr>
         <w:tc>
           <w:tcPr>
-            <w:tcW w:w="1889" w:type="dxa"/>
+            <w:tcW w:w="1934" w:type="dxa"/>
           </w:tcPr>
           <w:p>
             <w:pPr>
@@ -850,8 +844,8 @@
         </w:tc>
         <w:tc>
           <w:tcPr>
-            <w:tcW w:w="1869" w:type="dxa"/>
-            <w:gridSpan w:val="3"/>
+            <w:tcW w:w="1870" w:type="dxa"/>
+            <w:gridSpan w:val="2"/>
           </w:tcPr>
           <w:p>
             <w:pPr>
@@ -882,7 +876,7 @@
         </w:trPr>
         <w:tc>
           <w:tcPr>
-            <w:tcW w:w="1889" w:type="dxa"/>
+            <w:tcW w:w="1934" w:type="dxa"/>
           </w:tcPr>
           <w:p>
             <w:pPr>
@@ -908,8 +902,8 @@
         </w:tc>
         <w:tc>
           <w:tcPr>
-            <w:tcW w:w="1869" w:type="dxa"/>
-            <w:gridSpan w:val="3"/>
+            <w:tcW w:w="1870" w:type="dxa"/>
+            <w:gridSpan w:val="2"/>
           </w:tcPr>
           <w:p>
             <w:pPr>
@@ -940,19 +934,20 @@
         </w:trPr>
         <w:tc>
           <w:tcPr>
-            <w:tcW w:w="1889" w:type="dxa"/>
-          </w:tcPr>
-          <w:p>
-            <w:pPr>
-              <w:rPr>
-                <w:rFonts w:ascii="Calibri" w:eastAsia="Calibri" w:hAnsi="Calibri" w:cs="Calibri"/>
-                <w:b/>
-                <w:color w:val="000000" w:themeColor="text1"/>
-                <w:sz w:val="20"/>
-                <w:szCs w:val="20"/>
-                <w:lang w:val="en-US"/>
-              </w:rPr>
-            </w:pPr>
+            <w:tcW w:w="1934" w:type="dxa"/>
+          </w:tcPr>
+          <w:p>
+            <w:pPr>
+              <w:rPr>
+                <w:rFonts w:ascii="Calibri" w:eastAsia="Calibri" w:hAnsi="Calibri" w:cs="Calibri"/>
+                <w:b/>
+                <w:color w:val="000000" w:themeColor="text1"/>
+                <w:sz w:val="20"/>
+                <w:szCs w:val="20"/>
+                <w:lang w:val="en-US"/>
+              </w:rPr>
+            </w:pPr>
+            <w:proofErr w:type="gramStart"/>
             <w:r>
               <w:rPr>
                 <w:rFonts w:ascii="Calibri" w:eastAsia="Calibri" w:hAnsi="Calibri" w:cs="Calibri"/>
@@ -963,7 +958,6 @@
               </w:rPr>
               <w:t>coinBoxBeheav</w:t>
             </w:r>
-            <w:proofErr w:type="spellStart"/>
             <w:r>
               <w:rPr>
                 <w:rFonts w:ascii="Calibri" w:eastAsia="Calibri" w:hAnsi="Calibri" w:cs="Calibri"/>
@@ -975,24 +969,32 @@
               </w:rPr>
               <w:t>iour</w:t>
             </w:r>
-            <w:proofErr w:type="spellEnd"/>
-          </w:p>
-        </w:tc>
-        <w:tc>
-          <w:tcPr>
-            <w:tcW w:w="1869" w:type="dxa"/>
-            <w:gridSpan w:val="3"/>
-          </w:tcPr>
-          <w:p>
-            <w:pPr>
-              <w:rPr>
-                <w:rFonts w:ascii="Calibri" w:eastAsia="Calibri" w:hAnsi="Calibri" w:cs="Calibri"/>
-                <w:color w:val="000000" w:themeColor="text1"/>
-                <w:sz w:val="12"/>
-                <w:szCs w:val="20"/>
-                <w:lang w:val="en-US"/>
-              </w:rPr>
-            </w:pPr>
+            <w:proofErr w:type="gramEnd"/>
+          </w:p>
+        </w:tc>
+        <w:tc>
+          <w:tcPr>
+            <w:tcW w:w="1870" w:type="dxa"/>
+            <w:gridSpan w:val="2"/>
+          </w:tcPr>
+          <w:p>
+            <w:pPr>
+              <w:rPr>
+                <w:rFonts w:ascii="Calibri" w:eastAsia="Calibri" w:hAnsi="Calibri" w:cs="Calibri"/>
+                <w:color w:val="000000" w:themeColor="text1"/>
+                <w:sz w:val="12"/>
+                <w:szCs w:val="20"/>
+              </w:rPr>
+            </w:pPr>
+            <w:r>
+              <w:rPr>
+                <w:rFonts w:ascii="Calibri" w:eastAsia="Calibri" w:hAnsi="Calibri" w:cs="Calibri"/>
+                <w:color w:val="000000" w:themeColor="text1"/>
+                <w:sz w:val="12"/>
+                <w:szCs w:val="20"/>
+              </w:rPr>
+              <w:t>Mer spesifikke funksjoner for pengeboksene</w:t>
+            </w:r>
           </w:p>
         </w:tc>
       </w:tr>
@@ -1004,7 +1006,7 @@
         </w:trPr>
         <w:tc>
           <w:tcPr>
-            <w:tcW w:w="1889" w:type="dxa"/>
+            <w:tcW w:w="1934" w:type="dxa"/>
           </w:tcPr>
           <w:p>
             <w:pPr>
@@ -1034,19 +1036,58 @@
         </w:tc>
         <w:tc>
           <w:tcPr>
-            <w:tcW w:w="1869" w:type="dxa"/>
-            <w:gridSpan w:val="3"/>
-          </w:tcPr>
-          <w:p>
-            <w:pPr>
-              <w:rPr>
-                <w:rFonts w:ascii="Calibri" w:eastAsia="Calibri" w:hAnsi="Calibri" w:cs="Calibri"/>
-                <w:color w:val="000000" w:themeColor="text1"/>
-                <w:sz w:val="20"/>
-                <w:szCs w:val="20"/>
-                <w:lang w:val="en-US"/>
-              </w:rPr>
-            </w:pPr>
+            <w:tcW w:w="1870" w:type="dxa"/>
+            <w:gridSpan w:val="2"/>
+          </w:tcPr>
+          <w:p>
+            <w:pPr>
+              <w:rPr>
+                <w:rFonts w:ascii="Calibri" w:eastAsia="Calibri" w:hAnsi="Calibri" w:cs="Calibri"/>
+                <w:color w:val="000000" w:themeColor="text1"/>
+                <w:sz w:val="12"/>
+                <w:szCs w:val="12"/>
+              </w:rPr>
+            </w:pPr>
+            <w:proofErr w:type="spellStart"/>
+            <w:r>
+              <w:rPr>
+                <w:rFonts w:ascii="Calibri" w:eastAsia="Calibri" w:hAnsi="Calibri" w:cs="Calibri"/>
+                <w:color w:val="000000" w:themeColor="text1"/>
+                <w:sz w:val="12"/>
+                <w:szCs w:val="12"/>
+              </w:rPr>
+              <w:t>Disabler</w:t>
+            </w:r>
+            <w:proofErr w:type="spellEnd"/>
+            <w:r>
+              <w:rPr>
+                <w:rFonts w:ascii="Calibri" w:eastAsia="Calibri" w:hAnsi="Calibri" w:cs="Calibri"/>
+                <w:color w:val="000000" w:themeColor="text1"/>
+                <w:sz w:val="12"/>
+                <w:szCs w:val="12"/>
+              </w:rPr>
+              <w:t xml:space="preserve"> idle-animasjon når boksen blir </w:t>
+            </w:r>
+            <w:proofErr w:type="spellStart"/>
+            <w:r>
+              <w:rPr>
+                <w:rFonts w:ascii="Calibri" w:eastAsia="Calibri" w:hAnsi="Calibri" w:cs="Calibri"/>
+                <w:color w:val="000000" w:themeColor="text1"/>
+                <w:sz w:val="12"/>
+                <w:szCs w:val="12"/>
+              </w:rPr>
+              <w:t>exhausted</w:t>
+            </w:r>
+            <w:proofErr w:type="spellEnd"/>
+            <w:r>
+              <w:rPr>
+                <w:rFonts w:ascii="Calibri" w:eastAsia="Calibri" w:hAnsi="Calibri" w:cs="Calibri"/>
+                <w:color w:val="000000" w:themeColor="text1"/>
+                <w:sz w:val="12"/>
+                <w:szCs w:val="12"/>
+              </w:rPr>
+              <w:t>.</w:t>
+            </w:r>
           </w:p>
         </w:tc>
       </w:tr>
@@ -1058,7 +1099,7 @@
         </w:trPr>
         <w:tc>
           <w:tcPr>
-            <w:tcW w:w="1889" w:type="dxa"/>
+            <w:tcW w:w="1934" w:type="dxa"/>
           </w:tcPr>
           <w:p>
             <w:pPr>
@@ -1086,8 +1127,8 @@
         </w:tc>
         <w:tc>
           <w:tcPr>
-            <w:tcW w:w="1869" w:type="dxa"/>
-            <w:gridSpan w:val="3"/>
+            <w:tcW w:w="1870" w:type="dxa"/>
+            <w:gridSpan w:val="2"/>
           </w:tcPr>
           <w:p>
             <w:pPr>
@@ -1136,7 +1177,7 @@
         </w:trPr>
         <w:tc>
           <w:tcPr>
-            <w:tcW w:w="1889" w:type="dxa"/>
+            <w:tcW w:w="1934" w:type="dxa"/>
           </w:tcPr>
           <w:p>
             <w:pPr>
@@ -1166,8 +1207,8 @@
         </w:tc>
         <w:tc>
           <w:tcPr>
-            <w:tcW w:w="1869" w:type="dxa"/>
-            <w:gridSpan w:val="3"/>
+            <w:tcW w:w="1870" w:type="dxa"/>
+            <w:gridSpan w:val="2"/>
           </w:tcPr>
           <w:p>
             <w:pPr>
@@ -1244,7 +1285,7 @@
         </w:trPr>
         <w:tc>
           <w:tcPr>
-            <w:tcW w:w="1889" w:type="dxa"/>
+            <w:tcW w:w="1934" w:type="dxa"/>
           </w:tcPr>
           <w:p>
             <w:pPr>
@@ -1274,8 +1315,8 @@
         </w:tc>
         <w:tc>
           <w:tcPr>
-            <w:tcW w:w="1869" w:type="dxa"/>
-            <w:gridSpan w:val="3"/>
+            <w:tcW w:w="1870" w:type="dxa"/>
+            <w:gridSpan w:val="2"/>
           </w:tcPr>
           <w:p>
             <w:pPr>
@@ -1320,7 +1361,7 @@
         </w:trPr>
         <w:tc>
           <w:tcPr>
-            <w:tcW w:w="1889" w:type="dxa"/>
+            <w:tcW w:w="1934" w:type="dxa"/>
           </w:tcPr>
           <w:p>
             <w:pPr>
@@ -1350,19 +1391,47 @@
         </w:tc>
         <w:tc>
           <w:tcPr>
-            <w:tcW w:w="1869" w:type="dxa"/>
-            <w:gridSpan w:val="3"/>
-          </w:tcPr>
-          <w:p>
-            <w:pPr>
-              <w:rPr>
-                <w:rFonts w:ascii="Calibri" w:eastAsia="Calibri" w:hAnsi="Calibri" w:cs="Calibri"/>
-                <w:color w:val="000000" w:themeColor="text1"/>
-                <w:sz w:val="12"/>
-                <w:szCs w:val="20"/>
-                <w:lang w:val="en-US"/>
-              </w:rPr>
-            </w:pPr>
+            <w:tcW w:w="1870" w:type="dxa"/>
+            <w:gridSpan w:val="2"/>
+          </w:tcPr>
+          <w:p>
+            <w:pPr>
+              <w:rPr>
+                <w:rFonts w:ascii="Calibri" w:eastAsia="Calibri" w:hAnsi="Calibri" w:cs="Calibri"/>
+                <w:color w:val="000000" w:themeColor="text1"/>
+                <w:sz w:val="12"/>
+                <w:szCs w:val="20"/>
+              </w:rPr>
+            </w:pPr>
+            <w:r>
+              <w:rPr>
+                <w:rFonts w:ascii="Calibri" w:eastAsia="Calibri" w:hAnsi="Calibri" w:cs="Calibri"/>
+                <w:color w:val="000000" w:themeColor="text1"/>
+                <w:sz w:val="12"/>
+                <w:szCs w:val="20"/>
+              </w:rPr>
+              <w:t xml:space="preserve">Styrer vokseanimasjonen. </w:t>
+            </w:r>
+            <w:proofErr w:type="spellStart"/>
+            <w:r>
+              <w:rPr>
+                <w:rFonts w:ascii="Calibri" w:eastAsia="Calibri" w:hAnsi="Calibri" w:cs="Calibri"/>
+                <w:color w:val="000000" w:themeColor="text1"/>
+                <w:sz w:val="12"/>
+                <w:szCs w:val="20"/>
+              </w:rPr>
+              <w:t>Enabler</w:t>
+            </w:r>
+            <w:proofErr w:type="spellEnd"/>
+            <w:r>
+              <w:rPr>
+                <w:rFonts w:ascii="Calibri" w:eastAsia="Calibri" w:hAnsi="Calibri" w:cs="Calibri"/>
+                <w:color w:val="000000" w:themeColor="text1"/>
+                <w:sz w:val="12"/>
+                <w:szCs w:val="20"/>
+              </w:rPr>
+              <w:t xml:space="preserve"> også kontrollen etter animasjon.</w:t>
+            </w:r>
           </w:p>
         </w:tc>
       </w:tr>
@@ -1374,20 +1443,19 @@
         </w:trPr>
         <w:tc>
           <w:tcPr>
-            <w:tcW w:w="1889" w:type="dxa"/>
-          </w:tcPr>
-          <w:p>
-            <w:pPr>
-              <w:rPr>
-                <w:rFonts w:ascii="Calibri" w:eastAsia="Calibri" w:hAnsi="Calibri" w:cs="Calibri"/>
-                <w:b/>
-                <w:color w:val="000000" w:themeColor="text1"/>
-                <w:sz w:val="20"/>
-                <w:szCs w:val="20"/>
-                <w:lang w:val="en-US"/>
-              </w:rPr>
-            </w:pPr>
-            <w:proofErr w:type="spellStart"/>
+            <w:tcW w:w="1934" w:type="dxa"/>
+          </w:tcPr>
+          <w:p>
+            <w:pPr>
+              <w:rPr>
+                <w:rFonts w:ascii="Calibri" w:eastAsia="Calibri" w:hAnsi="Calibri" w:cs="Calibri"/>
+                <w:b/>
+                <w:color w:val="000000" w:themeColor="text1"/>
+                <w:sz w:val="20"/>
+                <w:szCs w:val="20"/>
+                <w:lang w:val="en-US"/>
+              </w:rPr>
+            </w:pPr>
             <w:r>
               <w:rPr>
                 <w:rFonts w:ascii="Calibri" w:eastAsia="Calibri" w:hAnsi="Calibri" w:cs="Calibri"/>
@@ -1399,24 +1467,55 @@
               </w:rPr>
               <w:t>pitCollision</w:t>
             </w:r>
-            <w:proofErr w:type="spellEnd"/>
-          </w:p>
-        </w:tc>
-        <w:tc>
-          <w:tcPr>
-            <w:tcW w:w="1869" w:type="dxa"/>
-            <w:gridSpan w:val="3"/>
-          </w:tcPr>
-          <w:p>
-            <w:pPr>
-              <w:rPr>
-                <w:rFonts w:ascii="Calibri" w:eastAsia="Calibri" w:hAnsi="Calibri" w:cs="Calibri"/>
-                <w:color w:val="000000" w:themeColor="text1"/>
-                <w:sz w:val="20"/>
-                <w:szCs w:val="20"/>
-                <w:lang w:val="en-US"/>
-              </w:rPr>
-            </w:pPr>
+          </w:p>
+        </w:tc>
+        <w:tc>
+          <w:tcPr>
+            <w:tcW w:w="1870" w:type="dxa"/>
+            <w:gridSpan w:val="2"/>
+          </w:tcPr>
+          <w:p>
+            <w:pPr>
+              <w:rPr>
+                <w:rFonts w:ascii="Calibri" w:eastAsia="Calibri" w:hAnsi="Calibri" w:cs="Calibri"/>
+                <w:color w:val="000000" w:themeColor="text1"/>
+                <w:sz w:val="12"/>
+                <w:szCs w:val="12"/>
+                <w:lang w:val="en-US"/>
+              </w:rPr>
+            </w:pPr>
+            <w:r>
+              <w:rPr>
+                <w:rFonts w:ascii="Calibri" w:eastAsia="Calibri" w:hAnsi="Calibri" w:cs="Calibri"/>
+                <w:color w:val="000000" w:themeColor="text1"/>
+                <w:sz w:val="12"/>
+                <w:szCs w:val="12"/>
+                <w:lang w:val="en-US"/>
+              </w:rPr>
+              <w:t xml:space="preserve">Trigger for </w:t>
+            </w:r>
+            <w:proofErr w:type="spellStart"/>
+            <w:r>
+              <w:rPr>
+                <w:rFonts w:ascii="Calibri" w:eastAsia="Calibri" w:hAnsi="Calibri" w:cs="Calibri"/>
+                <w:color w:val="000000" w:themeColor="text1"/>
+                <w:sz w:val="12"/>
+                <w:szCs w:val="12"/>
+                <w:lang w:val="en-US"/>
+              </w:rPr>
+              <w:t>fallgruvene</w:t>
+            </w:r>
+            <w:proofErr w:type="spellEnd"/>
+            <w:r>
+              <w:rPr>
+                <w:rFonts w:ascii="Calibri" w:eastAsia="Calibri" w:hAnsi="Calibri" w:cs="Calibri"/>
+                <w:color w:val="000000" w:themeColor="text1"/>
+                <w:sz w:val="12"/>
+                <w:szCs w:val="12"/>
+                <w:lang w:val="en-US"/>
+              </w:rPr>
+              <w:t>.</w:t>
+            </w:r>
           </w:p>
         </w:tc>
       </w:tr>
@@ -1428,7 +1527,7 @@
         </w:trPr>
         <w:tc>
           <w:tcPr>
-            <w:tcW w:w="1889" w:type="dxa"/>
+            <w:tcW w:w="1934" w:type="dxa"/>
           </w:tcPr>
           <w:p>
             <w:pPr>
@@ -1458,19 +1557,63 @@
         </w:tc>
         <w:tc>
           <w:tcPr>
-            <w:tcW w:w="1869" w:type="dxa"/>
-            <w:gridSpan w:val="3"/>
-          </w:tcPr>
-          <w:p>
-            <w:pPr>
-              <w:rPr>
-                <w:rFonts w:ascii="Calibri" w:eastAsia="Calibri" w:hAnsi="Calibri" w:cs="Calibri"/>
-                <w:color w:val="000000" w:themeColor="text1"/>
-                <w:sz w:val="20"/>
-                <w:szCs w:val="20"/>
-                <w:lang w:val="en-US"/>
-              </w:rPr>
-            </w:pPr>
+            <w:tcW w:w="1870" w:type="dxa"/>
+            <w:gridSpan w:val="2"/>
+          </w:tcPr>
+          <w:p>
+            <w:pPr>
+              <w:rPr>
+                <w:rFonts w:ascii="Calibri" w:eastAsia="Calibri" w:hAnsi="Calibri" w:cs="Calibri"/>
+                <w:color w:val="000000" w:themeColor="text1"/>
+                <w:sz w:val="12"/>
+                <w:szCs w:val="12"/>
+                <w:lang w:val="en-US"/>
+              </w:rPr>
+            </w:pPr>
+            <w:r>
+              <w:rPr>
+                <w:rFonts w:ascii="Calibri" w:eastAsia="Calibri" w:hAnsi="Calibri" w:cs="Calibri"/>
+                <w:color w:val="000000" w:themeColor="text1"/>
+                <w:sz w:val="12"/>
+                <w:szCs w:val="12"/>
+                <w:lang w:val="en-US"/>
+              </w:rPr>
+              <w:t xml:space="preserve">Tar for </w:t>
+            </w:r>
+            <w:proofErr w:type="spellStart"/>
+            <w:r>
+              <w:rPr>
+                <w:rFonts w:ascii="Calibri" w:eastAsia="Calibri" w:hAnsi="Calibri" w:cs="Calibri"/>
+                <w:color w:val="000000" w:themeColor="text1"/>
+                <w:sz w:val="12"/>
+                <w:szCs w:val="12"/>
+                <w:lang w:val="en-US"/>
+              </w:rPr>
+              <w:t>seg</w:t>
+            </w:r>
+            <w:proofErr w:type="spellEnd"/>
+            <w:r>
+              <w:rPr>
+                <w:rFonts w:ascii="Calibri" w:eastAsia="Calibri" w:hAnsi="Calibri" w:cs="Calibri"/>
+                <w:color w:val="000000" w:themeColor="text1"/>
+                <w:sz w:val="12"/>
+                <w:szCs w:val="12"/>
+                <w:lang w:val="en-US"/>
+              </w:rPr>
+              <w:t xml:space="preserve"> </w:t>
+            </w:r>
+            <w:proofErr w:type="spellStart"/>
+            <w:r>
+              <w:rPr>
+                <w:rFonts w:ascii="Calibri" w:eastAsia="Calibri" w:hAnsi="Calibri" w:cs="Calibri"/>
+                <w:color w:val="000000" w:themeColor="text1"/>
+                <w:sz w:val="12"/>
+                <w:szCs w:val="12"/>
+                <w:lang w:val="en-US"/>
+              </w:rPr>
+              <w:t>spillerkollisjonene</w:t>
+            </w:r>
+            <w:proofErr w:type="spellEnd"/>
           </w:p>
         </w:tc>
       </w:tr>
@@ -1482,7 +1625,7 @@
         </w:trPr>
         <w:tc>
           <w:tcPr>
-            <w:tcW w:w="1889" w:type="dxa"/>
+            <w:tcW w:w="1934" w:type="dxa"/>
           </w:tcPr>
           <w:p>
             <w:pPr>
@@ -1512,19 +1655,27 @@
         </w:tc>
         <w:tc>
           <w:tcPr>
-            <w:tcW w:w="1869" w:type="dxa"/>
-            <w:gridSpan w:val="3"/>
-          </w:tcPr>
-          <w:p>
-            <w:pPr>
-              <w:rPr>
-                <w:rFonts w:ascii="Calibri" w:eastAsia="Calibri" w:hAnsi="Calibri" w:cs="Calibri"/>
-                <w:color w:val="000000" w:themeColor="text1"/>
-                <w:sz w:val="20"/>
-                <w:szCs w:val="20"/>
-                <w:lang w:val="en-US"/>
-              </w:rPr>
-            </w:pPr>
+            <w:tcW w:w="1870" w:type="dxa"/>
+            <w:gridSpan w:val="2"/>
+          </w:tcPr>
+          <w:p>
+            <w:pPr>
+              <w:rPr>
+                <w:rFonts w:ascii="Calibri" w:eastAsia="Calibri" w:hAnsi="Calibri" w:cs="Calibri"/>
+                <w:color w:val="000000" w:themeColor="text1"/>
+                <w:sz w:val="12"/>
+                <w:szCs w:val="12"/>
+              </w:rPr>
+            </w:pPr>
+            <w:r>
+              <w:rPr>
+                <w:rFonts w:ascii="Calibri" w:eastAsia="Calibri" w:hAnsi="Calibri" w:cs="Calibri"/>
+                <w:color w:val="000000" w:themeColor="text1"/>
+                <w:sz w:val="12"/>
+                <w:szCs w:val="12"/>
+              </w:rPr>
+              <w:t>Tar for seg kontrollene til spilleren.</w:t>
+            </w:r>
           </w:p>
         </w:tc>
       </w:tr>
@@ -1536,20 +1687,19 @@
         </w:trPr>
         <w:tc>
           <w:tcPr>
-            <w:tcW w:w="1889" w:type="dxa"/>
-          </w:tcPr>
-          <w:p>
-            <w:pPr>
-              <w:rPr>
-                <w:rFonts w:ascii="Calibri" w:eastAsia="Calibri" w:hAnsi="Calibri" w:cs="Calibri"/>
-                <w:b/>
-                <w:color w:val="000000" w:themeColor="text1"/>
-                <w:sz w:val="20"/>
-                <w:szCs w:val="20"/>
-                <w:lang w:val="en-US"/>
-              </w:rPr>
-            </w:pPr>
-            <w:proofErr w:type="spellStart"/>
+            <w:tcW w:w="1934" w:type="dxa"/>
+          </w:tcPr>
+          <w:p>
+            <w:pPr>
+              <w:rPr>
+                <w:rFonts w:ascii="Calibri" w:eastAsia="Calibri" w:hAnsi="Calibri" w:cs="Calibri"/>
+                <w:b/>
+                <w:color w:val="000000" w:themeColor="text1"/>
+                <w:sz w:val="20"/>
+                <w:szCs w:val="20"/>
+                <w:lang w:val="en-US"/>
+              </w:rPr>
+            </w:pPr>
             <w:r>
               <w:rPr>
                 <w:rFonts w:ascii="Calibri" w:eastAsia="Calibri" w:hAnsi="Calibri" w:cs="Calibri"/>
@@ -1561,24 +1711,89 @@
               </w:rPr>
               <w:t>playerDeath</w:t>
             </w:r>
-            <w:proofErr w:type="spellEnd"/>
-          </w:p>
-        </w:tc>
-        <w:tc>
-          <w:tcPr>
-            <w:tcW w:w="1869" w:type="dxa"/>
-            <w:gridSpan w:val="3"/>
-          </w:tcPr>
-          <w:p>
-            <w:pPr>
-              <w:rPr>
-                <w:rFonts w:ascii="Calibri" w:eastAsia="Calibri" w:hAnsi="Calibri" w:cs="Calibri"/>
-                <w:color w:val="000000" w:themeColor="text1"/>
-                <w:sz w:val="20"/>
-                <w:szCs w:val="20"/>
-                <w:lang w:val="en-US"/>
-              </w:rPr>
-            </w:pPr>
+          </w:p>
+        </w:tc>
+        <w:tc>
+          <w:tcPr>
+            <w:tcW w:w="1870" w:type="dxa"/>
+            <w:gridSpan w:val="2"/>
+          </w:tcPr>
+          <w:p>
+            <w:pPr>
+              <w:rPr>
+                <w:rFonts w:ascii="Calibri" w:eastAsia="Calibri" w:hAnsi="Calibri" w:cs="Calibri"/>
+                <w:color w:val="000000" w:themeColor="text1"/>
+                <w:sz w:val="12"/>
+                <w:szCs w:val="12"/>
+                <w:lang w:val="en-US"/>
+              </w:rPr>
+            </w:pPr>
+            <w:proofErr w:type="spellStart"/>
+            <w:r>
+              <w:rPr>
+                <w:rFonts w:ascii="Calibri" w:eastAsia="Calibri" w:hAnsi="Calibri" w:cs="Calibri"/>
+                <w:color w:val="000000" w:themeColor="text1"/>
+                <w:sz w:val="12"/>
+                <w:szCs w:val="12"/>
+                <w:lang w:val="en-US"/>
+              </w:rPr>
+              <w:t>Skade</w:t>
+            </w:r>
+            <w:proofErr w:type="spellEnd"/>
+            <w:r>
+              <w:rPr>
+                <w:rFonts w:ascii="Calibri" w:eastAsia="Calibri" w:hAnsi="Calibri" w:cs="Calibri"/>
+                <w:color w:val="000000" w:themeColor="text1"/>
+                <w:sz w:val="12"/>
+                <w:szCs w:val="12"/>
+                <w:lang w:val="en-US"/>
+              </w:rPr>
+              <w:t xml:space="preserve"> </w:t>
+            </w:r>
+            <w:proofErr w:type="spellStart"/>
+            <w:r>
+              <w:rPr>
+                <w:rFonts w:ascii="Calibri" w:eastAsia="Calibri" w:hAnsi="Calibri" w:cs="Calibri"/>
+                <w:color w:val="000000" w:themeColor="text1"/>
+                <w:sz w:val="12"/>
+                <w:szCs w:val="12"/>
+                <w:lang w:val="en-US"/>
+              </w:rPr>
+              <w:t>eller</w:t>
+            </w:r>
+            <w:proofErr w:type="spellEnd"/>
+            <w:r>
+              <w:rPr>
+                <w:rFonts w:ascii="Calibri" w:eastAsia="Calibri" w:hAnsi="Calibri" w:cs="Calibri"/>
+                <w:color w:val="000000" w:themeColor="text1"/>
+                <w:sz w:val="12"/>
+                <w:szCs w:val="12"/>
+                <w:lang w:val="en-US"/>
+              </w:rPr>
+              <w:t xml:space="preserve"> </w:t>
+            </w:r>
+            <w:proofErr w:type="spellStart"/>
+            <w:r>
+              <w:rPr>
+                <w:rFonts w:ascii="Calibri" w:eastAsia="Calibri" w:hAnsi="Calibri" w:cs="Calibri"/>
+                <w:color w:val="000000" w:themeColor="text1"/>
+                <w:sz w:val="12"/>
+                <w:szCs w:val="12"/>
+                <w:lang w:val="en-US"/>
+              </w:rPr>
+              <w:t>død</w:t>
+            </w:r>
+            <w:proofErr w:type="spellEnd"/>
+            <w:r>
+              <w:rPr>
+                <w:rFonts w:ascii="Calibri" w:eastAsia="Calibri" w:hAnsi="Calibri" w:cs="Calibri"/>
+                <w:color w:val="000000" w:themeColor="text1"/>
+                <w:sz w:val="12"/>
+                <w:szCs w:val="12"/>
+                <w:lang w:val="en-US"/>
+              </w:rPr>
+              <w:t xml:space="preserve"> </w:t>
+            </w:r>
           </w:p>
         </w:tc>
       </w:tr>
@@ -1590,49 +1805,57 @@
         </w:trPr>
         <w:tc>
           <w:tcPr>
-            <w:tcW w:w="1889" w:type="dxa"/>
-          </w:tcPr>
-          <w:p>
-            <w:pPr>
-              <w:rPr>
-                <w:rFonts w:ascii="Calibri" w:eastAsia="Calibri" w:hAnsi="Calibri" w:cs="Calibri"/>
-                <w:b/>
-                <w:color w:val="000000" w:themeColor="text1"/>
-                <w:sz w:val="20"/>
-                <w:szCs w:val="20"/>
-                <w:lang w:val="en-US"/>
-              </w:rPr>
-            </w:pPr>
-            <w:proofErr w:type="spellStart"/>
-            <w:r>
-              <w:rPr>
-                <w:rFonts w:ascii="Calibri" w:eastAsia="Calibri" w:hAnsi="Calibri" w:cs="Calibri"/>
-                <w:b/>
-                <w:color w:val="000000" w:themeColor="text1"/>
-                <w:sz w:val="20"/>
-                <w:szCs w:val="20"/>
-                <w:lang w:val="en-US"/>
-              </w:rPr>
-              <w:t>playerFinish</w:t>
-            </w:r>
-            <w:proofErr w:type="spellEnd"/>
-          </w:p>
-        </w:tc>
-        <w:tc>
-          <w:tcPr>
-            <w:tcW w:w="1869" w:type="dxa"/>
-            <w:gridSpan w:val="3"/>
-          </w:tcPr>
-          <w:p>
-            <w:pPr>
-              <w:rPr>
-                <w:rFonts w:ascii="Calibri" w:eastAsia="Calibri" w:hAnsi="Calibri" w:cs="Calibri"/>
-                <w:color w:val="000000" w:themeColor="text1"/>
-                <w:sz w:val="20"/>
-                <w:szCs w:val="20"/>
-                <w:lang w:val="en-US"/>
-              </w:rPr>
-            </w:pPr>
+            <w:tcW w:w="1934" w:type="dxa"/>
+          </w:tcPr>
+          <w:p>
+            <w:pPr>
+              <w:rPr>
+                <w:rFonts w:ascii="Calibri" w:eastAsia="Calibri" w:hAnsi="Calibri" w:cs="Calibri"/>
+                <w:b/>
+                <w:color w:val="000000" w:themeColor="text1"/>
+                <w:sz w:val="20"/>
+                <w:szCs w:val="20"/>
+                <w:lang w:val="en-US"/>
+              </w:rPr>
+            </w:pPr>
+            <w:proofErr w:type="spellStart"/>
+            <w:r>
+              <w:rPr>
+                <w:rFonts w:ascii="Calibri" w:eastAsia="Calibri" w:hAnsi="Calibri" w:cs="Calibri"/>
+                <w:b/>
+                <w:color w:val="000000" w:themeColor="text1"/>
+                <w:sz w:val="20"/>
+                <w:szCs w:val="20"/>
+                <w:lang w:val="en-US"/>
+              </w:rPr>
+              <w:t>soundController</w:t>
+            </w:r>
+            <w:proofErr w:type="spellEnd"/>
+          </w:p>
+        </w:tc>
+        <w:tc>
+          <w:tcPr>
+            <w:tcW w:w="1870" w:type="dxa"/>
+            <w:gridSpan w:val="2"/>
+          </w:tcPr>
+          <w:p>
+            <w:pPr>
+              <w:rPr>
+                <w:rFonts w:ascii="Calibri" w:eastAsia="Calibri" w:hAnsi="Calibri" w:cs="Calibri"/>
+                <w:color w:val="000000" w:themeColor="text1"/>
+                <w:sz w:val="20"/>
+                <w:szCs w:val="20"/>
+              </w:rPr>
+            </w:pPr>
+            <w:r>
+              <w:rPr>
+                <w:rFonts w:ascii="Calibri" w:eastAsia="Calibri" w:hAnsi="Calibri" w:cs="Calibri"/>
+                <w:color w:val="000000" w:themeColor="text1"/>
+                <w:sz w:val="12"/>
+                <w:szCs w:val="20"/>
+              </w:rPr>
+              <w:t xml:space="preserve">Styrer lyden, laster inn lydfiler. </w:t>
+            </w:r>
           </w:p>
         </w:tc>
       </w:tr>
@@ -1644,49 +1867,56 @@
         </w:trPr>
         <w:tc>
           <w:tcPr>
-            <w:tcW w:w="1889" w:type="dxa"/>
-          </w:tcPr>
-          <w:p>
-            <w:pPr>
-              <w:rPr>
-                <w:rFonts w:ascii="Calibri" w:eastAsia="Calibri" w:hAnsi="Calibri" w:cs="Calibri"/>
-                <w:b/>
-                <w:color w:val="000000" w:themeColor="text1"/>
-                <w:sz w:val="20"/>
-                <w:szCs w:val="20"/>
-                <w:lang w:val="en-US"/>
-              </w:rPr>
-            </w:pPr>
-            <w:proofErr w:type="spellStart"/>
-            <w:r>
-              <w:rPr>
-                <w:rFonts w:ascii="Calibri" w:eastAsia="Calibri" w:hAnsi="Calibri" w:cs="Calibri"/>
-                <w:b/>
-                <w:color w:val="000000" w:themeColor="text1"/>
-                <w:sz w:val="20"/>
-                <w:szCs w:val="20"/>
-                <w:lang w:val="en-US"/>
-              </w:rPr>
-              <w:t>playerTopCollision</w:t>
-            </w:r>
-            <w:proofErr w:type="spellEnd"/>
-          </w:p>
-        </w:tc>
-        <w:tc>
-          <w:tcPr>
-            <w:tcW w:w="1869" w:type="dxa"/>
-            <w:gridSpan w:val="3"/>
-          </w:tcPr>
-          <w:p>
-            <w:pPr>
-              <w:rPr>
-                <w:rFonts w:ascii="Calibri" w:eastAsia="Calibri" w:hAnsi="Calibri" w:cs="Calibri"/>
-                <w:color w:val="000000" w:themeColor="text1"/>
-                <w:sz w:val="20"/>
-                <w:szCs w:val="20"/>
-                <w:lang w:val="en-US"/>
-              </w:rPr>
-            </w:pPr>
+            <w:tcW w:w="1934" w:type="dxa"/>
+          </w:tcPr>
+          <w:p>
+            <w:pPr>
+              <w:rPr>
+                <w:rFonts w:ascii="Calibri" w:eastAsia="Calibri" w:hAnsi="Calibri" w:cs="Calibri"/>
+                <w:b/>
+                <w:color w:val="000000" w:themeColor="text1"/>
+                <w:sz w:val="20"/>
+                <w:szCs w:val="20"/>
+                <w:lang w:val="en-US"/>
+              </w:rPr>
+            </w:pPr>
+            <w:proofErr w:type="gramStart"/>
+            <w:r>
+              <w:rPr>
+                <w:rFonts w:ascii="Calibri" w:eastAsia="Calibri" w:hAnsi="Calibri" w:cs="Calibri"/>
+                <w:b/>
+                <w:color w:val="000000" w:themeColor="text1"/>
+                <w:sz w:val="20"/>
+                <w:szCs w:val="20"/>
+              </w:rPr>
+              <w:t>specialBrick</w:t>
+            </w:r>
+            <w:proofErr w:type="gramEnd"/>
+          </w:p>
+        </w:tc>
+        <w:tc>
+          <w:tcPr>
+            <w:tcW w:w="1870" w:type="dxa"/>
+            <w:gridSpan w:val="2"/>
+          </w:tcPr>
+          <w:p>
+            <w:pPr>
+              <w:rPr>
+                <w:rFonts w:ascii="Calibri" w:eastAsia="Calibri" w:hAnsi="Calibri" w:cs="Calibri"/>
+                <w:color w:val="000000" w:themeColor="text1"/>
+                <w:sz w:val="12"/>
+                <w:szCs w:val="12"/>
+              </w:rPr>
+            </w:pPr>
+            <w:r>
+              <w:rPr>
+                <w:rFonts w:ascii="Calibri" w:eastAsia="Calibri" w:hAnsi="Calibri" w:cs="Calibri"/>
+                <w:color w:val="000000" w:themeColor="text1"/>
+                <w:sz w:val="12"/>
+                <w:szCs w:val="12"/>
+              </w:rPr>
+              <w:t>Brikken som har 10 mynter i seg.</w:t>
+            </w:r>
           </w:p>
         </w:tc>
       </w:tr>
@@ -1698,56 +1928,57 @@
         </w:trPr>
         <w:tc>
           <w:tcPr>
-            <w:tcW w:w="1889" w:type="dxa"/>
-          </w:tcPr>
-          <w:p>
-            <w:pPr>
-              <w:rPr>
-                <w:rFonts w:ascii="Calibri" w:eastAsia="Calibri" w:hAnsi="Calibri" w:cs="Calibri"/>
-                <w:b/>
-                <w:color w:val="000000" w:themeColor="text1"/>
-                <w:sz w:val="20"/>
-                <w:szCs w:val="20"/>
-                <w:lang w:val="en-US"/>
-              </w:rPr>
-            </w:pPr>
-            <w:proofErr w:type="spellStart"/>
-            <w:r>
-              <w:rPr>
-                <w:rFonts w:ascii="Calibri" w:eastAsia="Calibri" w:hAnsi="Calibri" w:cs="Calibri"/>
-                <w:b/>
-                <w:color w:val="000000" w:themeColor="text1"/>
-                <w:sz w:val="20"/>
-                <w:szCs w:val="20"/>
-                <w:lang w:val="en-US"/>
-              </w:rPr>
-              <w:t>soundController</w:t>
-            </w:r>
-            <w:proofErr w:type="spellEnd"/>
-          </w:p>
-        </w:tc>
-        <w:tc>
-          <w:tcPr>
-            <w:tcW w:w="1869" w:type="dxa"/>
-            <w:gridSpan w:val="3"/>
-          </w:tcPr>
-          <w:p>
-            <w:pPr>
-              <w:rPr>
-                <w:rFonts w:ascii="Calibri" w:eastAsia="Calibri" w:hAnsi="Calibri" w:cs="Calibri"/>
-                <w:color w:val="000000" w:themeColor="text1"/>
-                <w:sz w:val="12"/>
-                <w:szCs w:val="20"/>
-              </w:rPr>
-            </w:pPr>
-            <w:r>
-              <w:rPr>
-                <w:rFonts w:ascii="Calibri" w:eastAsia="Calibri" w:hAnsi="Calibri" w:cs="Calibri"/>
-                <w:color w:val="000000" w:themeColor="text1"/>
-                <w:sz w:val="12"/>
-                <w:szCs w:val="20"/>
-              </w:rPr>
-              <w:t xml:space="preserve">Styrer lyden, laster inn lydfiler. </w:t>
+            <w:tcW w:w="1934" w:type="dxa"/>
+          </w:tcPr>
+          <w:p>
+            <w:pPr>
+              <w:rPr>
+                <w:rFonts w:ascii="Calibri" w:eastAsia="Calibri" w:hAnsi="Calibri" w:cs="Calibri"/>
+                <w:b/>
+                <w:color w:val="000000" w:themeColor="text1"/>
+                <w:sz w:val="20"/>
+                <w:szCs w:val="20"/>
+                <w:lang w:val="en-US"/>
+              </w:rPr>
+            </w:pPr>
+            <w:proofErr w:type="spellStart"/>
+            <w:proofErr w:type="gramStart"/>
+            <w:r>
+              <w:rPr>
+                <w:rFonts w:ascii="Calibri" w:eastAsia="Calibri" w:hAnsi="Calibri" w:cs="Calibri"/>
+                <w:b/>
+                <w:color w:val="000000" w:themeColor="text1"/>
+                <w:sz w:val="20"/>
+                <w:szCs w:val="20"/>
+              </w:rPr>
+              <w:t>startMenuController</w:t>
+            </w:r>
+            <w:proofErr w:type="spellEnd"/>
+            <w:proofErr w:type="gramEnd"/>
+          </w:p>
+        </w:tc>
+        <w:tc>
+          <w:tcPr>
+            <w:tcW w:w="1870" w:type="dxa"/>
+            <w:gridSpan w:val="2"/>
+          </w:tcPr>
+          <w:p>
+            <w:pPr>
+              <w:rPr>
+                <w:rFonts w:ascii="Calibri" w:eastAsia="Calibri" w:hAnsi="Calibri" w:cs="Calibri"/>
+                <w:color w:val="000000" w:themeColor="text1"/>
+                <w:sz w:val="12"/>
+                <w:szCs w:val="20"/>
+              </w:rPr>
+            </w:pPr>
+            <w:r>
+              <w:rPr>
+                <w:rFonts w:ascii="Calibri" w:eastAsia="Calibri" w:hAnsi="Calibri" w:cs="Calibri"/>
+                <w:color w:val="000000" w:themeColor="text1"/>
+                <w:sz w:val="12"/>
+                <w:szCs w:val="20"/>
+              </w:rPr>
+              <w:t>Styrer startmenyen</w:t>
             </w:r>
           </w:p>
         </w:tc>
@@ -1760,44 +1991,57 @@
         </w:trPr>
         <w:tc>
           <w:tcPr>
-            <w:tcW w:w="1889" w:type="dxa"/>
-          </w:tcPr>
-          <w:p>
-            <w:pPr>
-              <w:rPr>
-                <w:rFonts w:ascii="Calibri" w:eastAsia="Calibri" w:hAnsi="Calibri" w:cs="Calibri"/>
-                <w:b/>
-                <w:color w:val="000000" w:themeColor="text1"/>
-                <w:sz w:val="20"/>
-                <w:szCs w:val="20"/>
-              </w:rPr>
-            </w:pPr>
-            <w:r>
-              <w:rPr>
-                <w:rFonts w:ascii="Calibri" w:eastAsia="Calibri" w:hAnsi="Calibri" w:cs="Calibri"/>
-                <w:b/>
-                <w:color w:val="000000" w:themeColor="text1"/>
-                <w:sz w:val="20"/>
-                <w:szCs w:val="20"/>
-              </w:rPr>
-              <w:t>specialBrick</w:t>
-            </w:r>
-          </w:p>
-        </w:tc>
-        <w:tc>
-          <w:tcPr>
-            <w:tcW w:w="1869" w:type="dxa"/>
-            <w:gridSpan w:val="3"/>
-          </w:tcPr>
-          <w:p>
-            <w:pPr>
-              <w:rPr>
-                <w:rFonts w:ascii="Calibri" w:eastAsia="Calibri" w:hAnsi="Calibri" w:cs="Calibri"/>
-                <w:color w:val="000000" w:themeColor="text1"/>
-                <w:sz w:val="20"/>
-                <w:szCs w:val="20"/>
-              </w:rPr>
-            </w:pPr>
+            <w:tcW w:w="1934" w:type="dxa"/>
+          </w:tcPr>
+          <w:p>
+            <w:pPr>
+              <w:rPr>
+                <w:rFonts w:ascii="Calibri" w:eastAsia="Calibri" w:hAnsi="Calibri" w:cs="Calibri"/>
+                <w:b/>
+                <w:color w:val="000000" w:themeColor="text1"/>
+                <w:sz w:val="20"/>
+                <w:szCs w:val="20"/>
+              </w:rPr>
+            </w:pPr>
+            <w:proofErr w:type="spellStart"/>
+            <w:proofErr w:type="gramStart"/>
+            <w:r>
+              <w:rPr>
+                <w:rFonts w:ascii="Calibri" w:eastAsia="Calibri" w:hAnsi="Calibri" w:cs="Calibri"/>
+                <w:b/>
+                <w:color w:val="000000" w:themeColor="text1"/>
+                <w:sz w:val="20"/>
+                <w:szCs w:val="20"/>
+              </w:rPr>
+              <w:t>uiController</w:t>
+            </w:r>
+            <w:proofErr w:type="spellEnd"/>
+            <w:proofErr w:type="gramEnd"/>
+          </w:p>
+        </w:tc>
+        <w:tc>
+          <w:tcPr>
+            <w:tcW w:w="1870" w:type="dxa"/>
+            <w:gridSpan w:val="2"/>
+          </w:tcPr>
+          <w:p>
+            <w:pPr>
+              <w:rPr>
+                <w:rFonts w:ascii="Calibri" w:eastAsia="Calibri" w:hAnsi="Calibri" w:cs="Calibri"/>
+                <w:color w:val="000000" w:themeColor="text1"/>
+                <w:sz w:val="20"/>
+                <w:szCs w:val="20"/>
+              </w:rPr>
+            </w:pPr>
+            <w:r>
+              <w:rPr>
+                <w:rFonts w:ascii="Calibri" w:eastAsia="Calibri" w:hAnsi="Calibri" w:cs="Calibri"/>
+                <w:color w:val="000000" w:themeColor="text1"/>
+                <w:sz w:val="12"/>
+                <w:szCs w:val="20"/>
+              </w:rPr>
+              <w:t xml:space="preserve">Setter inn verdier I UIen. </w:t>
+            </w:r>
           </w:p>
         </w:tc>
       </w:tr>
@@ -1809,53 +2053,54 @@
         </w:trPr>
         <w:tc>
           <w:tcPr>
-            <w:tcW w:w="1889" w:type="dxa"/>
-          </w:tcPr>
-          <w:p>
-            <w:pPr>
-              <w:rPr>
-                <w:rFonts w:ascii="Calibri" w:eastAsia="Calibri" w:hAnsi="Calibri" w:cs="Calibri"/>
-                <w:b/>
-                <w:color w:val="000000" w:themeColor="text1"/>
-                <w:sz w:val="20"/>
-                <w:szCs w:val="20"/>
-              </w:rPr>
-            </w:pPr>
-            <w:r>
-              <w:rPr>
-                <w:rFonts w:ascii="Calibri" w:eastAsia="Calibri" w:hAnsi="Calibri" w:cs="Calibri"/>
-                <w:b/>
-                <w:color w:val="000000" w:themeColor="text1"/>
-                <w:sz w:val="20"/>
-                <w:szCs w:val="20"/>
-              </w:rPr>
-              <w:t>startMenuController</w:t>
-            </w:r>
-          </w:p>
-        </w:tc>
-        <w:tc>
-          <w:tcPr>
-            <w:tcW w:w="1869" w:type="dxa"/>
-            <w:gridSpan w:val="3"/>
-          </w:tcPr>
-          <w:p>
-            <w:pPr>
-              <w:rPr>
-                <w:rFonts w:ascii="Calibri" w:eastAsia="Calibri" w:hAnsi="Calibri" w:cs="Calibri"/>
-                <w:color w:val="000000" w:themeColor="text1"/>
-                <w:sz w:val="12"/>
-                <w:szCs w:val="20"/>
-              </w:rPr>
-            </w:pPr>
-            <w:r>
-              <w:rPr>
-                <w:rFonts w:ascii="Calibri" w:eastAsia="Calibri" w:hAnsi="Calibri" w:cs="Calibri"/>
-                <w:color w:val="000000" w:themeColor="text1"/>
-                <w:sz w:val="12"/>
-                <w:szCs w:val="20"/>
-              </w:rPr>
-              <w:t>Styrer startmenyen</w:t>
-            </w:r>
+            <w:tcW w:w="1934" w:type="dxa"/>
+            <w:shd w:val="clear" w:color="auto" w:fill="000000" w:themeFill="text1"/>
+          </w:tcPr>
+          <w:p>
+            <w:pPr>
+              <w:rPr>
+                <w:rFonts w:ascii="Calibri" w:eastAsia="Calibri" w:hAnsi="Calibri" w:cs="Calibri"/>
+                <w:b/>
+                <w:color w:val="000000" w:themeColor="text1"/>
+                <w:sz w:val="20"/>
+                <w:szCs w:val="20"/>
+              </w:rPr>
+            </w:pPr>
+            <w:r>
+              <w:rPr>
+                <w:rFonts w:ascii="Calibri" w:eastAsia="Calibri" w:hAnsi="Calibri" w:cs="Calibri"/>
+                <w:b/>
+                <w:color w:val="FFFFFF" w:themeColor="background1"/>
+              </w:rPr>
+              <w:t xml:space="preserve">  </w:t>
+            </w:r>
+            <w:proofErr w:type="spellStart"/>
+            <w:r>
+              <w:rPr>
+                <w:rFonts w:ascii="Calibri" w:eastAsia="Calibri" w:hAnsi="Calibri" w:cs="Calibri"/>
+                <w:b/>
+                <w:color w:val="FFFFFF" w:themeColor="background1"/>
+              </w:rPr>
+              <w:t>Enemies</w:t>
+            </w:r>
+            <w:proofErr w:type="spellEnd"/>
+          </w:p>
+        </w:tc>
+        <w:tc>
+          <w:tcPr>
+            <w:tcW w:w="1870" w:type="dxa"/>
+            <w:gridSpan w:val="2"/>
+            <w:shd w:val="clear" w:color="auto" w:fill="000000" w:themeFill="text1"/>
+          </w:tcPr>
+          <w:p>
+            <w:pPr>
+              <w:rPr>
+                <w:rFonts w:ascii="Calibri" w:eastAsia="Calibri" w:hAnsi="Calibri" w:cs="Calibri"/>
+                <w:color w:val="000000" w:themeColor="text1"/>
+                <w:sz w:val="12"/>
+                <w:szCs w:val="20"/>
+              </w:rPr>
+            </w:pPr>
           </w:p>
         </w:tc>
       </w:tr>
@@ -1867,52 +2112,54 @@
         </w:trPr>
         <w:tc>
           <w:tcPr>
-            <w:tcW w:w="1889" w:type="dxa"/>
-          </w:tcPr>
-          <w:p>
-            <w:pPr>
-              <w:rPr>
-                <w:rFonts w:ascii="Calibri" w:eastAsia="Calibri" w:hAnsi="Calibri" w:cs="Calibri"/>
-                <w:b/>
-                <w:color w:val="000000" w:themeColor="text1"/>
-                <w:sz w:val="20"/>
-                <w:szCs w:val="20"/>
-              </w:rPr>
-            </w:pPr>
-            <w:r>
-              <w:rPr>
-                <w:rFonts w:ascii="Calibri" w:eastAsia="Calibri" w:hAnsi="Calibri" w:cs="Calibri"/>
-                <w:b/>
-                <w:color w:val="000000" w:themeColor="text1"/>
-                <w:sz w:val="20"/>
-                <w:szCs w:val="20"/>
-              </w:rPr>
-              <w:t>uiController</w:t>
-            </w:r>
-          </w:p>
-        </w:tc>
-        <w:tc>
-          <w:tcPr>
-            <w:tcW w:w="1869" w:type="dxa"/>
-            <w:gridSpan w:val="3"/>
-          </w:tcPr>
-          <w:p>
-            <w:pPr>
-              <w:rPr>
-                <w:rFonts w:ascii="Calibri" w:eastAsia="Calibri" w:hAnsi="Calibri" w:cs="Calibri"/>
-                <w:color w:val="000000" w:themeColor="text1"/>
-                <w:sz w:val="12"/>
-                <w:szCs w:val="20"/>
-              </w:rPr>
-            </w:pPr>
-            <w:r>
-              <w:rPr>
-                <w:rFonts w:ascii="Calibri" w:eastAsia="Calibri" w:hAnsi="Calibri" w:cs="Calibri"/>
-                <w:color w:val="000000" w:themeColor="text1"/>
-                <w:sz w:val="12"/>
-                <w:szCs w:val="20"/>
-              </w:rPr>
-              <w:t xml:space="preserve">Setter inn verdier I UIen. </w:t>
+            <w:tcW w:w="1934" w:type="dxa"/>
+          </w:tcPr>
+          <w:p>
+            <w:pPr>
+              <w:rPr>
+                <w:rFonts w:ascii="Calibri" w:eastAsia="Calibri" w:hAnsi="Calibri" w:cs="Calibri"/>
+                <w:b/>
+                <w:color w:val="000000" w:themeColor="text1"/>
+                <w:sz w:val="20"/>
+                <w:szCs w:val="20"/>
+              </w:rPr>
+            </w:pPr>
+            <w:proofErr w:type="spellStart"/>
+            <w:r>
+              <w:rPr>
+                <w:rFonts w:ascii="Calibri" w:eastAsia="Calibri" w:hAnsi="Calibri" w:cs="Calibri"/>
+                <w:b/>
+                <w:color w:val="000000" w:themeColor="text1"/>
+                <w:sz w:val="20"/>
+                <w:szCs w:val="20"/>
+              </w:rPr>
+              <w:t>GoombaScript</w:t>
+            </w:r>
+            <w:proofErr w:type="spellEnd"/>
+          </w:p>
+        </w:tc>
+        <w:tc>
+          <w:tcPr>
+            <w:tcW w:w="1870" w:type="dxa"/>
+            <w:gridSpan w:val="2"/>
+          </w:tcPr>
+          <w:p>
+            <w:pPr>
+              <w:rPr>
+                <w:rFonts w:ascii="Calibri" w:eastAsia="Calibri" w:hAnsi="Calibri" w:cs="Calibri"/>
+                <w:color w:val="000000" w:themeColor="text1"/>
+                <w:sz w:val="12"/>
+                <w:szCs w:val="20"/>
+              </w:rPr>
+            </w:pPr>
+            <w:r>
+              <w:rPr>
+                <w:rFonts w:ascii="Calibri" w:eastAsia="Calibri" w:hAnsi="Calibri" w:cs="Calibri"/>
+                <w:color w:val="000000" w:themeColor="text1"/>
+                <w:sz w:val="12"/>
+                <w:szCs w:val="20"/>
+              </w:rPr>
+              <w:t>Fiende-kontroller</w:t>
             </w:r>
           </w:p>
         </w:tc>
@@ -1923,52 +2170,87 @@
         </w:trPr>
         <w:tc>
           <w:tcPr>
-            <w:tcW w:w="3541" w:type="dxa"/>
+            <w:tcW w:w="1934" w:type="dxa"/>
+          </w:tcPr>
+          <w:p>
+            <w:pPr>
+              <w:jc w:val="center"/>
+              <w:rPr>
+                <w:rFonts w:ascii="Calibri" w:eastAsia="Calibri" w:hAnsi="Calibri" w:cs="Calibri"/>
+                <w:b/>
+                <w:color w:val="FFFFFF" w:themeColor="background1"/>
+              </w:rPr>
+            </w:pPr>
+            <w:proofErr w:type="spellStart"/>
+            <w:r>
+              <w:rPr>
+                <w:rFonts w:ascii="Calibri" w:eastAsia="Calibri" w:hAnsi="Calibri" w:cs="Calibri"/>
+                <w:b/>
+                <w:color w:val="000000" w:themeColor="text1"/>
+                <w:sz w:val="20"/>
+                <w:szCs w:val="20"/>
+              </w:rPr>
+              <w:t>GoombaSp</w:t>
+            </w:r>
+            <w:proofErr w:type="spellEnd"/>
+            <w:r>
+              <w:rPr>
+                <w:rFonts w:ascii="Calibri" w:eastAsia="Calibri" w:hAnsi="Calibri" w:cs="Calibri"/>
+                <w:b/>
+                <w:color w:val="000000" w:themeColor="text1"/>
+                <w:sz w:val="20"/>
+                <w:szCs w:val="20"/>
+                <w:lang w:val="en-US"/>
+              </w:rPr>
+              <w:t>awn</w:t>
+            </w:r>
+          </w:p>
+        </w:tc>
+        <w:tc>
+          <w:tcPr>
+            <w:tcW w:w="1883" w:type="dxa"/>
             <w:gridSpan w:val="3"/>
-            <w:shd w:val="clear" w:color="auto" w:fill="000000" w:themeFill="text1"/>
-          </w:tcPr>
-          <w:p>
-            <w:pPr>
-              <w:jc w:val="center"/>
-              <w:rPr>
-                <w:rFonts w:ascii="Calibri" w:eastAsia="Calibri" w:hAnsi="Calibri" w:cs="Calibri"/>
-                <w:b/>
-                <w:color w:val="FFFFFF" w:themeColor="background1"/>
-              </w:rPr>
-            </w:pPr>
-            <w:r>
-              <w:rPr>
-                <w:rFonts w:ascii="Calibri" w:eastAsia="Calibri" w:hAnsi="Calibri" w:cs="Calibri"/>
-                <w:b/>
-                <w:color w:val="FFFFFF" w:themeColor="background1"/>
-              </w:rPr>
-              <w:t xml:space="preserve">  </w:t>
-            </w:r>
-            <w:r>
-              <w:rPr>
-                <w:rFonts w:ascii="Calibri" w:eastAsia="Calibri" w:hAnsi="Calibri" w:cs="Calibri"/>
-                <w:b/>
-                <w:color w:val="FFFFFF" w:themeColor="background1"/>
-              </w:rPr>
-              <w:t>Enemies</w:t>
-            </w:r>
-          </w:p>
-        </w:tc>
-        <w:tc>
-          <w:tcPr>
-            <w:tcW w:w="230" w:type="dxa"/>
-            <w:gridSpan w:val="2"/>
-            <w:shd w:val="clear" w:color="auto" w:fill="000000" w:themeFill="text1"/>
-          </w:tcPr>
-          <w:p>
-            <w:pPr>
-              <w:rPr>
-                <w:rFonts w:ascii="Calibri" w:eastAsia="Calibri" w:hAnsi="Calibri" w:cs="Calibri"/>
-                <w:color w:val="000000" w:themeColor="text1"/>
-                <w:sz w:val="20"/>
-                <w:szCs w:val="20"/>
-              </w:rPr>
-            </w:pPr>
+          </w:tcPr>
+          <w:p>
+            <w:pPr>
+              <w:rPr>
+                <w:rFonts w:ascii="Calibri" w:eastAsia="Calibri" w:hAnsi="Calibri" w:cs="Calibri"/>
+                <w:color w:val="000000" w:themeColor="text1"/>
+                <w:sz w:val="12"/>
+                <w:szCs w:val="12"/>
+              </w:rPr>
+            </w:pPr>
+            <w:proofErr w:type="spellStart"/>
+            <w:r>
+              <w:rPr>
+                <w:rFonts w:ascii="Calibri" w:eastAsia="Calibri" w:hAnsi="Calibri" w:cs="Calibri"/>
+                <w:color w:val="000000" w:themeColor="text1"/>
+                <w:sz w:val="12"/>
+                <w:szCs w:val="12"/>
+              </w:rPr>
+              <w:t>Spawner</w:t>
+            </w:r>
+            <w:proofErr w:type="spellEnd"/>
+            <w:r>
+              <w:rPr>
+                <w:rFonts w:ascii="Calibri" w:eastAsia="Calibri" w:hAnsi="Calibri" w:cs="Calibri"/>
+                <w:color w:val="000000" w:themeColor="text1"/>
+                <w:sz w:val="12"/>
+                <w:szCs w:val="12"/>
+              </w:rPr>
+              <w:t xml:space="preserve"> </w:t>
+            </w:r>
+            <w:proofErr w:type="spellStart"/>
+            <w:r>
+              <w:rPr>
+                <w:rFonts w:ascii="Calibri" w:eastAsia="Calibri" w:hAnsi="Calibri" w:cs="Calibri"/>
+                <w:color w:val="000000" w:themeColor="text1"/>
+                <w:sz w:val="12"/>
+                <w:szCs w:val="12"/>
+              </w:rPr>
+              <w:t>goomba</w:t>
+            </w:r>
+            <w:proofErr w:type="spellEnd"/>
           </w:p>
         </w:tc>
       </w:tr>
@@ -1980,44 +2262,78 @@
         </w:trPr>
         <w:tc>
           <w:tcPr>
-            <w:tcW w:w="1889" w:type="dxa"/>
-          </w:tcPr>
-          <w:p>
-            <w:pPr>
-              <w:rPr>
-                <w:rFonts w:ascii="Calibri" w:eastAsia="Calibri" w:hAnsi="Calibri" w:cs="Calibri"/>
-                <w:b/>
-                <w:color w:val="000000" w:themeColor="text1"/>
-                <w:sz w:val="20"/>
-                <w:szCs w:val="20"/>
-              </w:rPr>
-            </w:pPr>
-            <w:r>
-              <w:rPr>
-                <w:rFonts w:ascii="Calibri" w:eastAsia="Calibri" w:hAnsi="Calibri" w:cs="Calibri"/>
-                <w:b/>
-                <w:color w:val="000000" w:themeColor="text1"/>
-                <w:sz w:val="20"/>
-                <w:szCs w:val="20"/>
-              </w:rPr>
-              <w:t>GoombaScript</w:t>
-            </w:r>
-          </w:p>
-        </w:tc>
-        <w:tc>
-          <w:tcPr>
-            <w:tcW w:w="1869" w:type="dxa"/>
-            <w:gridSpan w:val="3"/>
-          </w:tcPr>
-          <w:p>
-            <w:pPr>
-              <w:rPr>
-                <w:rFonts w:ascii="Calibri" w:eastAsia="Calibri" w:hAnsi="Calibri" w:cs="Calibri"/>
-                <w:color w:val="000000" w:themeColor="text1"/>
-                <w:sz w:val="20"/>
-                <w:szCs w:val="20"/>
-              </w:rPr>
-            </w:pPr>
+            <w:tcW w:w="1934" w:type="dxa"/>
+          </w:tcPr>
+          <w:p>
+            <w:pPr>
+              <w:rPr>
+                <w:rFonts w:ascii="Calibri" w:eastAsia="Calibri" w:hAnsi="Calibri" w:cs="Calibri"/>
+                <w:b/>
+                <w:color w:val="000000" w:themeColor="text1"/>
+                <w:sz w:val="20"/>
+                <w:szCs w:val="20"/>
+              </w:rPr>
+            </w:pPr>
+            <w:proofErr w:type="spellStart"/>
+            <w:r>
+              <w:rPr>
+                <w:rFonts w:ascii="Calibri" w:eastAsia="Calibri" w:hAnsi="Calibri" w:cs="Calibri"/>
+                <w:b/>
+                <w:color w:val="000000" w:themeColor="text1"/>
+                <w:sz w:val="20"/>
+                <w:szCs w:val="20"/>
+                <w:lang w:val="en-US"/>
+              </w:rPr>
+              <w:t>KoopaDeadScript</w:t>
+            </w:r>
+            <w:proofErr w:type="spellEnd"/>
+          </w:p>
+        </w:tc>
+        <w:tc>
+          <w:tcPr>
+            <w:tcW w:w="1870" w:type="dxa"/>
+            <w:gridSpan w:val="2"/>
+          </w:tcPr>
+          <w:p>
+            <w:pPr>
+              <w:rPr>
+                <w:rFonts w:ascii="Calibri" w:eastAsia="Calibri" w:hAnsi="Calibri" w:cs="Calibri"/>
+                <w:color w:val="000000" w:themeColor="text1"/>
+                <w:sz w:val="12"/>
+                <w:szCs w:val="12"/>
+              </w:rPr>
+            </w:pPr>
+            <w:proofErr w:type="spellStart"/>
+            <w:r>
+              <w:rPr>
+                <w:rFonts w:ascii="Calibri" w:eastAsia="Calibri" w:hAnsi="Calibri" w:cs="Calibri"/>
+                <w:color w:val="000000" w:themeColor="text1"/>
+                <w:sz w:val="12"/>
+                <w:szCs w:val="12"/>
+              </w:rPr>
+              <w:t>Spawner</w:t>
+            </w:r>
+            <w:proofErr w:type="spellEnd"/>
+            <w:r>
+              <w:rPr>
+                <w:rFonts w:ascii="Calibri" w:eastAsia="Calibri" w:hAnsi="Calibri" w:cs="Calibri"/>
+                <w:color w:val="000000" w:themeColor="text1"/>
+                <w:sz w:val="12"/>
+                <w:szCs w:val="12"/>
+              </w:rPr>
+              <w:t xml:space="preserve"> skallet til </w:t>
+            </w:r>
+            <w:proofErr w:type="spellStart"/>
+            <w:r>
+              <w:rPr>
+                <w:rFonts w:ascii="Calibri" w:eastAsia="Calibri" w:hAnsi="Calibri" w:cs="Calibri"/>
+                <w:color w:val="000000" w:themeColor="text1"/>
+                <w:sz w:val="12"/>
+                <w:szCs w:val="12"/>
+              </w:rPr>
+              <w:t>koopa</w:t>
+            </w:r>
+            <w:proofErr w:type="spellEnd"/>
           </w:p>
         </w:tc>
       </w:tr>
@@ -2029,57 +2345,61 @@
         </w:trPr>
         <w:tc>
           <w:tcPr>
-            <w:tcW w:w="1889" w:type="dxa"/>
-          </w:tcPr>
-          <w:p>
-            <w:pPr>
-              <w:rPr>
-                <w:rFonts w:ascii="Calibri" w:eastAsia="Calibri" w:hAnsi="Calibri" w:cs="Calibri"/>
-                <w:b/>
-                <w:color w:val="000000" w:themeColor="text1"/>
-                <w:sz w:val="20"/>
-                <w:szCs w:val="20"/>
-                <w:lang w:val="en-US"/>
-              </w:rPr>
-            </w:pPr>
-            <w:r>
-              <w:rPr>
-                <w:rFonts w:ascii="Calibri" w:eastAsia="Calibri" w:hAnsi="Calibri" w:cs="Calibri"/>
-                <w:b/>
-                <w:color w:val="000000" w:themeColor="text1"/>
-                <w:sz w:val="20"/>
-                <w:szCs w:val="20"/>
-              </w:rPr>
-              <w:t>GoombaSp</w:t>
-            </w:r>
-            <w:r>
-              <w:rPr>
-                <w:rFonts w:ascii="Calibri" w:eastAsia="Calibri" w:hAnsi="Calibri" w:cs="Calibri"/>
-                <w:b/>
-                <w:color w:val="000000" w:themeColor="text1"/>
-                <w:sz w:val="20"/>
-                <w:szCs w:val="20"/>
-                <w:lang w:val="en-US"/>
-              </w:rPr>
-              <w:t>awn</w:t>
-            </w:r>
-          </w:p>
-        </w:tc>
-        <w:tc>
-          <w:tcPr>
-            <w:tcW w:w="1869" w:type="dxa"/>
-            <w:gridSpan w:val="3"/>
-          </w:tcPr>
-          <w:p>
-            <w:pPr>
-              <w:rPr>
-                <w:rFonts w:ascii="Calibri" w:eastAsia="Calibri" w:hAnsi="Calibri" w:cs="Calibri"/>
-                <w:color w:val="000000" w:themeColor="text1"/>
-                <w:sz w:val="20"/>
-                <w:szCs w:val="20"/>
-                <w:lang w:val="en-US"/>
-              </w:rPr>
-            </w:pPr>
+            <w:tcW w:w="1934" w:type="dxa"/>
+          </w:tcPr>
+          <w:p>
+            <w:pPr>
+              <w:rPr>
+                <w:rFonts w:ascii="Calibri" w:eastAsia="Calibri" w:hAnsi="Calibri" w:cs="Calibri"/>
+                <w:b/>
+                <w:color w:val="000000" w:themeColor="text1"/>
+                <w:sz w:val="20"/>
+                <w:szCs w:val="20"/>
+                <w:lang w:val="en-US"/>
+              </w:rPr>
+            </w:pPr>
+            <w:proofErr w:type="spellStart"/>
+            <w:r>
+              <w:rPr>
+                <w:rFonts w:ascii="Calibri" w:eastAsia="Calibri" w:hAnsi="Calibri" w:cs="Calibri"/>
+                <w:b/>
+                <w:color w:val="000000" w:themeColor="text1"/>
+                <w:sz w:val="20"/>
+                <w:szCs w:val="20"/>
+                <w:lang w:val="en-US"/>
+              </w:rPr>
+              <w:t>KoopaScript</w:t>
+            </w:r>
+            <w:proofErr w:type="spellEnd"/>
+          </w:p>
+        </w:tc>
+        <w:tc>
+          <w:tcPr>
+            <w:tcW w:w="1870" w:type="dxa"/>
+            <w:gridSpan w:val="2"/>
+          </w:tcPr>
+          <w:p>
+            <w:pPr>
+              <w:rPr>
+                <w:rFonts w:ascii="Calibri" w:eastAsia="Calibri" w:hAnsi="Calibri" w:cs="Calibri"/>
+                <w:color w:val="000000" w:themeColor="text1"/>
+                <w:sz w:val="12"/>
+                <w:szCs w:val="12"/>
+                <w:lang w:val="en-US"/>
+              </w:rPr>
+            </w:pPr>
+            <w:proofErr w:type="spellStart"/>
+            <w:r>
+              <w:rPr>
+                <w:rFonts w:ascii="Calibri" w:eastAsia="Calibri" w:hAnsi="Calibri" w:cs="Calibri"/>
+                <w:color w:val="000000" w:themeColor="text1"/>
+                <w:sz w:val="12"/>
+                <w:szCs w:val="12"/>
+                <w:lang w:val="en-US"/>
+              </w:rPr>
+              <w:t>Fiende-kontroller</w:t>
+            </w:r>
+            <w:proofErr w:type="spellEnd"/>
           </w:p>
         </w:tc>
       </w:tr>
@@ -2091,49 +2411,83 @@
         </w:trPr>
         <w:tc>
           <w:tcPr>
-            <w:tcW w:w="1889" w:type="dxa"/>
-          </w:tcPr>
-          <w:p>
-            <w:pPr>
-              <w:rPr>
-                <w:rFonts w:ascii="Calibri" w:eastAsia="Calibri" w:hAnsi="Calibri" w:cs="Calibri"/>
-                <w:b/>
-                <w:color w:val="000000" w:themeColor="text1"/>
-                <w:sz w:val="20"/>
-                <w:szCs w:val="20"/>
-                <w:lang w:val="en-US"/>
-              </w:rPr>
-            </w:pPr>
-            <w:proofErr w:type="spellStart"/>
-            <w:r>
-              <w:rPr>
-                <w:rFonts w:ascii="Calibri" w:eastAsia="Calibri" w:hAnsi="Calibri" w:cs="Calibri"/>
-                <w:b/>
-                <w:color w:val="000000" w:themeColor="text1"/>
-                <w:sz w:val="20"/>
-                <w:szCs w:val="20"/>
-                <w:lang w:val="en-US"/>
-              </w:rPr>
-              <w:t>KoopaDeadScript</w:t>
-            </w:r>
-            <w:proofErr w:type="spellEnd"/>
-          </w:p>
-        </w:tc>
-        <w:tc>
-          <w:tcPr>
-            <w:tcW w:w="1869" w:type="dxa"/>
-            <w:gridSpan w:val="3"/>
-          </w:tcPr>
-          <w:p>
-            <w:pPr>
-              <w:rPr>
-                <w:rFonts w:ascii="Calibri" w:eastAsia="Calibri" w:hAnsi="Calibri" w:cs="Calibri"/>
-                <w:color w:val="000000" w:themeColor="text1"/>
-                <w:sz w:val="20"/>
-                <w:szCs w:val="20"/>
-                <w:lang w:val="en-US"/>
-              </w:rPr>
-            </w:pPr>
+            <w:tcW w:w="1934" w:type="dxa"/>
+          </w:tcPr>
+          <w:p>
+            <w:pPr>
+              <w:rPr>
+                <w:rFonts w:ascii="Calibri" w:eastAsia="Calibri" w:hAnsi="Calibri" w:cs="Calibri"/>
+                <w:b/>
+                <w:color w:val="000000" w:themeColor="text1"/>
+                <w:sz w:val="20"/>
+                <w:szCs w:val="20"/>
+                <w:lang w:val="en-US"/>
+              </w:rPr>
+            </w:pPr>
+            <w:proofErr w:type="spellStart"/>
+            <w:r>
+              <w:rPr>
+                <w:rFonts w:ascii="Calibri" w:eastAsia="Calibri" w:hAnsi="Calibri" w:cs="Calibri"/>
+                <w:b/>
+                <w:color w:val="000000" w:themeColor="text1"/>
+                <w:sz w:val="20"/>
+                <w:szCs w:val="20"/>
+                <w:lang w:val="en-US"/>
+              </w:rPr>
+              <w:t>KoopaSpawn</w:t>
+            </w:r>
+            <w:proofErr w:type="spellEnd"/>
+          </w:p>
+        </w:tc>
+        <w:tc>
+          <w:tcPr>
+            <w:tcW w:w="1870" w:type="dxa"/>
+            <w:gridSpan w:val="2"/>
+          </w:tcPr>
+          <w:p>
+            <w:pPr>
+              <w:rPr>
+                <w:rFonts w:ascii="Calibri" w:eastAsia="Calibri" w:hAnsi="Calibri" w:cs="Calibri"/>
+                <w:color w:val="000000" w:themeColor="text1"/>
+                <w:sz w:val="12"/>
+                <w:szCs w:val="12"/>
+                <w:lang w:val="en-US"/>
+              </w:rPr>
+            </w:pPr>
+            <w:proofErr w:type="spellStart"/>
+            <w:r>
+              <w:rPr>
+                <w:rFonts w:ascii="Calibri" w:eastAsia="Calibri" w:hAnsi="Calibri" w:cs="Calibri"/>
+                <w:color w:val="000000" w:themeColor="text1"/>
+                <w:sz w:val="12"/>
+                <w:szCs w:val="12"/>
+                <w:lang w:val="en-US"/>
+              </w:rPr>
+              <w:t>Spawner</w:t>
+            </w:r>
+            <w:proofErr w:type="spellEnd"/>
+            <w:r>
+              <w:rPr>
+                <w:rFonts w:ascii="Calibri" w:eastAsia="Calibri" w:hAnsi="Calibri" w:cs="Calibri"/>
+                <w:color w:val="000000" w:themeColor="text1"/>
+                <w:sz w:val="12"/>
+                <w:szCs w:val="12"/>
+                <w:lang w:val="en-US"/>
+              </w:rPr>
+              <w:t xml:space="preserve"> </w:t>
+            </w:r>
+            <w:proofErr w:type="spellStart"/>
+            <w:r>
+              <w:rPr>
+                <w:rFonts w:ascii="Calibri" w:eastAsia="Calibri" w:hAnsi="Calibri" w:cs="Calibri"/>
+                <w:color w:val="000000" w:themeColor="text1"/>
+                <w:sz w:val="12"/>
+                <w:szCs w:val="12"/>
+                <w:lang w:val="en-US"/>
+              </w:rPr>
+              <w:t>Koopa</w:t>
+            </w:r>
+            <w:proofErr w:type="spellEnd"/>
           </w:p>
         </w:tc>
       </w:tr>
@@ -2145,38 +2499,47 @@
         </w:trPr>
         <w:tc>
           <w:tcPr>
-            <w:tcW w:w="1889" w:type="dxa"/>
-          </w:tcPr>
-          <w:p>
-            <w:pPr>
-              <w:rPr>
-                <w:rFonts w:ascii="Calibri" w:eastAsia="Calibri" w:hAnsi="Calibri" w:cs="Calibri"/>
-                <w:b/>
-                <w:color w:val="000000" w:themeColor="text1"/>
-                <w:sz w:val="20"/>
-                <w:szCs w:val="20"/>
-                <w:lang w:val="en-US"/>
-              </w:rPr>
-            </w:pPr>
-            <w:proofErr w:type="spellStart"/>
-            <w:r>
-              <w:rPr>
-                <w:rFonts w:ascii="Calibri" w:eastAsia="Calibri" w:hAnsi="Calibri" w:cs="Calibri"/>
-                <w:b/>
-                <w:color w:val="000000" w:themeColor="text1"/>
-                <w:sz w:val="20"/>
-                <w:szCs w:val="20"/>
-                <w:lang w:val="en-US"/>
-              </w:rPr>
-              <w:t>KoopaScript</w:t>
-            </w:r>
-            <w:proofErr w:type="spellEnd"/>
-          </w:p>
-        </w:tc>
-        <w:tc>
-          <w:tcPr>
-            <w:tcW w:w="1869" w:type="dxa"/>
-            <w:gridSpan w:val="3"/>
+            <w:tcW w:w="1934" w:type="dxa"/>
+            <w:shd w:val="clear" w:color="auto" w:fill="000000" w:themeFill="text1"/>
+          </w:tcPr>
+          <w:p>
+            <w:pPr>
+              <w:rPr>
+                <w:rFonts w:ascii="Calibri" w:eastAsia="Calibri" w:hAnsi="Calibri" w:cs="Calibri"/>
+                <w:b/>
+                <w:color w:val="000000" w:themeColor="text1"/>
+                <w:sz w:val="20"/>
+                <w:szCs w:val="20"/>
+                <w:lang w:val="en-US"/>
+              </w:rPr>
+            </w:pPr>
+            <w:r>
+              <w:rPr>
+                <w:rFonts w:ascii="Calibri" w:eastAsia="Calibri" w:hAnsi="Calibri" w:cs="Calibri"/>
+                <w:b/>
+                <w:color w:val="FFFFFF" w:themeColor="background1"/>
+                <w:lang w:val="en-US"/>
+              </w:rPr>
+              <w:t xml:space="preserve">  </w:t>
+            </w:r>
+            <w:proofErr w:type="spellStart"/>
+            <w:r>
+              <w:rPr>
+                <w:rFonts w:ascii="Calibri" w:eastAsia="Calibri" w:hAnsi="Calibri" w:cs="Calibri"/>
+                <w:b/>
+                <w:color w:val="FFFFFF" w:themeColor="background1"/>
+                <w:lang w:val="en-US"/>
+              </w:rPr>
+              <w:t>Powerups</w:t>
+            </w:r>
+            <w:proofErr w:type="spellEnd"/>
+          </w:p>
+        </w:tc>
+        <w:tc>
+          <w:tcPr>
+            <w:tcW w:w="1870" w:type="dxa"/>
+            <w:gridSpan w:val="2"/>
+            <w:shd w:val="clear" w:color="auto" w:fill="000000" w:themeFill="text1"/>
           </w:tcPr>
           <w:p>
             <w:pPr>
@@ -2199,49 +2562,57 @@
         </w:trPr>
         <w:tc>
           <w:tcPr>
-            <w:tcW w:w="1889" w:type="dxa"/>
-          </w:tcPr>
-          <w:p>
-            <w:pPr>
-              <w:rPr>
-                <w:rFonts w:ascii="Calibri" w:eastAsia="Calibri" w:hAnsi="Calibri" w:cs="Calibri"/>
-                <w:b/>
-                <w:color w:val="000000" w:themeColor="text1"/>
-                <w:sz w:val="20"/>
-                <w:szCs w:val="20"/>
-                <w:lang w:val="en-US"/>
-              </w:rPr>
-            </w:pPr>
-            <w:proofErr w:type="spellStart"/>
-            <w:r>
-              <w:rPr>
-                <w:rFonts w:ascii="Calibri" w:eastAsia="Calibri" w:hAnsi="Calibri" w:cs="Calibri"/>
-                <w:b/>
-                <w:color w:val="000000" w:themeColor="text1"/>
-                <w:sz w:val="20"/>
-                <w:szCs w:val="20"/>
-                <w:lang w:val="en-US"/>
-              </w:rPr>
-              <w:t>KoopaSpawn</w:t>
-            </w:r>
-            <w:proofErr w:type="spellEnd"/>
-          </w:p>
-        </w:tc>
-        <w:tc>
-          <w:tcPr>
-            <w:tcW w:w="1869" w:type="dxa"/>
-            <w:gridSpan w:val="3"/>
-          </w:tcPr>
-          <w:p>
-            <w:pPr>
-              <w:rPr>
-                <w:rFonts w:ascii="Calibri" w:eastAsia="Calibri" w:hAnsi="Calibri" w:cs="Calibri"/>
-                <w:color w:val="000000" w:themeColor="text1"/>
-                <w:sz w:val="20"/>
-                <w:szCs w:val="20"/>
-                <w:lang w:val="en-US"/>
-              </w:rPr>
-            </w:pPr>
+            <w:tcW w:w="1934" w:type="dxa"/>
+          </w:tcPr>
+          <w:p>
+            <w:pPr>
+              <w:rPr>
+                <w:rFonts w:ascii="Calibri" w:eastAsia="Calibri" w:hAnsi="Calibri" w:cs="Calibri"/>
+                <w:b/>
+                <w:color w:val="000000" w:themeColor="text1"/>
+                <w:sz w:val="20"/>
+                <w:szCs w:val="20"/>
+                <w:lang w:val="en-US"/>
+              </w:rPr>
+            </w:pPr>
+            <w:proofErr w:type="spellStart"/>
+            <w:r>
+              <w:rPr>
+                <w:rFonts w:ascii="Calibri" w:eastAsia="Calibri" w:hAnsi="Calibri" w:cs="Calibri"/>
+                <w:b/>
+                <w:color w:val="000000" w:themeColor="text1"/>
+                <w:sz w:val="20"/>
+                <w:szCs w:val="20"/>
+                <w:lang w:val="en-US"/>
+              </w:rPr>
+              <w:t>hiddenBox</w:t>
+            </w:r>
+            <w:proofErr w:type="spellEnd"/>
+          </w:p>
+        </w:tc>
+        <w:tc>
+          <w:tcPr>
+            <w:tcW w:w="1870" w:type="dxa"/>
+            <w:gridSpan w:val="2"/>
+          </w:tcPr>
+          <w:p>
+            <w:pPr>
+              <w:rPr>
+                <w:rFonts w:ascii="Calibri" w:eastAsia="Calibri" w:hAnsi="Calibri" w:cs="Calibri"/>
+                <w:color w:val="000000" w:themeColor="text1"/>
+                <w:sz w:val="12"/>
+                <w:szCs w:val="12"/>
+              </w:rPr>
+            </w:pPr>
+            <w:r>
+              <w:rPr>
+                <w:rFonts w:ascii="Calibri" w:eastAsia="Calibri" w:hAnsi="Calibri" w:cs="Calibri"/>
+                <w:color w:val="000000" w:themeColor="text1"/>
+                <w:sz w:val="12"/>
+                <w:szCs w:val="12"/>
+              </w:rPr>
+              <w:t>Skal egentlig styre den gjemte 1up-boksen.</w:t>
+            </w:r>
           </w:p>
         </w:tc>
       </w:tr>
@@ -2251,58 +2622,74 @@
         </w:trPr>
         <w:tc>
           <w:tcPr>
-            <w:tcW w:w="3541" w:type="dxa"/>
+            <w:tcW w:w="1934" w:type="dxa"/>
+          </w:tcPr>
+          <w:p>
+            <w:pPr>
+              <w:jc w:val="center"/>
+              <w:rPr>
+                <w:rFonts w:ascii="Calibri" w:eastAsia="Calibri" w:hAnsi="Calibri" w:cs="Calibri"/>
+                <w:b/>
+                <w:color w:val="FFFFFF" w:themeColor="background1"/>
+                <w:lang w:val="en-US"/>
+              </w:rPr>
+            </w:pPr>
+            <w:r>
+              <w:rPr>
+                <w:rFonts w:ascii="Calibri" w:eastAsia="Calibri" w:hAnsi="Calibri" w:cs="Calibri"/>
+                <w:b/>
+                <w:color w:val="000000" w:themeColor="text1"/>
+                <w:sz w:val="20"/>
+                <w:szCs w:val="20"/>
+                <w:lang w:val="en-US"/>
+              </w:rPr>
+              <w:t>mushroom</w:t>
+            </w:r>
+          </w:p>
+        </w:tc>
+        <w:tc>
+          <w:tcPr>
+            <w:tcW w:w="1883" w:type="dxa"/>
             <w:gridSpan w:val="3"/>
-            <w:shd w:val="clear" w:color="auto" w:fill="000000" w:themeFill="text1"/>
-          </w:tcPr>
-          <w:p>
-            <w:pPr>
-              <w:jc w:val="center"/>
-              <w:rPr>
-                <w:rFonts w:ascii="Calibri" w:eastAsia="Calibri" w:hAnsi="Calibri" w:cs="Calibri"/>
-                <w:b/>
-                <w:color w:val="FFFFFF" w:themeColor="background1"/>
-                <w:lang w:val="en-US"/>
-              </w:rPr>
-            </w:pPr>
-            <w:r>
-              <w:rPr>
-                <w:rFonts w:ascii="Calibri" w:eastAsia="Calibri" w:hAnsi="Calibri" w:cs="Calibri"/>
-                <w:b/>
-                <w:color w:val="FFFFFF" w:themeColor="background1"/>
-                <w:lang w:val="en-US"/>
-              </w:rPr>
-              <w:t xml:space="preserve">  </w:t>
-            </w:r>
-            <w:proofErr w:type="spellStart"/>
-            <w:r>
-              <w:rPr>
-                <w:rFonts w:ascii="Calibri" w:eastAsia="Calibri" w:hAnsi="Calibri" w:cs="Calibri"/>
-                <w:b/>
-                <w:color w:val="FFFFFF" w:themeColor="background1"/>
-                <w:lang w:val="en-US"/>
-              </w:rPr>
-              <w:t>Powerups</w:t>
-            </w:r>
-            <w:proofErr w:type="spellEnd"/>
-          </w:p>
-        </w:tc>
-        <w:tc>
-          <w:tcPr>
-            <w:tcW w:w="230" w:type="dxa"/>
-            <w:gridSpan w:val="2"/>
-            <w:shd w:val="clear" w:color="auto" w:fill="000000" w:themeFill="text1"/>
-          </w:tcPr>
-          <w:p>
-            <w:pPr>
-              <w:rPr>
-                <w:rFonts w:ascii="Calibri" w:eastAsia="Calibri" w:hAnsi="Calibri" w:cs="Calibri"/>
-                <w:color w:val="000000" w:themeColor="text1"/>
-                <w:sz w:val="20"/>
-                <w:szCs w:val="20"/>
-                <w:lang w:val="en-US"/>
-              </w:rPr>
-            </w:pPr>
+          </w:tcPr>
+          <w:p>
+            <w:pPr>
+              <w:rPr>
+                <w:rFonts w:ascii="Calibri" w:eastAsia="Calibri" w:hAnsi="Calibri" w:cs="Calibri"/>
+                <w:color w:val="000000" w:themeColor="text1"/>
+                <w:sz w:val="12"/>
+                <w:szCs w:val="12"/>
+              </w:rPr>
+            </w:pPr>
+            <w:r>
+              <w:rPr>
+                <w:rFonts w:ascii="Calibri" w:eastAsia="Calibri" w:hAnsi="Calibri" w:cs="Calibri"/>
+                <w:color w:val="000000" w:themeColor="text1"/>
+                <w:sz w:val="12"/>
+                <w:szCs w:val="12"/>
+              </w:rPr>
+              <w:t xml:space="preserve">Vanlig sopp </w:t>
+            </w:r>
+            <w:proofErr w:type="spellStart"/>
+            <w:r>
+              <w:rPr>
+                <w:rFonts w:ascii="Calibri" w:eastAsia="Calibri" w:hAnsi="Calibri" w:cs="Calibri"/>
+                <w:color w:val="000000" w:themeColor="text1"/>
+                <w:sz w:val="12"/>
+                <w:szCs w:val="12"/>
+              </w:rPr>
+              <w:t>powerup</w:t>
+            </w:r>
+            <w:proofErr w:type="spellEnd"/>
+            <w:r>
+              <w:rPr>
+                <w:rFonts w:ascii="Calibri" w:eastAsia="Calibri" w:hAnsi="Calibri" w:cs="Calibri"/>
+                <w:color w:val="000000" w:themeColor="text1"/>
+                <w:sz w:val="12"/>
+                <w:szCs w:val="12"/>
+              </w:rPr>
+              <w:t>. Gjelder også 1up.</w:t>
+            </w:r>
           </w:p>
         </w:tc>
       </w:tr>
@@ -2314,49 +2701,57 @@
         </w:trPr>
         <w:tc>
           <w:tcPr>
-            <w:tcW w:w="1889" w:type="dxa"/>
-          </w:tcPr>
-          <w:p>
-            <w:pPr>
-              <w:rPr>
-                <w:rFonts w:ascii="Calibri" w:eastAsia="Calibri" w:hAnsi="Calibri" w:cs="Calibri"/>
-                <w:b/>
-                <w:color w:val="000000" w:themeColor="text1"/>
-                <w:sz w:val="20"/>
-                <w:szCs w:val="20"/>
-                <w:lang w:val="en-US"/>
-              </w:rPr>
-            </w:pPr>
-            <w:proofErr w:type="spellStart"/>
-            <w:r>
-              <w:rPr>
-                <w:rFonts w:ascii="Calibri" w:eastAsia="Calibri" w:hAnsi="Calibri" w:cs="Calibri"/>
-                <w:b/>
-                <w:color w:val="000000" w:themeColor="text1"/>
-                <w:sz w:val="20"/>
-                <w:szCs w:val="20"/>
-                <w:lang w:val="en-US"/>
-              </w:rPr>
-              <w:t>hiddenBox</w:t>
-            </w:r>
-            <w:proofErr w:type="spellEnd"/>
-          </w:p>
-        </w:tc>
-        <w:tc>
-          <w:tcPr>
-            <w:tcW w:w="1869" w:type="dxa"/>
-            <w:gridSpan w:val="3"/>
-          </w:tcPr>
-          <w:p>
-            <w:pPr>
-              <w:rPr>
-                <w:rFonts w:ascii="Calibri" w:eastAsia="Calibri" w:hAnsi="Calibri" w:cs="Calibri"/>
-                <w:color w:val="000000" w:themeColor="text1"/>
-                <w:sz w:val="20"/>
-                <w:szCs w:val="20"/>
-                <w:lang w:val="en-US"/>
-              </w:rPr>
-            </w:pPr>
+            <w:tcW w:w="1934" w:type="dxa"/>
+          </w:tcPr>
+          <w:p>
+            <w:pPr>
+              <w:rPr>
+                <w:rFonts w:ascii="Calibri" w:eastAsia="Calibri" w:hAnsi="Calibri" w:cs="Calibri"/>
+                <w:b/>
+                <w:color w:val="000000" w:themeColor="text1"/>
+                <w:sz w:val="20"/>
+                <w:szCs w:val="20"/>
+              </w:rPr>
+            </w:pPr>
+            <w:proofErr w:type="spellStart"/>
+            <w:proofErr w:type="gramStart"/>
+            <w:r>
+              <w:rPr>
+                <w:rFonts w:ascii="Calibri" w:eastAsia="Calibri" w:hAnsi="Calibri" w:cs="Calibri"/>
+                <w:b/>
+                <w:color w:val="000000" w:themeColor="text1"/>
+                <w:sz w:val="20"/>
+                <w:szCs w:val="20"/>
+              </w:rPr>
+              <w:t>mushroomCollision</w:t>
+            </w:r>
+            <w:proofErr w:type="spellEnd"/>
+            <w:proofErr w:type="gramEnd"/>
+          </w:p>
+        </w:tc>
+        <w:tc>
+          <w:tcPr>
+            <w:tcW w:w="1870" w:type="dxa"/>
+            <w:gridSpan w:val="2"/>
+          </w:tcPr>
+          <w:p>
+            <w:pPr>
+              <w:rPr>
+                <w:rFonts w:ascii="Calibri" w:eastAsia="Calibri" w:hAnsi="Calibri" w:cs="Calibri"/>
+                <w:color w:val="000000" w:themeColor="text1"/>
+                <w:sz w:val="12"/>
+                <w:szCs w:val="12"/>
+              </w:rPr>
+            </w:pPr>
+            <w:r>
+              <w:rPr>
+                <w:rFonts w:ascii="Calibri" w:eastAsia="Calibri" w:hAnsi="Calibri" w:cs="Calibri"/>
+                <w:color w:val="000000" w:themeColor="text1"/>
+                <w:sz w:val="12"/>
+                <w:szCs w:val="12"/>
+              </w:rPr>
+              <w:t>Kollisjonen til soppen</w:t>
+            </w:r>
           </w:p>
         </w:tc>
       </w:tr>
@@ -2368,47 +2763,117 @@
         </w:trPr>
         <w:tc>
           <w:tcPr>
-            <w:tcW w:w="1889" w:type="dxa"/>
-          </w:tcPr>
-          <w:p>
-            <w:pPr>
-              <w:rPr>
-                <w:rFonts w:ascii="Calibri" w:eastAsia="Calibri" w:hAnsi="Calibri" w:cs="Calibri"/>
-                <w:b/>
-                <w:color w:val="000000" w:themeColor="text1"/>
-                <w:sz w:val="20"/>
-                <w:szCs w:val="20"/>
-                <w:lang w:val="en-US"/>
-              </w:rPr>
-            </w:pPr>
-            <w:r>
-              <w:rPr>
-                <w:rFonts w:ascii="Calibri" w:eastAsia="Calibri" w:hAnsi="Calibri" w:cs="Calibri"/>
-                <w:b/>
-                <w:color w:val="000000" w:themeColor="text1"/>
-                <w:sz w:val="20"/>
-                <w:szCs w:val="20"/>
-                <w:lang w:val="en-US"/>
-              </w:rPr>
-              <w:t>mushroom</w:t>
-            </w:r>
-          </w:p>
-        </w:tc>
-        <w:tc>
-          <w:tcPr>
-            <w:tcW w:w="1869" w:type="dxa"/>
-            <w:gridSpan w:val="3"/>
-          </w:tcPr>
-          <w:p>
-            <w:pPr>
-              <w:rPr>
-                <w:rFonts w:ascii="Calibri" w:eastAsia="Calibri" w:hAnsi="Calibri" w:cs="Calibri"/>
-                <w:color w:val="000000" w:themeColor="text1"/>
-                <w:sz w:val="20"/>
-                <w:szCs w:val="20"/>
-                <w:lang w:val="en-US"/>
-              </w:rPr>
-            </w:pPr>
+            <w:tcW w:w="1934" w:type="dxa"/>
+          </w:tcPr>
+          <w:p>
+            <w:pPr>
+              <w:rPr>
+                <w:rFonts w:ascii="Calibri" w:eastAsia="Calibri" w:hAnsi="Calibri" w:cs="Calibri"/>
+                <w:b/>
+                <w:color w:val="000000" w:themeColor="text1"/>
+                <w:sz w:val="20"/>
+                <w:szCs w:val="20"/>
+              </w:rPr>
+            </w:pPr>
+            <w:proofErr w:type="spellStart"/>
+            <w:proofErr w:type="gramStart"/>
+            <w:r>
+              <w:rPr>
+                <w:rFonts w:ascii="Calibri" w:eastAsia="Calibri" w:hAnsi="Calibri" w:cs="Calibri"/>
+                <w:b/>
+                <w:color w:val="000000" w:themeColor="text1"/>
+                <w:sz w:val="20"/>
+                <w:szCs w:val="20"/>
+              </w:rPr>
+              <w:t>playerPowerUp</w:t>
+            </w:r>
+            <w:proofErr w:type="spellEnd"/>
+            <w:proofErr w:type="gramEnd"/>
+          </w:p>
+        </w:tc>
+        <w:tc>
+          <w:tcPr>
+            <w:tcW w:w="1870" w:type="dxa"/>
+            <w:gridSpan w:val="2"/>
+          </w:tcPr>
+          <w:p>
+            <w:pPr>
+              <w:rPr>
+                <w:rFonts w:ascii="Calibri" w:eastAsia="Calibri" w:hAnsi="Calibri" w:cs="Calibri"/>
+                <w:color w:val="000000" w:themeColor="text1"/>
+                <w:sz w:val="12"/>
+                <w:szCs w:val="12"/>
+              </w:rPr>
+            </w:pPr>
+            <w:r>
+              <w:rPr>
+                <w:rFonts w:ascii="Calibri" w:eastAsia="Calibri" w:hAnsi="Calibri" w:cs="Calibri"/>
+                <w:color w:val="000000" w:themeColor="text1"/>
+                <w:sz w:val="12"/>
+                <w:szCs w:val="12"/>
+              </w:rPr>
+              <w:t xml:space="preserve">Inneholder </w:t>
+            </w:r>
+            <w:proofErr w:type="spellStart"/>
+            <w:r>
+              <w:rPr>
+                <w:rFonts w:ascii="Calibri" w:eastAsia="Calibri" w:hAnsi="Calibri" w:cs="Calibri"/>
+                <w:color w:val="000000" w:themeColor="text1"/>
+                <w:sz w:val="12"/>
+                <w:szCs w:val="12"/>
+              </w:rPr>
+              <w:t>power</w:t>
+            </w:r>
+            <w:proofErr w:type="spellEnd"/>
+            <w:r>
+              <w:rPr>
+                <w:rFonts w:ascii="Calibri" w:eastAsia="Calibri" w:hAnsi="Calibri" w:cs="Calibri"/>
+                <w:color w:val="000000" w:themeColor="text1"/>
+                <w:sz w:val="12"/>
+                <w:szCs w:val="12"/>
+              </w:rPr>
+              <w:t xml:space="preserve"> </w:t>
+            </w:r>
+            <w:proofErr w:type="spellStart"/>
+            <w:r>
+              <w:rPr>
+                <w:rFonts w:ascii="Calibri" w:eastAsia="Calibri" w:hAnsi="Calibri" w:cs="Calibri"/>
+                <w:color w:val="000000" w:themeColor="text1"/>
+                <w:sz w:val="12"/>
+                <w:szCs w:val="12"/>
+              </w:rPr>
+              <w:t>ups</w:t>
+            </w:r>
+            <w:proofErr w:type="spellEnd"/>
+            <w:r>
+              <w:rPr>
+                <w:rFonts w:ascii="Calibri" w:eastAsia="Calibri" w:hAnsi="Calibri" w:cs="Calibri"/>
+                <w:color w:val="000000" w:themeColor="text1"/>
+                <w:sz w:val="12"/>
+                <w:szCs w:val="12"/>
+              </w:rPr>
+              <w:t xml:space="preserve"> til spiller. Kun sopp i </w:t>
+            </w:r>
+            <w:proofErr w:type="spellStart"/>
+            <w:r>
+              <w:rPr>
+                <w:rFonts w:ascii="Calibri" w:eastAsia="Calibri" w:hAnsi="Calibri" w:cs="Calibri"/>
+                <w:color w:val="000000" w:themeColor="text1"/>
+                <w:sz w:val="12"/>
+                <w:szCs w:val="12"/>
+              </w:rPr>
+              <w:t>denn</w:t>
+            </w:r>
+            <w:proofErr w:type="spellEnd"/>
+            <w:r>
+              <w:rPr>
+                <w:rFonts w:ascii="Calibri" w:eastAsia="Calibri" w:hAnsi="Calibri" w:cs="Calibri"/>
+                <w:color w:val="000000" w:themeColor="text1"/>
+                <w:sz w:val="12"/>
+                <w:szCs w:val="12"/>
+              </w:rPr>
+              <w:t xml:space="preserve"> omgang.</w:t>
+            </w:r>
           </w:p>
         </w:tc>
       </w:tr>
@@ -2420,47 +2885,96 @@
         </w:trPr>
         <w:tc>
           <w:tcPr>
-            <w:tcW w:w="1889" w:type="dxa"/>
-          </w:tcPr>
-          <w:p>
-            <w:pPr>
-              <w:rPr>
-                <w:rFonts w:ascii="Calibri" w:eastAsia="Calibri" w:hAnsi="Calibri" w:cs="Calibri"/>
-                <w:b/>
-                <w:color w:val="000000" w:themeColor="text1"/>
-                <w:sz w:val="20"/>
-                <w:szCs w:val="20"/>
-                <w:lang w:val="en-US"/>
-              </w:rPr>
-            </w:pPr>
-            <w:proofErr w:type="spellStart"/>
-            <w:r>
-              <w:rPr>
-                <w:rFonts w:ascii="Calibri" w:eastAsia="Calibri" w:hAnsi="Calibri" w:cs="Calibri"/>
-                <w:b/>
-                <w:color w:val="000000" w:themeColor="text1"/>
-                <w:sz w:val="20"/>
-                <w:szCs w:val="20"/>
-                <w:lang w:val="en-US"/>
-              </w:rPr>
-              <w:t>mushroomCollision</w:t>
-            </w:r>
-            <w:proofErr w:type="spellEnd"/>
-          </w:p>
-        </w:tc>
-        <w:tc>
-          <w:tcPr>
-            <w:tcW w:w="1869" w:type="dxa"/>
-            <w:gridSpan w:val="3"/>
-          </w:tcPr>
-          <w:p>
-            <w:pPr>
-              <w:rPr>
-                <w:rFonts w:ascii="Calibri" w:eastAsia="Calibri" w:hAnsi="Calibri" w:cs="Calibri"/>
-                <w:color w:val="000000" w:themeColor="text1"/>
-                <w:sz w:val="20"/>
-                <w:szCs w:val="20"/>
-                <w:lang w:val="en-US"/>
+            <w:tcW w:w="1934" w:type="dxa"/>
+          </w:tcPr>
+          <w:p>
+            <w:pPr>
+              <w:rPr>
+                <w:rFonts w:ascii="Calibri" w:eastAsia="Calibri" w:hAnsi="Calibri" w:cs="Calibri"/>
+                <w:b/>
+                <w:color w:val="000000" w:themeColor="text1"/>
+                <w:sz w:val="20"/>
+                <w:szCs w:val="20"/>
+              </w:rPr>
+            </w:pPr>
+            <w:bookmarkStart w:id="0" w:name="_GoBack" w:colFirst="1" w:colLast="1"/>
+            <w:proofErr w:type="spellStart"/>
+            <w:proofErr w:type="gramStart"/>
+            <w:r>
+              <w:rPr>
+                <w:rFonts w:ascii="Calibri" w:eastAsia="Calibri" w:hAnsi="Calibri" w:cs="Calibri"/>
+                <w:b/>
+                <w:color w:val="000000" w:themeColor="text1"/>
+                <w:sz w:val="20"/>
+                <w:szCs w:val="20"/>
+              </w:rPr>
+              <w:t>powerUp</w:t>
+            </w:r>
+            <w:proofErr w:type="spellEnd"/>
+            <w:proofErr w:type="gramEnd"/>
+          </w:p>
+        </w:tc>
+        <w:tc>
+          <w:tcPr>
+            <w:tcW w:w="1870" w:type="dxa"/>
+            <w:gridSpan w:val="2"/>
+          </w:tcPr>
+          <w:p>
+            <w:pPr>
+              <w:rPr>
+                <w:rFonts w:ascii="Calibri" w:eastAsia="Calibri" w:hAnsi="Calibri" w:cs="Calibri"/>
+                <w:color w:val="000000" w:themeColor="text1"/>
+                <w:sz w:val="12"/>
+                <w:szCs w:val="12"/>
+              </w:rPr>
+            </w:pPr>
+            <w:r>
+              <w:rPr>
+                <w:rFonts w:ascii="Calibri" w:eastAsia="Calibri" w:hAnsi="Calibri" w:cs="Calibri"/>
+                <w:color w:val="000000" w:themeColor="text1"/>
+                <w:sz w:val="12"/>
+                <w:szCs w:val="12"/>
+              </w:rPr>
+              <w:t xml:space="preserve">Styrer myntene i boksene. </w:t>
+            </w:r>
+          </w:p>
+        </w:tc>
+      </w:tr>
+      <w:bookmarkEnd w:id="0"/>
+      <w:tr>
+        <w:trPr>
+          <w:gridAfter w:val="1"/>
+          <w:wAfter w:w="13" w:type="dxa"/>
+          <w:trHeight w:val="399"/>
+        </w:trPr>
+        <w:tc>
+          <w:tcPr>
+            <w:tcW w:w="1934" w:type="dxa"/>
+          </w:tcPr>
+          <w:p>
+            <w:pPr>
+              <w:rPr>
+                <w:rFonts w:ascii="Calibri" w:eastAsia="Calibri" w:hAnsi="Calibri" w:cs="Calibri"/>
+                <w:b/>
+                <w:color w:val="000000" w:themeColor="text1"/>
+                <w:sz w:val="20"/>
+                <w:szCs w:val="20"/>
+              </w:rPr>
+            </w:pPr>
+          </w:p>
+        </w:tc>
+        <w:tc>
+          <w:tcPr>
+            <w:tcW w:w="1870" w:type="dxa"/>
+            <w:gridSpan w:val="2"/>
+          </w:tcPr>
+          <w:p>
+            <w:pPr>
+              <w:rPr>
+                <w:rFonts w:ascii="Calibri" w:eastAsia="Calibri" w:hAnsi="Calibri" w:cs="Calibri"/>
+                <w:color w:val="000000" w:themeColor="text1"/>
+                <w:sz w:val="20"/>
+                <w:szCs w:val="20"/>
               </w:rPr>
             </w:pPr>
           </w:p>
@@ -2474,101 +2988,32 @@
         </w:trPr>
         <w:tc>
           <w:tcPr>
-            <w:tcW w:w="1889" w:type="dxa"/>
-          </w:tcPr>
-          <w:p>
-            <w:pPr>
-              <w:rPr>
-                <w:rFonts w:ascii="Calibri" w:eastAsia="Calibri" w:hAnsi="Calibri" w:cs="Calibri"/>
-                <w:b/>
-                <w:color w:val="000000" w:themeColor="text1"/>
-                <w:sz w:val="20"/>
-                <w:szCs w:val="20"/>
-                <w:lang w:val="en-US"/>
-              </w:rPr>
-            </w:pPr>
-            <w:proofErr w:type="spellStart"/>
-            <w:r>
-              <w:rPr>
-                <w:rFonts w:ascii="Calibri" w:eastAsia="Calibri" w:hAnsi="Calibri" w:cs="Calibri"/>
-                <w:b/>
-                <w:color w:val="000000" w:themeColor="text1"/>
-                <w:sz w:val="20"/>
-                <w:szCs w:val="20"/>
-                <w:lang w:val="en-US"/>
-              </w:rPr>
-              <w:t>playerPowerUp</w:t>
-            </w:r>
-            <w:proofErr w:type="spellEnd"/>
-          </w:p>
-        </w:tc>
-        <w:tc>
-          <w:tcPr>
-            <w:tcW w:w="1869" w:type="dxa"/>
-            <w:gridSpan w:val="3"/>
-          </w:tcPr>
-          <w:p>
-            <w:pPr>
-              <w:rPr>
-                <w:rFonts w:ascii="Calibri" w:eastAsia="Calibri" w:hAnsi="Calibri" w:cs="Calibri"/>
-                <w:color w:val="000000" w:themeColor="text1"/>
-                <w:sz w:val="20"/>
-                <w:szCs w:val="20"/>
-                <w:lang w:val="en-US"/>
-              </w:rPr>
-            </w:pPr>
-          </w:p>
-        </w:tc>
-      </w:tr>
-      <w:tr>
-        <w:trPr>
-          <w:gridAfter w:val="1"/>
-          <w:wAfter w:w="13" w:type="dxa"/>
-          <w:trHeight w:val="399"/>
-        </w:trPr>
-        <w:tc>
-          <w:tcPr>
-            <w:tcW w:w="1889" w:type="dxa"/>
-          </w:tcPr>
-          <w:p>
-            <w:pPr>
-              <w:rPr>
-                <w:rFonts w:ascii="Calibri" w:eastAsia="Calibri" w:hAnsi="Calibri" w:cs="Calibri"/>
-                <w:b/>
-                <w:color w:val="000000" w:themeColor="text1"/>
-                <w:sz w:val="20"/>
-                <w:szCs w:val="20"/>
-                <w:lang w:val="en-US"/>
-              </w:rPr>
-            </w:pPr>
-            <w:proofErr w:type="spellStart"/>
-            <w:r>
-              <w:rPr>
-                <w:rFonts w:ascii="Calibri" w:eastAsia="Calibri" w:hAnsi="Calibri" w:cs="Calibri"/>
-                <w:b/>
-                <w:color w:val="000000" w:themeColor="text1"/>
-                <w:sz w:val="20"/>
-                <w:szCs w:val="20"/>
-                <w:lang w:val="en-US"/>
-              </w:rPr>
-              <w:t>powerUp</w:t>
-            </w:r>
-            <w:proofErr w:type="spellEnd"/>
-          </w:p>
-        </w:tc>
-        <w:tc>
-          <w:tcPr>
-            <w:tcW w:w="1869" w:type="dxa"/>
-            <w:gridSpan w:val="3"/>
-          </w:tcPr>
-          <w:p>
-            <w:pPr>
-              <w:rPr>
-                <w:rFonts w:ascii="Calibri" w:eastAsia="Calibri" w:hAnsi="Calibri" w:cs="Calibri"/>
-                <w:color w:val="000000" w:themeColor="text1"/>
-                <w:sz w:val="20"/>
-                <w:szCs w:val="20"/>
-                <w:lang w:val="en-US"/>
+            <w:tcW w:w="1934" w:type="dxa"/>
+          </w:tcPr>
+          <w:p>
+            <w:pPr>
+              <w:rPr>
+                <w:rFonts w:ascii="Calibri" w:eastAsia="Calibri" w:hAnsi="Calibri" w:cs="Calibri"/>
+                <w:b/>
+                <w:color w:val="000000" w:themeColor="text1"/>
+                <w:sz w:val="20"/>
+                <w:szCs w:val="20"/>
+              </w:rPr>
+            </w:pPr>
+          </w:p>
+        </w:tc>
+        <w:tc>
+          <w:tcPr>
+            <w:tcW w:w="1870" w:type="dxa"/>
+            <w:gridSpan w:val="2"/>
+          </w:tcPr>
+          <w:p>
+            <w:pPr>
+              <w:rPr>
+                <w:rFonts w:ascii="Calibri" w:eastAsia="Calibri" w:hAnsi="Calibri" w:cs="Calibri"/>
+                <w:color w:val="000000" w:themeColor="text1"/>
+                <w:sz w:val="20"/>
+                <w:szCs w:val="20"/>
               </w:rPr>
             </w:pPr>
           </w:p>
@@ -2581,7 +3026,6 @@
           <w:rFonts w:ascii="Calibri" w:eastAsia="Calibri" w:hAnsi="Calibri" w:cs="Calibri"/>
           <w:color w:val="C45911"/>
           <w:sz w:val="28"/>
-          <w:lang w:val="en-US"/>
         </w:rPr>
       </w:pPr>
     </w:p>
@@ -2608,7 +3052,6 @@
           <w:noProof/>
           <w:color w:val="000000"/>
           <w:sz w:val="28"/>
-          <w:lang w:eastAsia="ja-JP"/>
         </w:rPr>
         <w:drawing>
           <wp:anchor distT="0" distB="0" distL="114300" distR="114300" simplePos="0" relativeHeight="251661824" behindDoc="1" locked="0" layoutInCell="1" allowOverlap="1" wp14:anchorId="54CFFB96" wp14:editId="49F39863">
@@ -2644,7 +3087,7 @@
                     </pic:cNvPicPr>
                   </pic:nvPicPr>
                   <pic:blipFill>
-                    <a:blip r:embed="rId7" cstate="print">
+                    <a:blip r:embed="rId6" cstate="print">
                       <a:extLst>
                         <a:ext uri="{28A0092B-C50C-407E-A947-70E740481C1C}">
                           <a14:useLocalDpi xmlns:a14="http://schemas.microsoft.com/office/drawing/2010/main" val="0"/>
@@ -2726,7 +3169,7 @@
               <w:txbxContent>
                 <w:p>
                   <w:pPr>
-                    <w:pStyle w:val="Caption"/>
+                    <w:pStyle w:val="Bildetekst"/>
                     <w:rPr>
                       <w:rFonts w:ascii="Calibri" w:eastAsia="Calibri" w:hAnsi="Calibri" w:cs="Calibri"/>
                       <w:noProof/>
@@ -2744,7 +3187,7 @@
                 </w:p>
                 <w:p>
                   <w:pPr>
-                    <w:pStyle w:val="Caption"/>
+                    <w:pStyle w:val="Bildetekst"/>
                     <w:rPr>
                       <w:rFonts w:ascii="Calibri" w:eastAsia="Calibri" w:hAnsi="Calibri" w:cs="Calibri"/>
                       <w:noProof/>
@@ -2860,10 +3303,10 @@
         </w:rPr>
         <w:t xml:space="preserve"> </w:t>
       </w:r>
-      <w:hyperlink r:id="rId8" w:history="1">
+      <w:hyperlink r:id="rId7" w:history="1">
         <w:r>
           <w:rPr>
-            <w:rStyle w:val="Hyperlink"/>
+            <w:rStyle w:val="Hyperkobling"/>
             <w:rFonts w:ascii="Calibri" w:eastAsia="Calibri" w:hAnsi="Calibri" w:cs="Calibri"/>
             <w:sz w:val="24"/>
           </w:rPr>
@@ -3099,7 +3542,7 @@
 </file>
 
 <file path=word/numbering.xml><?xml version="1.0" encoding="utf-8"?>
-<w:numbering xmlns:wpc="http://schemas.microsoft.com/office/word/2010/wordprocessingCanvas" xmlns:mc="http://schemas.openxmlformats.org/markup-compatibility/2006" xmlns:o="urn:schemas-microsoft-com:office:office" xmlns:r="http://schemas.openxmlformats.org/officeDocument/2006/relationships" xmlns:m="http://schemas.openxmlformats.org/officeDocument/2006/math" xmlns:v="urn:schemas-microsoft-com:vml" xmlns:wp14="http://schemas.microsoft.com/office/word/2010/wordprocessingDrawing" xmlns:wp="http://schemas.openxmlformats.org/drawingml/2006/wordprocessingDrawing" xmlns:w10="urn:schemas-microsoft-com:office:word" xmlns:w="http://schemas.openxmlformats.org/wordprocessingml/2006/main" xmlns:w14="http://schemas.microsoft.com/office/word/2010/wordml" xmlns:wpg="http://schemas.microsoft.com/office/word/2010/wordprocessingGroup" xmlns:wpi="http://schemas.microsoft.com/office/word/2010/wordprocessingInk" xmlns:wne="http://schemas.microsoft.com/office/word/2006/wordml" xmlns:wps="http://schemas.microsoft.com/office/word/2010/wordprocessingShape" mc:Ignorable="w14 wp14">
+<w:numbering xmlns:wpc="http://schemas.microsoft.com/office/word/2010/wordprocessingCanvas" xmlns:mc="http://schemas.openxmlformats.org/markup-compatibility/2006" xmlns:o="urn:schemas-microsoft-com:office:office" xmlns:r="http://schemas.openxmlformats.org/officeDocument/2006/relationships" xmlns:m="http://schemas.openxmlformats.org/officeDocument/2006/math" xmlns:v="urn:schemas-microsoft-com:vml" xmlns:wp14="http://schemas.microsoft.com/office/word/2010/wordprocessingDrawing" xmlns:wp="http://schemas.openxmlformats.org/drawingml/2006/wordprocessingDrawing" xmlns:w10="urn:schemas-microsoft-com:office:word" xmlns:w="http://schemas.openxmlformats.org/wordprocessingml/2006/main" xmlns:w14="http://schemas.microsoft.com/office/word/2010/wordml" xmlns:w15="http://schemas.microsoft.com/office/word/2012/wordml" xmlns:wpg="http://schemas.microsoft.com/office/word/2010/wordprocessingGroup" xmlns:wpi="http://schemas.microsoft.com/office/word/2010/wordprocessingInk" xmlns:wne="http://schemas.microsoft.com/office/word/2006/wordml" xmlns:wps="http://schemas.microsoft.com/office/word/2010/wordprocessingShape" mc:Ignorable="w14 w15 wp14">
   <w:abstractNum w:abstractNumId="0">
     <w:nsid w:val="2B307988"/>
     <w:multiLevelType w:val="multilevel"/>
@@ -3158,7 +3601,7 @@
 </file>
 
 <file path=word/styles.xml><?xml version="1.0" encoding="utf-8"?>
-<w:styles xmlns:mc="http://schemas.openxmlformats.org/markup-compatibility/2006" xmlns:r="http://schemas.openxmlformats.org/officeDocument/2006/relationships" xmlns:w="http://schemas.openxmlformats.org/wordprocessingml/2006/main" xmlns:w14="http://schemas.microsoft.com/office/word/2010/wordml" mc:Ignorable="w14">
+<w:styles xmlns:mc="http://schemas.openxmlformats.org/markup-compatibility/2006" xmlns:r="http://schemas.openxmlformats.org/officeDocument/2006/relationships" xmlns:w="http://schemas.openxmlformats.org/wordprocessingml/2006/main" xmlns:w14="http://schemas.microsoft.com/office/word/2010/wordml" xmlns:w15="http://schemas.microsoft.com/office/word/2012/wordml" mc:Ignorable="w14 w15">
   <w:docDefaults>
     <w:rPrDefault>
       <w:rPr>
@@ -3174,156 +3617,390 @@
       </w:pPr>
     </w:pPrDefault>
   </w:docDefaults>
-  <w:latentStyles w:defLockedState="0" w:defUIPriority="99" w:defSemiHidden="1" w:defUnhideWhenUsed="1" w:defQFormat="0" w:count="267">
-    <w:lsdException w:name="Normal" w:semiHidden="0" w:uiPriority="0" w:unhideWhenUsed="0" w:qFormat="1"/>
-    <w:lsdException w:name="heading 1" w:semiHidden="0" w:uiPriority="9" w:unhideWhenUsed="0" w:qFormat="1"/>
-    <w:lsdException w:name="heading 2" w:uiPriority="9" w:qFormat="1"/>
-    <w:lsdException w:name="heading 3" w:uiPriority="9" w:qFormat="1"/>
-    <w:lsdException w:name="heading 4" w:uiPriority="9" w:qFormat="1"/>
-    <w:lsdException w:name="heading 5" w:uiPriority="9" w:qFormat="1"/>
-    <w:lsdException w:name="heading 6" w:uiPriority="9" w:qFormat="1"/>
-    <w:lsdException w:name="heading 7" w:uiPriority="9" w:qFormat="1"/>
-    <w:lsdException w:name="heading 8" w:uiPriority="9" w:qFormat="1"/>
-    <w:lsdException w:name="heading 9" w:uiPriority="9" w:qFormat="1"/>
-    <w:lsdException w:name="toc 1" w:uiPriority="39"/>
-    <w:lsdException w:name="toc 2" w:uiPriority="39"/>
-    <w:lsdException w:name="toc 3" w:uiPriority="39"/>
-    <w:lsdException w:name="toc 4" w:uiPriority="39"/>
-    <w:lsdException w:name="toc 5" w:uiPriority="39"/>
-    <w:lsdException w:name="toc 6" w:uiPriority="39"/>
-    <w:lsdException w:name="toc 7" w:uiPriority="39"/>
-    <w:lsdException w:name="toc 8" w:uiPriority="39"/>
-    <w:lsdException w:name="toc 9" w:uiPriority="39"/>
-    <w:lsdException w:name="caption" w:uiPriority="35" w:qFormat="1"/>
-    <w:lsdException w:name="Title" w:semiHidden="0" w:uiPriority="10" w:unhideWhenUsed="0" w:qFormat="1"/>
-    <w:lsdException w:name="Default Paragraph Font" w:uiPriority="1"/>
-    <w:lsdException w:name="Subtitle" w:semiHidden="0" w:uiPriority="11" w:unhideWhenUsed="0" w:qFormat="1"/>
-    <w:lsdException w:name="Strong" w:semiHidden="0" w:uiPriority="22" w:unhideWhenUsed="0" w:qFormat="1"/>
-    <w:lsdException w:name="Emphasis" w:semiHidden="0" w:uiPriority="20" w:unhideWhenUsed="0" w:qFormat="1"/>
-    <w:lsdException w:name="Table Grid" w:semiHidden="0" w:uiPriority="39" w:unhideWhenUsed="0"/>
-    <w:lsdException w:name="Placeholder Text" w:unhideWhenUsed="0"/>
-    <w:lsdException w:name="No Spacing" w:semiHidden="0" w:uiPriority="1" w:unhideWhenUsed="0" w:qFormat="1"/>
-    <w:lsdException w:name="Light Shading" w:semiHidden="0" w:uiPriority="60" w:unhideWhenUsed="0"/>
-    <w:lsdException w:name="Light List" w:semiHidden="0" w:uiPriority="61" w:unhideWhenUsed="0"/>
-    <w:lsdException w:name="Light Grid" w:semiHidden="0" w:uiPriority="62" w:unhideWhenUsed="0"/>
-    <w:lsdException w:name="Medium Shading 1" w:semiHidden="0" w:uiPriority="63" w:unhideWhenUsed="0"/>
-    <w:lsdException w:name="Medium Shading 2" w:semiHidden="0" w:uiPriority="64" w:unhideWhenUsed="0"/>
-    <w:lsdException w:name="Medium List 1" w:semiHidden="0" w:uiPriority="65" w:unhideWhenUsed="0"/>
-    <w:lsdException w:name="Medium List 2" w:semiHidden="0" w:uiPriority="66" w:unhideWhenUsed="0"/>
-    <w:lsdException w:name="Medium Grid 1" w:semiHidden="0" w:uiPriority="67" w:unhideWhenUsed="0"/>
-    <w:lsdException w:name="Medium Grid 2" w:semiHidden="0" w:uiPriority="68" w:unhideWhenUsed="0"/>
-    <w:lsdException w:name="Medium Grid 3" w:semiHidden="0" w:uiPriority="69" w:unhideWhenUsed="0"/>
-    <w:lsdException w:name="Dark List" w:semiHidden="0" w:uiPriority="70" w:unhideWhenUsed="0"/>
-    <w:lsdException w:name="Colorful Shading" w:semiHidden="0" w:uiPriority="71" w:unhideWhenUsed="0"/>
-    <w:lsdException w:name="Colorful List" w:semiHidden="0" w:uiPriority="72" w:unhideWhenUsed="0"/>
-    <w:lsdException w:name="Colorful Grid" w:semiHidden="0" w:uiPriority="73" w:unhideWhenUsed="0"/>
-    <w:lsdException w:name="Light Shading Accent 1" w:semiHidden="0" w:uiPriority="60" w:unhideWhenUsed="0"/>
-    <w:lsdException w:name="Light List Accent 1" w:semiHidden="0" w:uiPriority="61" w:unhideWhenUsed="0"/>
-    <w:lsdException w:name="Light Grid Accent 1" w:semiHidden="0" w:uiPriority="62" w:unhideWhenUsed="0"/>
-    <w:lsdException w:name="Medium Shading 1 Accent 1" w:semiHidden="0" w:uiPriority="63" w:unhideWhenUsed="0"/>
-    <w:lsdException w:name="Medium Shading 2 Accent 1" w:semiHidden="0" w:uiPriority="64" w:unhideWhenUsed="0"/>
-    <w:lsdException w:name="Medium List 1 Accent 1" w:semiHidden="0" w:uiPriority="65" w:unhideWhenUsed="0"/>
-    <w:lsdException w:name="Revision" w:unhideWhenUsed="0"/>
-    <w:lsdException w:name="List Paragraph" w:semiHidden="0" w:uiPriority="34" w:unhideWhenUsed="0" w:qFormat="1"/>
-    <w:lsdException w:name="Quote" w:semiHidden="0" w:uiPriority="29" w:unhideWhenUsed="0" w:qFormat="1"/>
-    <w:lsdException w:name="Intense Quote" w:semiHidden="0" w:uiPriority="30" w:unhideWhenUsed="0" w:qFormat="1"/>
-    <w:lsdException w:name="Medium List 2 Accent 1" w:semiHidden="0" w:uiPriority="66" w:unhideWhenUsed="0"/>
-    <w:lsdException w:name="Medium Grid 1 Accent 1" w:semiHidden="0" w:uiPriority="67" w:unhideWhenUsed="0"/>
-    <w:lsdException w:name="Medium Grid 2 Accent 1" w:semiHidden="0" w:uiPriority="68" w:unhideWhenUsed="0"/>
-    <w:lsdException w:name="Medium Grid 3 Accent 1" w:semiHidden="0" w:uiPriority="69" w:unhideWhenUsed="0"/>
-    <w:lsdException w:name="Dark List Accent 1" w:semiHidden="0" w:uiPriority="70" w:unhideWhenUsed="0"/>
-    <w:lsdException w:name="Colorful Shading Accent 1" w:semiHidden="0" w:uiPriority="71" w:unhideWhenUsed="0"/>
-    <w:lsdException w:name="Colorful List Accent 1" w:semiHidden="0" w:uiPriority="72" w:unhideWhenUsed="0"/>
-    <w:lsdException w:name="Colorful Grid Accent 1" w:semiHidden="0" w:uiPriority="73" w:unhideWhenUsed="0"/>
-    <w:lsdException w:name="Light Shading Accent 2" w:semiHidden="0" w:uiPriority="60" w:unhideWhenUsed="0"/>
-    <w:lsdException w:name="Light List Accent 2" w:semiHidden="0" w:uiPriority="61" w:unhideWhenUsed="0"/>
-    <w:lsdException w:name="Light Grid Accent 2" w:semiHidden="0" w:uiPriority="62" w:unhideWhenUsed="0"/>
-    <w:lsdException w:name="Medium Shading 1 Accent 2" w:semiHidden="0" w:uiPriority="63" w:unhideWhenUsed="0"/>
-    <w:lsdException w:name="Medium Shading 2 Accent 2" w:semiHidden="0" w:uiPriority="64" w:unhideWhenUsed="0"/>
-    <w:lsdException w:name="Medium List 1 Accent 2" w:semiHidden="0" w:uiPriority="65" w:unhideWhenUsed="0"/>
-    <w:lsdException w:name="Medium List 2 Accent 2" w:semiHidden="0" w:uiPriority="66" w:unhideWhenUsed="0"/>
-    <w:lsdException w:name="Medium Grid 1 Accent 2" w:semiHidden="0" w:uiPriority="67" w:unhideWhenUsed="0"/>
-    <w:lsdException w:name="Medium Grid 2 Accent 2" w:semiHidden="0" w:uiPriority="68" w:unhideWhenUsed="0"/>
-    <w:lsdException w:name="Medium Grid 3 Accent 2" w:semiHidden="0" w:uiPriority="69" w:unhideWhenUsed="0"/>
-    <w:lsdException w:name="Dark List Accent 2" w:semiHidden="0" w:uiPriority="70" w:unhideWhenUsed="0"/>
-    <w:lsdException w:name="Colorful Shading Accent 2" w:semiHidden="0" w:uiPriority="71" w:unhideWhenUsed="0"/>
-    <w:lsdException w:name="Colorful List Accent 2" w:semiHidden="0" w:uiPriority="72" w:unhideWhenUsed="0"/>
-    <w:lsdException w:name="Colorful Grid Accent 2" w:semiHidden="0" w:uiPriority="73" w:unhideWhenUsed="0"/>
-    <w:lsdException w:name="Light Shading Accent 3" w:semiHidden="0" w:uiPriority="60" w:unhideWhenUsed="0"/>
-    <w:lsdException w:name="Light List Accent 3" w:semiHidden="0" w:uiPriority="61" w:unhideWhenUsed="0"/>
-    <w:lsdException w:name="Light Grid Accent 3" w:semiHidden="0" w:uiPriority="62" w:unhideWhenUsed="0"/>
-    <w:lsdException w:name="Medium Shading 1 Accent 3" w:semiHidden="0" w:uiPriority="63" w:unhideWhenUsed="0"/>
-    <w:lsdException w:name="Medium Shading 2 Accent 3" w:semiHidden="0" w:uiPriority="64" w:unhideWhenUsed="0"/>
-    <w:lsdException w:name="Medium List 1 Accent 3" w:semiHidden="0" w:uiPriority="65" w:unhideWhenUsed="0"/>
-    <w:lsdException w:name="Medium List 2 Accent 3" w:semiHidden="0" w:uiPriority="66" w:unhideWhenUsed="0"/>
-    <w:lsdException w:name="Medium Grid 1 Accent 3" w:semiHidden="0" w:uiPriority="67" w:unhideWhenUsed="0"/>
-    <w:lsdException w:name="Medium Grid 2 Accent 3" w:semiHidden="0" w:uiPriority="68" w:unhideWhenUsed="0"/>
-    <w:lsdException w:name="Medium Grid 3 Accent 3" w:semiHidden="0" w:uiPriority="69" w:unhideWhenUsed="0"/>
-    <w:lsdException w:name="Dark List Accent 3" w:semiHidden="0" w:uiPriority="70" w:unhideWhenUsed="0"/>
-    <w:lsdException w:name="Colorful Shading Accent 3" w:semiHidden="0" w:uiPriority="71" w:unhideWhenUsed="0"/>
-    <w:lsdException w:name="Colorful List Accent 3" w:semiHidden="0" w:uiPriority="72" w:unhideWhenUsed="0"/>
-    <w:lsdException w:name="Colorful Grid Accent 3" w:semiHidden="0" w:uiPriority="73" w:unhideWhenUsed="0"/>
-    <w:lsdException w:name="Light Shading Accent 4" w:semiHidden="0" w:uiPriority="60" w:unhideWhenUsed="0"/>
-    <w:lsdException w:name="Light List Accent 4" w:semiHidden="0" w:uiPriority="61" w:unhideWhenUsed="0"/>
-    <w:lsdException w:name="Light Grid Accent 4" w:semiHidden="0" w:uiPriority="62" w:unhideWhenUsed="0"/>
-    <w:lsdException w:name="Medium Shading 1 Accent 4" w:semiHidden="0" w:uiPriority="63" w:unhideWhenUsed="0"/>
-    <w:lsdException w:name="Medium Shading 2 Accent 4" w:semiHidden="0" w:uiPriority="64" w:unhideWhenUsed="0"/>
-    <w:lsdException w:name="Medium List 1 Accent 4" w:semiHidden="0" w:uiPriority="65" w:unhideWhenUsed="0"/>
-    <w:lsdException w:name="Medium List 2 Accent 4" w:semiHidden="0" w:uiPriority="66" w:unhideWhenUsed="0"/>
-    <w:lsdException w:name="Medium Grid 1 Accent 4" w:semiHidden="0" w:uiPriority="67" w:unhideWhenUsed="0"/>
-    <w:lsdException w:name="Medium Grid 2 Accent 4" w:semiHidden="0" w:uiPriority="68" w:unhideWhenUsed="0"/>
-    <w:lsdException w:name="Medium Grid 3 Accent 4" w:semiHidden="0" w:uiPriority="69" w:unhideWhenUsed="0"/>
-    <w:lsdException w:name="Dark List Accent 4" w:semiHidden="0" w:uiPriority="70" w:unhideWhenUsed="0"/>
-    <w:lsdException w:name="Colorful Shading Accent 4" w:semiHidden="0" w:uiPriority="71" w:unhideWhenUsed="0"/>
-    <w:lsdException w:name="Colorful List Accent 4" w:semiHidden="0" w:uiPriority="72" w:unhideWhenUsed="0"/>
-    <w:lsdException w:name="Colorful Grid Accent 4" w:semiHidden="0" w:uiPriority="73" w:unhideWhenUsed="0"/>
-    <w:lsdException w:name="Light Shading Accent 5" w:semiHidden="0" w:uiPriority="60" w:unhideWhenUsed="0"/>
-    <w:lsdException w:name="Light List Accent 5" w:semiHidden="0" w:uiPriority="61" w:unhideWhenUsed="0"/>
-    <w:lsdException w:name="Light Grid Accent 5" w:semiHidden="0" w:uiPriority="62" w:unhideWhenUsed="0"/>
-    <w:lsdException w:name="Medium Shading 1 Accent 5" w:semiHidden="0" w:uiPriority="63" w:unhideWhenUsed="0"/>
-    <w:lsdException w:name="Medium Shading 2 Accent 5" w:semiHidden="0" w:uiPriority="64" w:unhideWhenUsed="0"/>
-    <w:lsdException w:name="Medium List 1 Accent 5" w:semiHidden="0" w:uiPriority="65" w:unhideWhenUsed="0"/>
-    <w:lsdException w:name="Medium List 2 Accent 5" w:semiHidden="0" w:uiPriority="66" w:unhideWhenUsed="0"/>
-    <w:lsdException w:name="Medium Grid 1 Accent 5" w:semiHidden="0" w:uiPriority="67" w:unhideWhenUsed="0"/>
-    <w:lsdException w:name="Medium Grid 2 Accent 5" w:semiHidden="0" w:uiPriority="68" w:unhideWhenUsed="0"/>
-    <w:lsdException w:name="Medium Grid 3 Accent 5" w:semiHidden="0" w:uiPriority="69" w:unhideWhenUsed="0"/>
-    <w:lsdException w:name="Dark List Accent 5" w:semiHidden="0" w:uiPriority="70" w:unhideWhenUsed="0"/>
-    <w:lsdException w:name="Colorful Shading Accent 5" w:semiHidden="0" w:uiPriority="71" w:unhideWhenUsed="0"/>
-    <w:lsdException w:name="Colorful List Accent 5" w:semiHidden="0" w:uiPriority="72" w:unhideWhenUsed="0"/>
-    <w:lsdException w:name="Colorful Grid Accent 5" w:semiHidden="0" w:uiPriority="73" w:unhideWhenUsed="0"/>
-    <w:lsdException w:name="Light Shading Accent 6" w:semiHidden="0" w:uiPriority="60" w:unhideWhenUsed="0"/>
-    <w:lsdException w:name="Light List Accent 6" w:semiHidden="0" w:uiPriority="61" w:unhideWhenUsed="0"/>
-    <w:lsdException w:name="Light Grid Accent 6" w:semiHidden="0" w:uiPriority="62" w:unhideWhenUsed="0"/>
-    <w:lsdException w:name="Medium Shading 1 Accent 6" w:semiHidden="0" w:uiPriority="63" w:unhideWhenUsed="0"/>
-    <w:lsdException w:name="Medium Shading 2 Accent 6" w:semiHidden="0" w:uiPriority="64" w:unhideWhenUsed="0"/>
-    <w:lsdException w:name="Medium List 1 Accent 6" w:semiHidden="0" w:uiPriority="65" w:unhideWhenUsed="0"/>
-    <w:lsdException w:name="Medium List 2 Accent 6" w:semiHidden="0" w:uiPriority="66" w:unhideWhenUsed="0"/>
-    <w:lsdException w:name="Medium Grid 1 Accent 6" w:semiHidden="0" w:uiPriority="67" w:unhideWhenUsed="0"/>
-    <w:lsdException w:name="Medium Grid 2 Accent 6" w:semiHidden="0" w:uiPriority="68" w:unhideWhenUsed="0"/>
-    <w:lsdException w:name="Medium Grid 3 Accent 6" w:semiHidden="0" w:uiPriority="69" w:unhideWhenUsed="0"/>
-    <w:lsdException w:name="Dark List Accent 6" w:semiHidden="0" w:uiPriority="70" w:unhideWhenUsed="0"/>
-    <w:lsdException w:name="Colorful Shading Accent 6" w:semiHidden="0" w:uiPriority="71" w:unhideWhenUsed="0"/>
-    <w:lsdException w:name="Colorful List Accent 6" w:semiHidden="0" w:uiPriority="72" w:unhideWhenUsed="0"/>
-    <w:lsdException w:name="Colorful Grid Accent 6" w:semiHidden="0" w:uiPriority="73" w:unhideWhenUsed="0"/>
-    <w:lsdException w:name="Subtle Emphasis" w:semiHidden="0" w:uiPriority="19" w:unhideWhenUsed="0" w:qFormat="1"/>
-    <w:lsdException w:name="Intense Emphasis" w:semiHidden="0" w:uiPriority="21" w:unhideWhenUsed="0" w:qFormat="1"/>
-    <w:lsdException w:name="Subtle Reference" w:semiHidden="0" w:uiPriority="31" w:unhideWhenUsed="0" w:qFormat="1"/>
-    <w:lsdException w:name="Intense Reference" w:semiHidden="0" w:uiPriority="32" w:unhideWhenUsed="0" w:qFormat="1"/>
-    <w:lsdException w:name="Book Title" w:semiHidden="0" w:uiPriority="33" w:unhideWhenUsed="0" w:qFormat="1"/>
-    <w:lsdException w:name="Bibliography" w:uiPriority="37"/>
-    <w:lsdException w:name="TOC Heading" w:uiPriority="39" w:qFormat="1"/>
+  <w:latentStyles w:defLockedState="0" w:defUIPriority="99" w:defSemiHidden="0" w:defUnhideWhenUsed="0" w:defQFormat="0" w:count="371">
+    <w:lsdException w:name="Normal" w:uiPriority="0" w:qFormat="1"/>
+    <w:lsdException w:name="heading 1" w:uiPriority="9" w:qFormat="1"/>
+    <w:lsdException w:name="heading 2" w:semiHidden="1" w:uiPriority="9" w:unhideWhenUsed="1" w:qFormat="1"/>
+    <w:lsdException w:name="heading 3" w:semiHidden="1" w:uiPriority="9" w:unhideWhenUsed="1" w:qFormat="1"/>
+    <w:lsdException w:name="heading 4" w:semiHidden="1" w:uiPriority="9" w:unhideWhenUsed="1" w:qFormat="1"/>
+    <w:lsdException w:name="heading 5" w:semiHidden="1" w:uiPriority="9" w:unhideWhenUsed="1" w:qFormat="1"/>
+    <w:lsdException w:name="heading 6" w:semiHidden="1" w:uiPriority="9" w:unhideWhenUsed="1" w:qFormat="1"/>
+    <w:lsdException w:name="heading 7" w:semiHidden="1" w:uiPriority="9" w:unhideWhenUsed="1" w:qFormat="1"/>
+    <w:lsdException w:name="heading 8" w:semiHidden="1" w:uiPriority="9" w:unhideWhenUsed="1" w:qFormat="1"/>
+    <w:lsdException w:name="heading 9" w:semiHidden="1" w:uiPriority="9" w:unhideWhenUsed="1" w:qFormat="1"/>
+    <w:lsdException w:name="index 1" w:semiHidden="1" w:unhideWhenUsed="1"/>
+    <w:lsdException w:name="index 2" w:semiHidden="1" w:unhideWhenUsed="1"/>
+    <w:lsdException w:name="index 3" w:semiHidden="1" w:unhideWhenUsed="1"/>
+    <w:lsdException w:name="index 4" w:semiHidden="1" w:unhideWhenUsed="1"/>
+    <w:lsdException w:name="index 5" w:semiHidden="1" w:unhideWhenUsed="1"/>
+    <w:lsdException w:name="index 6" w:semiHidden="1" w:unhideWhenUsed="1"/>
+    <w:lsdException w:name="index 7" w:semiHidden="1" w:unhideWhenUsed="1"/>
+    <w:lsdException w:name="index 8" w:semiHidden="1" w:unhideWhenUsed="1"/>
+    <w:lsdException w:name="index 9" w:semiHidden="1" w:unhideWhenUsed="1"/>
+    <w:lsdException w:name="toc 1" w:semiHidden="1" w:uiPriority="39" w:unhideWhenUsed="1"/>
+    <w:lsdException w:name="toc 2" w:semiHidden="1" w:uiPriority="39" w:unhideWhenUsed="1"/>
+    <w:lsdException w:name="toc 3" w:semiHidden="1" w:uiPriority="39" w:unhideWhenUsed="1"/>
+    <w:lsdException w:name="toc 4" w:semiHidden="1" w:uiPriority="39" w:unhideWhenUsed="1"/>
+    <w:lsdException w:name="toc 5" w:semiHidden="1" w:uiPriority="39" w:unhideWhenUsed="1"/>
+    <w:lsdException w:name="toc 6" w:semiHidden="1" w:uiPriority="39" w:unhideWhenUsed="1"/>
+    <w:lsdException w:name="toc 7" w:semiHidden="1" w:uiPriority="39" w:unhideWhenUsed="1"/>
+    <w:lsdException w:name="toc 8" w:semiHidden="1" w:uiPriority="39" w:unhideWhenUsed="1"/>
+    <w:lsdException w:name="toc 9" w:semiHidden="1" w:uiPriority="39" w:unhideWhenUsed="1"/>
+    <w:lsdException w:name="Normal Indent" w:semiHidden="1" w:unhideWhenUsed="1"/>
+    <w:lsdException w:name="footnote text" w:semiHidden="1" w:unhideWhenUsed="1"/>
+    <w:lsdException w:name="annotation text" w:semiHidden="1" w:unhideWhenUsed="1"/>
+    <w:lsdException w:name="header" w:semiHidden="1" w:unhideWhenUsed="1"/>
+    <w:lsdException w:name="footer" w:semiHidden="1" w:unhideWhenUsed="1"/>
+    <w:lsdException w:name="index heading" w:semiHidden="1" w:unhideWhenUsed="1"/>
+    <w:lsdException w:name="caption" w:semiHidden="1" w:uiPriority="35" w:unhideWhenUsed="1" w:qFormat="1"/>
+    <w:lsdException w:name="table of figures" w:semiHidden="1" w:unhideWhenUsed="1"/>
+    <w:lsdException w:name="envelope address" w:semiHidden="1" w:unhideWhenUsed="1"/>
+    <w:lsdException w:name="envelope return" w:semiHidden="1" w:unhideWhenUsed="1"/>
+    <w:lsdException w:name="footnote reference" w:semiHidden="1" w:unhideWhenUsed="1"/>
+    <w:lsdException w:name="annotation reference" w:semiHidden="1" w:unhideWhenUsed="1"/>
+    <w:lsdException w:name="line number" w:semiHidden="1" w:unhideWhenUsed="1"/>
+    <w:lsdException w:name="page number" w:semiHidden="1" w:unhideWhenUsed="1"/>
+    <w:lsdException w:name="endnote reference" w:semiHidden="1" w:unhideWhenUsed="1"/>
+    <w:lsdException w:name="endnote text" w:semiHidden="1" w:unhideWhenUsed="1"/>
+    <w:lsdException w:name="table of authorities" w:semiHidden="1" w:unhideWhenUsed="1"/>
+    <w:lsdException w:name="macro" w:semiHidden="1" w:unhideWhenUsed="1"/>
+    <w:lsdException w:name="toa heading" w:semiHidden="1" w:unhideWhenUsed="1"/>
+    <w:lsdException w:name="List" w:semiHidden="1" w:unhideWhenUsed="1"/>
+    <w:lsdException w:name="List Bullet" w:semiHidden="1" w:unhideWhenUsed="1"/>
+    <w:lsdException w:name="List Number" w:semiHidden="1" w:unhideWhenUsed="1"/>
+    <w:lsdException w:name="List 2" w:semiHidden="1" w:unhideWhenUsed="1"/>
+    <w:lsdException w:name="List 3" w:semiHidden="1" w:unhideWhenUsed="1"/>
+    <w:lsdException w:name="List 4" w:semiHidden="1" w:unhideWhenUsed="1"/>
+    <w:lsdException w:name="List 5" w:semiHidden="1" w:unhideWhenUsed="1"/>
+    <w:lsdException w:name="List Bullet 2" w:semiHidden="1" w:unhideWhenUsed="1"/>
+    <w:lsdException w:name="List Bullet 3" w:semiHidden="1" w:unhideWhenUsed="1"/>
+    <w:lsdException w:name="List Bullet 4" w:semiHidden="1" w:unhideWhenUsed="1"/>
+    <w:lsdException w:name="List Bullet 5" w:semiHidden="1" w:unhideWhenUsed="1"/>
+    <w:lsdException w:name="List Number 2" w:semiHidden="1" w:unhideWhenUsed="1"/>
+    <w:lsdException w:name="List Number 3" w:semiHidden="1" w:unhideWhenUsed="1"/>
+    <w:lsdException w:name="List Number 4" w:semiHidden="1" w:unhideWhenUsed="1"/>
+    <w:lsdException w:name="List Number 5" w:semiHidden="1" w:unhideWhenUsed="1"/>
+    <w:lsdException w:name="Title" w:uiPriority="10" w:qFormat="1"/>
+    <w:lsdException w:name="Closing" w:semiHidden="1" w:unhideWhenUsed="1"/>
+    <w:lsdException w:name="Signature" w:semiHidden="1" w:unhideWhenUsed="1"/>
+    <w:lsdException w:name="Default Paragraph Font" w:semiHidden="1" w:uiPriority="1" w:unhideWhenUsed="1"/>
+    <w:lsdException w:name="Body Text" w:semiHidden="1" w:unhideWhenUsed="1"/>
+    <w:lsdException w:name="Body Text Indent" w:semiHidden="1" w:unhideWhenUsed="1"/>
+    <w:lsdException w:name="List Continue" w:semiHidden="1" w:unhideWhenUsed="1"/>
+    <w:lsdException w:name="List Continue 2" w:semiHidden="1" w:unhideWhenUsed="1"/>
+    <w:lsdException w:name="List Continue 3" w:semiHidden="1" w:unhideWhenUsed="1"/>
+    <w:lsdException w:name="List Continue 4" w:semiHidden="1" w:unhideWhenUsed="1"/>
+    <w:lsdException w:name="List Continue 5" w:semiHidden="1" w:unhideWhenUsed="1"/>
+    <w:lsdException w:name="Message Header" w:semiHidden="1" w:unhideWhenUsed="1"/>
+    <w:lsdException w:name="Subtitle" w:uiPriority="11" w:qFormat="1"/>
+    <w:lsdException w:name="Salutation" w:semiHidden="1" w:unhideWhenUsed="1"/>
+    <w:lsdException w:name="Date" w:semiHidden="1" w:unhideWhenUsed="1"/>
+    <w:lsdException w:name="Body Text First Indent" w:semiHidden="1" w:unhideWhenUsed="1"/>
+    <w:lsdException w:name="Body Text First Indent 2" w:semiHidden="1" w:unhideWhenUsed="1"/>
+    <w:lsdException w:name="Note Heading" w:semiHidden="1" w:unhideWhenUsed="1"/>
+    <w:lsdException w:name="Body Text 2" w:semiHidden="1" w:unhideWhenUsed="1"/>
+    <w:lsdException w:name="Body Text 3" w:semiHidden="1" w:unhideWhenUsed="1"/>
+    <w:lsdException w:name="Body Text Indent 2" w:semiHidden="1" w:unhideWhenUsed="1"/>
+    <w:lsdException w:name="Body Text Indent 3" w:semiHidden="1" w:unhideWhenUsed="1"/>
+    <w:lsdException w:name="Block Text" w:semiHidden="1" w:unhideWhenUsed="1"/>
+    <w:lsdException w:name="Hyperlink" w:semiHidden="1" w:unhideWhenUsed="1"/>
+    <w:lsdException w:name="FollowedHyperlink" w:semiHidden="1" w:unhideWhenUsed="1"/>
+    <w:lsdException w:name="Strong" w:uiPriority="22" w:qFormat="1"/>
+    <w:lsdException w:name="Emphasis" w:uiPriority="20" w:qFormat="1"/>
+    <w:lsdException w:name="Document Map" w:semiHidden="1" w:unhideWhenUsed="1"/>
+    <w:lsdException w:name="Plain Text" w:semiHidden="1" w:unhideWhenUsed="1"/>
+    <w:lsdException w:name="E-mail Signature" w:semiHidden="1" w:unhideWhenUsed="1"/>
+    <w:lsdException w:name="HTML Top of Form" w:semiHidden="1" w:unhideWhenUsed="1"/>
+    <w:lsdException w:name="HTML Bottom of Form" w:semiHidden="1" w:unhideWhenUsed="1"/>
+    <w:lsdException w:name="Normal (Web)" w:semiHidden="1" w:unhideWhenUsed="1"/>
+    <w:lsdException w:name="HTML Acronym" w:semiHidden="1" w:unhideWhenUsed="1"/>
+    <w:lsdException w:name="HTML Address" w:semiHidden="1" w:unhideWhenUsed="1"/>
+    <w:lsdException w:name="HTML Cite" w:semiHidden="1" w:unhideWhenUsed="1"/>
+    <w:lsdException w:name="HTML Code" w:semiHidden="1" w:unhideWhenUsed="1"/>
+    <w:lsdException w:name="HTML Definition" w:semiHidden="1" w:unhideWhenUsed="1"/>
+    <w:lsdException w:name="HTML Keyboard" w:semiHidden="1" w:unhideWhenUsed="1"/>
+    <w:lsdException w:name="HTML Preformatted" w:semiHidden="1" w:unhideWhenUsed="1"/>
+    <w:lsdException w:name="HTML Sample" w:semiHidden="1" w:unhideWhenUsed="1"/>
+    <w:lsdException w:name="HTML Typewriter" w:semiHidden="1" w:unhideWhenUsed="1"/>
+    <w:lsdException w:name="HTML Variable" w:semiHidden="1" w:unhideWhenUsed="1"/>
+    <w:lsdException w:name="Normal Table" w:semiHidden="1" w:unhideWhenUsed="1"/>
+    <w:lsdException w:name="annotation subject" w:semiHidden="1" w:unhideWhenUsed="1"/>
+    <w:lsdException w:name="No List" w:semiHidden="1" w:unhideWhenUsed="1"/>
+    <w:lsdException w:name="Outline List 1" w:semiHidden="1" w:unhideWhenUsed="1"/>
+    <w:lsdException w:name="Outline List 2" w:semiHidden="1" w:unhideWhenUsed="1"/>
+    <w:lsdException w:name="Outline List 3" w:semiHidden="1" w:unhideWhenUsed="1"/>
+    <w:lsdException w:name="Table Simple 1" w:semiHidden="1" w:unhideWhenUsed="1"/>
+    <w:lsdException w:name="Table Simple 2" w:semiHidden="1" w:unhideWhenUsed="1"/>
+    <w:lsdException w:name="Table Simple 3" w:semiHidden="1" w:unhideWhenUsed="1"/>
+    <w:lsdException w:name="Table Classic 1" w:semiHidden="1" w:unhideWhenUsed="1"/>
+    <w:lsdException w:name="Table Classic 2" w:semiHidden="1" w:unhideWhenUsed="1"/>
+    <w:lsdException w:name="Table Classic 3" w:semiHidden="1" w:unhideWhenUsed="1"/>
+    <w:lsdException w:name="Table Classic 4" w:semiHidden="1" w:unhideWhenUsed="1"/>
+    <w:lsdException w:name="Table Colorful 1" w:semiHidden="1" w:unhideWhenUsed="1"/>
+    <w:lsdException w:name="Table Colorful 2" w:semiHidden="1" w:unhideWhenUsed="1"/>
+    <w:lsdException w:name="Table Colorful 3" w:semiHidden="1" w:unhideWhenUsed="1"/>
+    <w:lsdException w:name="Table Columns 1" w:semiHidden="1" w:unhideWhenUsed="1"/>
+    <w:lsdException w:name="Table Columns 2" w:semiHidden="1" w:unhideWhenUsed="1"/>
+    <w:lsdException w:name="Table Columns 3" w:semiHidden="1" w:unhideWhenUsed="1"/>
+    <w:lsdException w:name="Table Columns 4" w:semiHidden="1" w:unhideWhenUsed="1"/>
+    <w:lsdException w:name="Table Columns 5" w:semiHidden="1" w:unhideWhenUsed="1"/>
+    <w:lsdException w:name="Table Grid 1" w:semiHidden="1" w:unhideWhenUsed="1"/>
+    <w:lsdException w:name="Table Grid 2" w:semiHidden="1" w:unhideWhenUsed="1"/>
+    <w:lsdException w:name="Table Grid 3" w:semiHidden="1" w:unhideWhenUsed="1"/>
+    <w:lsdException w:name="Table Grid 4" w:semiHidden="1" w:unhideWhenUsed="1"/>
+    <w:lsdException w:name="Table Grid 5" w:semiHidden="1" w:unhideWhenUsed="1"/>
+    <w:lsdException w:name="Table Grid 6" w:semiHidden="1" w:unhideWhenUsed="1"/>
+    <w:lsdException w:name="Table Grid 7" w:semiHidden="1" w:unhideWhenUsed="1"/>
+    <w:lsdException w:name="Table Grid 8" w:semiHidden="1" w:unhideWhenUsed="1"/>
+    <w:lsdException w:name="Table List 1" w:semiHidden="1" w:unhideWhenUsed="1"/>
+    <w:lsdException w:name="Table List 2" w:semiHidden="1" w:unhideWhenUsed="1"/>
+    <w:lsdException w:name="Table List 3" w:semiHidden="1" w:unhideWhenUsed="1"/>
+    <w:lsdException w:name="Table List 4" w:semiHidden="1" w:unhideWhenUsed="1"/>
+    <w:lsdException w:name="Table List 5" w:semiHidden="1" w:unhideWhenUsed="1"/>
+    <w:lsdException w:name="Table List 6" w:semiHidden="1" w:unhideWhenUsed="1"/>
+    <w:lsdException w:name="Table List 7" w:semiHidden="1" w:unhideWhenUsed="1"/>
+    <w:lsdException w:name="Table List 8" w:semiHidden="1" w:unhideWhenUsed="1"/>
+    <w:lsdException w:name="Table 3D effects 1" w:semiHidden="1" w:unhideWhenUsed="1"/>
+    <w:lsdException w:name="Table 3D effects 2" w:semiHidden="1" w:unhideWhenUsed="1"/>
+    <w:lsdException w:name="Table 3D effects 3" w:semiHidden="1" w:unhideWhenUsed="1"/>
+    <w:lsdException w:name="Table Contemporary" w:semiHidden="1" w:unhideWhenUsed="1"/>
+    <w:lsdException w:name="Table Elegant" w:semiHidden="1" w:unhideWhenUsed="1"/>
+    <w:lsdException w:name="Table Professional" w:semiHidden="1" w:unhideWhenUsed="1"/>
+    <w:lsdException w:name="Table Subtle 1" w:semiHidden="1" w:unhideWhenUsed="1"/>
+    <w:lsdException w:name="Table Subtle 2" w:semiHidden="1" w:unhideWhenUsed="1"/>
+    <w:lsdException w:name="Table Web 1" w:semiHidden="1" w:unhideWhenUsed="1"/>
+    <w:lsdException w:name="Table Web 2" w:semiHidden="1" w:unhideWhenUsed="1"/>
+    <w:lsdException w:name="Table Web 3" w:semiHidden="1" w:unhideWhenUsed="1"/>
+    <w:lsdException w:name="Balloon Text" w:semiHidden="1" w:unhideWhenUsed="1"/>
+    <w:lsdException w:name="Table Grid" w:uiPriority="39"/>
+    <w:lsdException w:name="Table Theme" w:semiHidden="1" w:unhideWhenUsed="1"/>
+    <w:lsdException w:name="Placeholder Text" w:semiHidden="1"/>
+    <w:lsdException w:name="No Spacing" w:uiPriority="1" w:qFormat="1"/>
+    <w:lsdException w:name="Light Shading" w:uiPriority="60"/>
+    <w:lsdException w:name="Light List" w:uiPriority="61"/>
+    <w:lsdException w:name="Light Grid" w:uiPriority="62"/>
+    <w:lsdException w:name="Medium Shading 1" w:uiPriority="63"/>
+    <w:lsdException w:name="Medium Shading 2" w:uiPriority="64"/>
+    <w:lsdException w:name="Medium List 1" w:uiPriority="65"/>
+    <w:lsdException w:name="Medium List 2" w:uiPriority="66"/>
+    <w:lsdException w:name="Medium Grid 1" w:uiPriority="67"/>
+    <w:lsdException w:name="Medium Grid 2" w:uiPriority="68"/>
+    <w:lsdException w:name="Medium Grid 3" w:uiPriority="69"/>
+    <w:lsdException w:name="Dark List" w:uiPriority="70"/>
+    <w:lsdException w:name="Colorful Shading" w:uiPriority="71"/>
+    <w:lsdException w:name="Colorful List" w:uiPriority="72"/>
+    <w:lsdException w:name="Colorful Grid" w:uiPriority="73"/>
+    <w:lsdException w:name="Light Shading Accent 1" w:uiPriority="60"/>
+    <w:lsdException w:name="Light List Accent 1" w:uiPriority="61"/>
+    <w:lsdException w:name="Light Grid Accent 1" w:uiPriority="62"/>
+    <w:lsdException w:name="Medium Shading 1 Accent 1" w:uiPriority="63"/>
+    <w:lsdException w:name="Medium Shading 2 Accent 1" w:uiPriority="64"/>
+    <w:lsdException w:name="Medium List 1 Accent 1" w:uiPriority="65"/>
+    <w:lsdException w:name="Revision" w:semiHidden="1"/>
+    <w:lsdException w:name="List Paragraph" w:uiPriority="34" w:qFormat="1"/>
+    <w:lsdException w:name="Quote" w:uiPriority="29" w:qFormat="1"/>
+    <w:lsdException w:name="Intense Quote" w:uiPriority="30" w:qFormat="1"/>
+    <w:lsdException w:name="Medium List 2 Accent 1" w:uiPriority="66"/>
+    <w:lsdException w:name="Medium Grid 1 Accent 1" w:uiPriority="67"/>
+    <w:lsdException w:name="Medium Grid 2 Accent 1" w:uiPriority="68"/>
+    <w:lsdException w:name="Medium Grid 3 Accent 1" w:uiPriority="69"/>
+    <w:lsdException w:name="Dark List Accent 1" w:uiPriority="70"/>
+    <w:lsdException w:name="Colorful Shading Accent 1" w:uiPriority="71"/>
+    <w:lsdException w:name="Colorful List Accent 1" w:uiPriority="72"/>
+    <w:lsdException w:name="Colorful Grid Accent 1" w:uiPriority="73"/>
+    <w:lsdException w:name="Light Shading Accent 2" w:uiPriority="60"/>
+    <w:lsdException w:name="Light List Accent 2" w:uiPriority="61"/>
+    <w:lsdException w:name="Light Grid Accent 2" w:uiPriority="62"/>
+    <w:lsdException w:name="Medium Shading 1 Accent 2" w:uiPriority="63"/>
+    <w:lsdException w:name="Medium Shading 2 Accent 2" w:uiPriority="64"/>
+    <w:lsdException w:name="Medium List 1 Accent 2" w:uiPriority="65"/>
+    <w:lsdException w:name="Medium List 2 Accent 2" w:uiPriority="66"/>
+    <w:lsdException w:name="Medium Grid 1 Accent 2" w:uiPriority="67"/>
+    <w:lsdException w:name="Medium Grid 2 Accent 2" w:uiPriority="68"/>
+    <w:lsdException w:name="Medium Grid 3 Accent 2" w:uiPriority="69"/>
+    <w:lsdException w:name="Dark List Accent 2" w:uiPriority="70"/>
+    <w:lsdException w:name="Colorful Shading Accent 2" w:uiPriority="71"/>
+    <w:lsdException w:name="Colorful List Accent 2" w:uiPriority="72"/>
+    <w:lsdException w:name="Colorful Grid Accent 2" w:uiPriority="73"/>
+    <w:lsdException w:name="Light Shading Accent 3" w:uiPriority="60"/>
+    <w:lsdException w:name="Light List Accent 3" w:uiPriority="61"/>
+    <w:lsdException w:name="Light Grid Accent 3" w:uiPriority="62"/>
+    <w:lsdException w:name="Medium Shading 1 Accent 3" w:uiPriority="63"/>
+    <w:lsdException w:name="Medium Shading 2 Accent 3" w:uiPriority="64"/>
+    <w:lsdException w:name="Medium List 1 Accent 3" w:uiPriority="65"/>
+    <w:lsdException w:name="Medium List 2 Accent 3" w:uiPriority="66"/>
+    <w:lsdException w:name="Medium Grid 1 Accent 3" w:uiPriority="67"/>
+    <w:lsdException w:name="Medium Grid 2 Accent 3" w:uiPriority="68"/>
+    <w:lsdException w:name="Medium Grid 3 Accent 3" w:uiPriority="69"/>
+    <w:lsdException w:name="Dark List Accent 3" w:uiPriority="70"/>
+    <w:lsdException w:name="Colorful Shading Accent 3" w:uiPriority="71"/>
+    <w:lsdException w:name="Colorful List Accent 3" w:uiPriority="72"/>
+    <w:lsdException w:name="Colorful Grid Accent 3" w:uiPriority="73"/>
+    <w:lsdException w:name="Light Shading Accent 4" w:uiPriority="60"/>
+    <w:lsdException w:name="Light List Accent 4" w:uiPriority="61"/>
+    <w:lsdException w:name="Light Grid Accent 4" w:uiPriority="62"/>
+    <w:lsdException w:name="Medium Shading 1 Accent 4" w:uiPriority="63"/>
+    <w:lsdException w:name="Medium Shading 2 Accent 4" w:uiPriority="64"/>
+    <w:lsdException w:name="Medium List 1 Accent 4" w:uiPriority="65"/>
+    <w:lsdException w:name="Medium List 2 Accent 4" w:uiPriority="66"/>
+    <w:lsdException w:name="Medium Grid 1 Accent 4" w:uiPriority="67"/>
+    <w:lsdException w:name="Medium Grid 2 Accent 4" w:uiPriority="68"/>
+    <w:lsdException w:name="Medium Grid 3 Accent 4" w:uiPriority="69"/>
+    <w:lsdException w:name="Dark List Accent 4" w:uiPriority="70"/>
+    <w:lsdException w:name="Colorful Shading Accent 4" w:uiPriority="71"/>
+    <w:lsdException w:name="Colorful List Accent 4" w:uiPriority="72"/>
+    <w:lsdException w:name="Colorful Grid Accent 4" w:uiPriority="73"/>
+    <w:lsdException w:name="Light Shading Accent 5" w:uiPriority="60"/>
+    <w:lsdException w:name="Light List Accent 5" w:uiPriority="61"/>
+    <w:lsdException w:name="Light Grid Accent 5" w:uiPriority="62"/>
+    <w:lsdException w:name="Medium Shading 1 Accent 5" w:uiPriority="63"/>
+    <w:lsdException w:name="Medium Shading 2 Accent 5" w:uiPriority="64"/>
+    <w:lsdException w:name="Medium List 1 Accent 5" w:uiPriority="65"/>
+    <w:lsdException w:name="Medium List 2 Accent 5" w:uiPriority="66"/>
+    <w:lsdException w:name="Medium Grid 1 Accent 5" w:uiPriority="67"/>
+    <w:lsdException w:name="Medium Grid 2 Accent 5" w:uiPriority="68"/>
+    <w:lsdException w:name="Medium Grid 3 Accent 5" w:uiPriority="69"/>
+    <w:lsdException w:name="Dark List Accent 5" w:uiPriority="70"/>
+    <w:lsdException w:name="Colorful Shading Accent 5" w:uiPriority="71"/>
+    <w:lsdException w:name="Colorful List Accent 5" w:uiPriority="72"/>
+    <w:lsdException w:name="Colorful Grid Accent 5" w:uiPriority="73"/>
+    <w:lsdException w:name="Light Shading Accent 6" w:uiPriority="60"/>
+    <w:lsdException w:name="Light List Accent 6" w:uiPriority="61"/>
+    <w:lsdException w:name="Light Grid Accent 6" w:uiPriority="62"/>
+    <w:lsdException w:name="Medium Shading 1 Accent 6" w:uiPriority="63"/>
+    <w:lsdException w:name="Medium Shading 2 Accent 6" w:uiPriority="64"/>
+    <w:lsdException w:name="Medium List 1 Accent 6" w:uiPriority="65"/>
+    <w:lsdException w:name="Medium List 2 Accent 6" w:uiPriority="66"/>
+    <w:lsdException w:name="Medium Grid 1 Accent 6" w:uiPriority="67"/>
+    <w:lsdException w:name="Medium Grid 2 Accent 6" w:uiPriority="68"/>
+    <w:lsdException w:name="Medium Grid 3 Accent 6" w:uiPriority="69"/>
+    <w:lsdException w:name="Dark List Accent 6" w:uiPriority="70"/>
+    <w:lsdException w:name="Colorful Shading Accent 6" w:uiPriority="71"/>
+    <w:lsdException w:name="Colorful List Accent 6" w:uiPriority="72"/>
+    <w:lsdException w:name="Colorful Grid Accent 6" w:uiPriority="73"/>
+    <w:lsdException w:name="Subtle Emphasis" w:uiPriority="19" w:qFormat="1"/>
+    <w:lsdException w:name="Intense Emphasis" w:uiPriority="21" w:qFormat="1"/>
+    <w:lsdException w:name="Subtle Reference" w:uiPriority="31" w:qFormat="1"/>
+    <w:lsdException w:name="Intense Reference" w:uiPriority="32" w:qFormat="1"/>
+    <w:lsdException w:name="Book Title" w:uiPriority="33" w:qFormat="1"/>
+    <w:lsdException w:name="Bibliography" w:semiHidden="1" w:uiPriority="37" w:unhideWhenUsed="1"/>
+    <w:lsdException w:name="TOC Heading" w:semiHidden="1" w:uiPriority="39" w:unhideWhenUsed="1" w:qFormat="1"/>
+    <w:lsdException w:name="Plain Table 1" w:uiPriority="41"/>
+    <w:lsdException w:name="Plain Table 2" w:uiPriority="42"/>
+    <w:lsdException w:name="Plain Table 3" w:uiPriority="43"/>
+    <w:lsdException w:name="Plain Table 4" w:uiPriority="44"/>
+    <w:lsdException w:name="Plain Table 5" w:uiPriority="45"/>
+    <w:lsdException w:name="Grid Table Light" w:uiPriority="40"/>
+    <w:lsdException w:name="Grid Table 1 Light" w:uiPriority="46"/>
+    <w:lsdException w:name="Grid Table 2" w:uiPriority="47"/>
+    <w:lsdException w:name="Grid Table 3" w:uiPriority="48"/>
+    <w:lsdException w:name="Grid Table 4" w:uiPriority="49"/>
+    <w:lsdException w:name="Grid Table 5 Dark" w:uiPriority="50"/>
+    <w:lsdException w:name="Grid Table 6 Colorful" w:uiPriority="51"/>
+    <w:lsdException w:name="Grid Table 7 Colorful" w:uiPriority="52"/>
+    <w:lsdException w:name="Grid Table 1 Light Accent 1" w:uiPriority="46"/>
+    <w:lsdException w:name="Grid Table 2 Accent 1" w:uiPriority="47"/>
+    <w:lsdException w:name="Grid Table 3 Accent 1" w:uiPriority="48"/>
+    <w:lsdException w:name="Grid Table 4 Accent 1" w:uiPriority="49"/>
+    <w:lsdException w:name="Grid Table 5 Dark Accent 1" w:uiPriority="50"/>
+    <w:lsdException w:name="Grid Table 6 Colorful Accent 1" w:uiPriority="51"/>
+    <w:lsdException w:name="Grid Table 7 Colorful Accent 1" w:uiPriority="52"/>
+    <w:lsdException w:name="Grid Table 1 Light Accent 2" w:uiPriority="46"/>
+    <w:lsdException w:name="Grid Table 2 Accent 2" w:uiPriority="47"/>
+    <w:lsdException w:name="Grid Table 3 Accent 2" w:uiPriority="48"/>
+    <w:lsdException w:name="Grid Table 4 Accent 2" w:uiPriority="49"/>
+    <w:lsdException w:name="Grid Table 5 Dark Accent 2" w:uiPriority="50"/>
+    <w:lsdException w:name="Grid Table 6 Colorful Accent 2" w:uiPriority="51"/>
+    <w:lsdException w:name="Grid Table 7 Colorful Accent 2" w:uiPriority="52"/>
+    <w:lsdException w:name="Grid Table 1 Light Accent 3" w:uiPriority="46"/>
+    <w:lsdException w:name="Grid Table 2 Accent 3" w:uiPriority="47"/>
+    <w:lsdException w:name="Grid Table 3 Accent 3" w:uiPriority="48"/>
+    <w:lsdException w:name="Grid Table 4 Accent 3" w:uiPriority="49"/>
+    <w:lsdException w:name="Grid Table 5 Dark Accent 3" w:uiPriority="50"/>
+    <w:lsdException w:name="Grid Table 6 Colorful Accent 3" w:uiPriority="51"/>
+    <w:lsdException w:name="Grid Table 7 Colorful Accent 3" w:uiPriority="52"/>
+    <w:lsdException w:name="Grid Table 1 Light Accent 4" w:uiPriority="46"/>
+    <w:lsdException w:name="Grid Table 2 Accent 4" w:uiPriority="47"/>
+    <w:lsdException w:name="Grid Table 3 Accent 4" w:uiPriority="48"/>
+    <w:lsdException w:name="Grid Table 4 Accent 4" w:uiPriority="49"/>
+    <w:lsdException w:name="Grid Table 5 Dark Accent 4" w:uiPriority="50"/>
+    <w:lsdException w:name="Grid Table 6 Colorful Accent 4" w:uiPriority="51"/>
+    <w:lsdException w:name="Grid Table 7 Colorful Accent 4" w:uiPriority="52"/>
+    <w:lsdException w:name="Grid Table 1 Light Accent 5" w:uiPriority="46"/>
+    <w:lsdException w:name="Grid Table 2 Accent 5" w:uiPriority="47"/>
+    <w:lsdException w:name="Grid Table 3 Accent 5" w:uiPriority="48"/>
+    <w:lsdException w:name="Grid Table 4 Accent 5" w:uiPriority="49"/>
+    <w:lsdException w:name="Grid Table 5 Dark Accent 5" w:uiPriority="50"/>
+    <w:lsdException w:name="Grid Table 6 Colorful Accent 5" w:uiPriority="51"/>
+    <w:lsdException w:name="Grid Table 7 Colorful Accent 5" w:uiPriority="52"/>
+    <w:lsdException w:name="Grid Table 1 Light Accent 6" w:uiPriority="46"/>
+    <w:lsdException w:name="Grid Table 2 Accent 6" w:uiPriority="47"/>
+    <w:lsdException w:name="Grid Table 3 Accent 6" w:uiPriority="48"/>
+    <w:lsdException w:name="Grid Table 4 Accent 6" w:uiPriority="49"/>
+    <w:lsdException w:name="Grid Table 5 Dark Accent 6" w:uiPriority="50"/>
+    <w:lsdException w:name="Grid Table 6 Colorful Accent 6" w:uiPriority="51"/>
+    <w:lsdException w:name="Grid Table 7 Colorful Accent 6" w:uiPriority="52"/>
+    <w:lsdException w:name="List Table 1 Light" w:uiPriority="46"/>
+    <w:lsdException w:name="List Table 2" w:uiPriority="47"/>
+    <w:lsdException w:name="List Table 3" w:uiPriority="48"/>
+    <w:lsdException w:name="List Table 4" w:uiPriority="49"/>
+    <w:lsdException w:name="List Table 5 Dark" w:uiPriority="50"/>
+    <w:lsdException w:name="List Table 6 Colorful" w:uiPriority="51"/>
+    <w:lsdException w:name="List Table 7 Colorful" w:uiPriority="52"/>
+    <w:lsdException w:name="List Table 1 Light Accent 1" w:uiPriority="46"/>
+    <w:lsdException w:name="List Table 2 Accent 1" w:uiPriority="47"/>
+    <w:lsdException w:name="List Table 3 Accent 1" w:uiPriority="48"/>
+    <w:lsdException w:name="List Table 4 Accent 1" w:uiPriority="49"/>
+    <w:lsdException w:name="List Table 5 Dark Accent 1" w:uiPriority="50"/>
+    <w:lsdException w:name="List Table 6 Colorful Accent 1" w:uiPriority="51"/>
+    <w:lsdException w:name="List Table 7 Colorful Accent 1" w:uiPriority="52"/>
+    <w:lsdException w:name="List Table 1 Light Accent 2" w:uiPriority="46"/>
+    <w:lsdException w:name="List Table 2 Accent 2" w:uiPriority="47"/>
+    <w:lsdException w:name="List Table 3 Accent 2" w:uiPriority="48"/>
+    <w:lsdException w:name="List Table 4 Accent 2" w:uiPriority="49"/>
+    <w:lsdException w:name="List Table 5 Dark Accent 2" w:uiPriority="50"/>
+    <w:lsdException w:name="List Table 6 Colorful Accent 2" w:uiPriority="51"/>
+    <w:lsdException w:name="List Table 7 Colorful Accent 2" w:uiPriority="52"/>
+    <w:lsdException w:name="List Table 1 Light Accent 3" w:uiPriority="46"/>
+    <w:lsdException w:name="List Table 2 Accent 3" w:uiPriority="47"/>
+    <w:lsdException w:name="List Table 3 Accent 3" w:uiPriority="48"/>
+    <w:lsdException w:name="List Table 4 Accent 3" w:uiPriority="49"/>
+    <w:lsdException w:name="List Table 5 Dark Accent 3" w:uiPriority="50"/>
+    <w:lsdException w:name="List Table 6 Colorful Accent 3" w:uiPriority="51"/>
+    <w:lsdException w:name="List Table 7 Colorful Accent 3" w:uiPriority="52"/>
+    <w:lsdException w:name="List Table 1 Light Accent 4" w:uiPriority="46"/>
+    <w:lsdException w:name="List Table 2 Accent 4" w:uiPriority="47"/>
+    <w:lsdException w:name="List Table 3 Accent 4" w:uiPriority="48"/>
+    <w:lsdException w:name="List Table 4 Accent 4" w:uiPriority="49"/>
+    <w:lsdException w:name="List Table 5 Dark Accent 4" w:uiPriority="50"/>
+    <w:lsdException w:name="List Table 6 Colorful Accent 4" w:uiPriority="51"/>
+    <w:lsdException w:name="List Table 7 Colorful Accent 4" w:uiPriority="52"/>
+    <w:lsdException w:name="List Table 1 Light Accent 5" w:uiPriority="46"/>
+    <w:lsdException w:name="List Table 2 Accent 5" w:uiPriority="47"/>
+    <w:lsdException w:name="List Table 3 Accent 5" w:uiPriority="48"/>
+    <w:lsdException w:name="List Table 4 Accent 5" w:uiPriority="49"/>
+    <w:lsdException w:name="List Table 5 Dark Accent 5" w:uiPriority="50"/>
+    <w:lsdException w:name="List Table 6 Colorful Accent 5" w:uiPriority="51"/>
+    <w:lsdException w:name="List Table 7 Colorful Accent 5" w:uiPriority="52"/>
+    <w:lsdException w:name="List Table 1 Light Accent 6" w:uiPriority="46"/>
+    <w:lsdException w:name="List Table 2 Accent 6" w:uiPriority="47"/>
+    <w:lsdException w:name="List Table 3 Accent 6" w:uiPriority="48"/>
+    <w:lsdException w:name="List Table 4 Accent 6" w:uiPriority="49"/>
+    <w:lsdException w:name="List Table 5 Dark Accent 6" w:uiPriority="50"/>
+    <w:lsdException w:name="List Table 6 Colorful Accent 6" w:uiPriority="51"/>
+    <w:lsdException w:name="List Table 7 Colorful Accent 6" w:uiPriority="52"/>
   </w:latentStyles>
   <w:style w:type="paragraph" w:default="1" w:styleId="Normal">
     <w:name w:val="Normal"/>
     <w:qFormat/>
   </w:style>
-  <w:style w:type="character" w:default="1" w:styleId="DefaultParagraphFont">
+  <w:style w:type="character" w:default="1" w:styleId="Standardskriftforavsnitt">
     <w:name w:val="Default Paragraph Font"/>
     <w:uiPriority w:val="1"/>
     <w:semiHidden/>
     <w:unhideWhenUsed/>
   </w:style>
-  <w:style w:type="table" w:default="1" w:styleId="TableNormal">
+  <w:style w:type="table" w:default="1" w:styleId="Vanligtabell">
     <w:name w:val="Normal Table"/>
     <w:uiPriority w:val="99"/>
     <w:semiHidden/>
@@ -3338,13 +4015,13 @@
       </w:tblCellMar>
     </w:tblPr>
   </w:style>
-  <w:style w:type="numbering" w:default="1" w:styleId="NoList">
+  <w:style w:type="numbering" w:default="1" w:styleId="Ingenliste">
     <w:name w:val="No List"/>
     <w:uiPriority w:val="99"/>
     <w:semiHidden/>
     <w:unhideWhenUsed/>
   </w:style>
-  <w:style w:type="paragraph" w:styleId="Caption">
+  <w:style w:type="paragraph" w:styleId="Bildetekst">
     <w:name w:val="caption"/>
     <w:basedOn w:val="Normal"/>
     <w:next w:val="Normal"/>
@@ -3363,9 +4040,9 @@
       <w:szCs w:val="18"/>
     </w:rPr>
   </w:style>
-  <w:style w:type="table" w:styleId="TableGrid">
+  <w:style w:type="table" w:styleId="Tabellrutenett">
     <w:name w:val="Table Grid"/>
-    <w:basedOn w:val="TableNormal"/>
+    <w:basedOn w:val="Vanligtabell"/>
     <w:uiPriority w:val="39"/>
     <w:rsid w:val="008528E4"/>
     <w:pPr>
@@ -3382,9 +4059,9 @@
       </w:tblBorders>
     </w:tblPr>
   </w:style>
-  <w:style w:type="character" w:styleId="Hyperlink">
+  <w:style w:type="character" w:styleId="Hyperkobling">
     <w:name w:val="Hyperlink"/>
-    <w:basedOn w:val="DefaultParagraphFont"/>
+    <w:basedOn w:val="Standardskriftforavsnitt"/>
     <w:uiPriority w:val="99"/>
     <w:unhideWhenUsed/>
     <w:rsid w:val="00CA6BBE"/>
@@ -3392,196 +4069,6 @@
       <w:color w:val="0563C1" w:themeColor="hyperlink"/>
       <w:u w:val="single"/>
     </w:rPr>
-  </w:style>
-</w:styles>
-</file>
-
-<file path=word/stylesWithEffects.xml><?xml version="1.0" encoding="utf-8"?>
-<w:styles xmlns:wpc="http://schemas.microsoft.com/office/word/2010/wordprocessingCanvas" xmlns:mc="http://schemas.openxmlformats.org/markup-compatibility/2006" xmlns:o="urn:schemas-microsoft-com:office:office" xmlns:r="http://schemas.openxmlformats.org/officeDocument/2006/relationships" xmlns:m="http://schemas.openxmlformats.org/officeDocument/2006/math" xmlns:v="urn:schemas-microsoft-com:vml" xmlns:wp14="http://schemas.microsoft.com/office/word/2010/wordprocessingDrawing" xmlns:wp="http://schemas.openxmlformats.org/drawingml/2006/wordprocessingDrawing" xmlns:w10="urn:schemas-microsoft-com:office:word" xmlns:w="http://schemas.openxmlformats.org/wordprocessingml/2006/main" xmlns:w14="http://schemas.microsoft.com/office/word/2010/wordml" xmlns:wpg="http://schemas.microsoft.com/office/word/2010/wordprocessingGroup" xmlns:wpi="http://schemas.microsoft.com/office/word/2010/wordprocessingInk" xmlns:wne="http://schemas.microsoft.com/office/word/2006/wordml" xmlns:wps="http://schemas.microsoft.com/office/word/2010/wordprocessingShape" mc:Ignorable="w14 wp14">
-  <w:docDefaults>
-    <w:rPrDefault>
-      <w:rPr>
-        <w:rFonts w:asciiTheme="minorHAnsi" w:eastAsiaTheme="minorEastAsia" w:hAnsiTheme="minorHAnsi" w:cstheme="minorBidi"/>
-        <w:sz w:val="22"/>
-        <w:szCs w:val="22"/>
-        <w:lang w:val="nb-NO" w:eastAsia="ja-JP" w:bidi="ar-SA"/>
-      </w:rPr>
-    </w:rPrDefault>
-    <w:pPrDefault>
-      <w:pPr>
-        <w:spacing w:after="200" w:line="276" w:lineRule="auto"/>
-      </w:pPr>
-    </w:pPrDefault>
-  </w:docDefaults>
-  <w:latentStyles w:defLockedState="0" w:defUIPriority="99" w:defSemiHidden="1" w:defUnhideWhenUsed="1" w:defQFormat="0" w:count="267">
-    <w:lsdException w:name="Normal" w:semiHidden="0" w:uiPriority="0" w:unhideWhenUsed="0" w:qFormat="1"/>
-    <w:lsdException w:name="heading 1" w:semiHidden="0" w:uiPriority="9" w:unhideWhenUsed="0" w:qFormat="1"/>
-    <w:lsdException w:name="heading 2" w:uiPriority="9" w:qFormat="1"/>
-    <w:lsdException w:name="heading 3" w:uiPriority="9" w:qFormat="1"/>
-    <w:lsdException w:name="heading 4" w:uiPriority="9" w:qFormat="1"/>
-    <w:lsdException w:name="heading 5" w:uiPriority="9" w:qFormat="1"/>
-    <w:lsdException w:name="heading 6" w:uiPriority="9" w:qFormat="1"/>
-    <w:lsdException w:name="heading 7" w:uiPriority="9" w:qFormat="1"/>
-    <w:lsdException w:name="heading 8" w:uiPriority="9" w:qFormat="1"/>
-    <w:lsdException w:name="heading 9" w:uiPriority="9" w:qFormat="1"/>
-    <w:lsdException w:name="toc 1" w:uiPriority="39"/>
-    <w:lsdException w:name="toc 2" w:uiPriority="39"/>
-    <w:lsdException w:name="toc 3" w:uiPriority="39"/>
-    <w:lsdException w:name="toc 4" w:uiPriority="39"/>
-    <w:lsdException w:name="toc 5" w:uiPriority="39"/>
-    <w:lsdException w:name="toc 6" w:uiPriority="39"/>
-    <w:lsdException w:name="toc 7" w:uiPriority="39"/>
-    <w:lsdException w:name="toc 8" w:uiPriority="39"/>
-    <w:lsdException w:name="toc 9" w:uiPriority="39"/>
-    <w:lsdException w:name="caption" w:uiPriority="35" w:qFormat="1"/>
-    <w:lsdException w:name="Title" w:semiHidden="0" w:uiPriority="10" w:unhideWhenUsed="0" w:qFormat="1"/>
-    <w:lsdException w:name="Default Paragraph Font" w:uiPriority="1"/>
-    <w:lsdException w:name="Subtitle" w:semiHidden="0" w:uiPriority="11" w:unhideWhenUsed="0" w:qFormat="1"/>
-    <w:lsdException w:name="Strong" w:semiHidden="0" w:uiPriority="22" w:unhideWhenUsed="0" w:qFormat="1"/>
-    <w:lsdException w:name="Emphasis" w:semiHidden="0" w:uiPriority="20" w:unhideWhenUsed="0" w:qFormat="1"/>
-    <w:lsdException w:name="Table Grid" w:semiHidden="0" w:uiPriority="59" w:unhideWhenUsed="0"/>
-    <w:lsdException w:name="Placeholder Text" w:unhideWhenUsed="0"/>
-    <w:lsdException w:name="No Spacing" w:semiHidden="0" w:uiPriority="1" w:unhideWhenUsed="0" w:qFormat="1"/>
-    <w:lsdException w:name="Light Shading" w:semiHidden="0" w:uiPriority="60" w:unhideWhenUsed="0"/>
-    <w:lsdException w:name="Light List" w:semiHidden="0" w:uiPriority="61" w:unhideWhenUsed="0"/>
-    <w:lsdException w:name="Light Grid" w:semiHidden="0" w:uiPriority="62" w:unhideWhenUsed="0"/>
-    <w:lsdException w:name="Medium Shading 1" w:semiHidden="0" w:uiPriority="63" w:unhideWhenUsed="0"/>
-    <w:lsdException w:name="Medium Shading 2" w:semiHidden="0" w:uiPriority="64" w:unhideWhenUsed="0"/>
-    <w:lsdException w:name="Medium List 1" w:semiHidden="0" w:uiPriority="65" w:unhideWhenUsed="0"/>
-    <w:lsdException w:name="Medium List 2" w:semiHidden="0" w:uiPriority="66" w:unhideWhenUsed="0"/>
-    <w:lsdException w:name="Medium Grid 1" w:semiHidden="0" w:uiPriority="67" w:unhideWhenUsed="0"/>
-    <w:lsdException w:name="Medium Grid 2" w:semiHidden="0" w:uiPriority="68" w:unhideWhenUsed="0"/>
-    <w:lsdException w:name="Medium Grid 3" w:semiHidden="0" w:uiPriority="69" w:unhideWhenUsed="0"/>
-    <w:lsdException w:name="Dark List" w:semiHidden="0" w:uiPriority="70" w:unhideWhenUsed="0"/>
-    <w:lsdException w:name="Colorful Shading" w:semiHidden="0" w:uiPriority="71" w:unhideWhenUsed="0"/>
-    <w:lsdException w:name="Colorful List" w:semiHidden="0" w:uiPriority="72" w:unhideWhenUsed="0"/>
-    <w:lsdException w:name="Colorful Grid" w:semiHidden="0" w:uiPriority="73" w:unhideWhenUsed="0"/>
-    <w:lsdException w:name="Light Shading Accent 1" w:semiHidden="0" w:uiPriority="60" w:unhideWhenUsed="0"/>
-    <w:lsdException w:name="Light List Accent 1" w:semiHidden="0" w:uiPriority="61" w:unhideWhenUsed="0"/>
-    <w:lsdException w:name="Light Grid Accent 1" w:semiHidden="0" w:uiPriority="62" w:unhideWhenUsed="0"/>
-    <w:lsdException w:name="Medium Shading 1 Accent 1" w:semiHidden="0" w:uiPriority="63" w:unhideWhenUsed="0"/>
-    <w:lsdException w:name="Medium Shading 2 Accent 1" w:semiHidden="0" w:uiPriority="64" w:unhideWhenUsed="0"/>
-    <w:lsdException w:name="Medium List 1 Accent 1" w:semiHidden="0" w:uiPriority="65" w:unhideWhenUsed="0"/>
-    <w:lsdException w:name="Revision" w:unhideWhenUsed="0"/>
-    <w:lsdException w:name="List Paragraph" w:semiHidden="0" w:uiPriority="34" w:unhideWhenUsed="0" w:qFormat="1"/>
-    <w:lsdException w:name="Quote" w:semiHidden="0" w:uiPriority="29" w:unhideWhenUsed="0" w:qFormat="1"/>
-    <w:lsdException w:name="Intense Quote" w:semiHidden="0" w:uiPriority="30" w:unhideWhenUsed="0" w:qFormat="1"/>
-    <w:lsdException w:name="Medium List 2 Accent 1" w:semiHidden="0" w:uiPriority="66" w:unhideWhenUsed="0"/>
-    <w:lsdException w:name="Medium Grid 1 Accent 1" w:semiHidden="0" w:uiPriority="67" w:unhideWhenUsed="0"/>
-    <w:lsdException w:name="Medium Grid 2 Accent 1" w:semiHidden="0" w:uiPriority="68" w:unhideWhenUsed="0"/>
-    <w:lsdException w:name="Medium Grid 3 Accent 1" w:semiHidden="0" w:uiPriority="69" w:unhideWhenUsed="0"/>
-    <w:lsdException w:name="Dark List Accent 1" w:semiHidden="0" w:uiPriority="70" w:unhideWhenUsed="0"/>
-    <w:lsdException w:name="Colorful Shading Accent 1" w:semiHidden="0" w:uiPriority="71" w:unhideWhenUsed="0"/>
-    <w:lsdException w:name="Colorful List Accent 1" w:semiHidden="0" w:uiPriority="72" w:unhideWhenUsed="0"/>
-    <w:lsdException w:name="Colorful Grid Accent 1" w:semiHidden="0" w:uiPriority="73" w:unhideWhenUsed="0"/>
-    <w:lsdException w:name="Light Shading Accent 2" w:semiHidden="0" w:uiPriority="60" w:unhideWhenUsed="0"/>
-    <w:lsdException w:name="Light List Accent 2" w:semiHidden="0" w:uiPriority="61" w:unhideWhenUsed="0"/>
-    <w:lsdException w:name="Light Grid Accent 2" w:semiHidden="0" w:uiPriority="62" w:unhideWhenUsed="0"/>
-    <w:lsdException w:name="Medium Shading 1 Accent 2" w:semiHidden="0" w:uiPriority="63" w:unhideWhenUsed="0"/>
-    <w:lsdException w:name="Medium Shading 2 Accent 2" w:semiHidden="0" w:uiPriority="64" w:unhideWhenUsed="0"/>
-    <w:lsdException w:name="Medium List 1 Accent 2" w:semiHidden="0" w:uiPriority="65" w:unhideWhenUsed="0"/>
-    <w:lsdException w:name="Medium List 2 Accent 2" w:semiHidden="0" w:uiPriority="66" w:unhideWhenUsed="0"/>
-    <w:lsdException w:name="Medium Grid 1 Accent 2" w:semiHidden="0" w:uiPriority="67" w:unhideWhenUsed="0"/>
-    <w:lsdException w:name="Medium Grid 2 Accent 2" w:semiHidden="0" w:uiPriority="68" w:unhideWhenUsed="0"/>
-    <w:lsdException w:name="Medium Grid 3 Accent 2" w:semiHidden="0" w:uiPriority="69" w:unhideWhenUsed="0"/>
-    <w:lsdException w:name="Dark List Accent 2" w:semiHidden="0" w:uiPriority="70" w:unhideWhenUsed="0"/>
-    <w:lsdException w:name="Colorful Shading Accent 2" w:semiHidden="0" w:uiPriority="71" w:unhideWhenUsed="0"/>
-    <w:lsdException w:name="Colorful List Accent 2" w:semiHidden="0" w:uiPriority="72" w:unhideWhenUsed="0"/>
-    <w:lsdException w:name="Colorful Grid Accent 2" w:semiHidden="0" w:uiPriority="73" w:unhideWhenUsed="0"/>
-    <w:lsdException w:name="Light Shading Accent 3" w:semiHidden="0" w:uiPriority="60" w:unhideWhenUsed="0"/>
-    <w:lsdException w:name="Light List Accent 3" w:semiHidden="0" w:uiPriority="61" w:unhideWhenUsed="0"/>
-    <w:lsdException w:name="Light Grid Accent 3" w:semiHidden="0" w:uiPriority="62" w:unhideWhenUsed="0"/>
-    <w:lsdException w:name="Medium Shading 1 Accent 3" w:semiHidden="0" w:uiPriority="63" w:unhideWhenUsed="0"/>
-    <w:lsdException w:name="Medium Shading 2 Accent 3" w:semiHidden="0" w:uiPriority="64" w:unhideWhenUsed="0"/>
-    <w:lsdException w:name="Medium List 1 Accent 3" w:semiHidden="0" w:uiPriority="65" w:unhideWhenUsed="0"/>
-    <w:lsdException w:name="Medium List 2 Accent 3" w:semiHidden="0" w:uiPriority="66" w:unhideWhenUsed="0"/>
-    <w:lsdException w:name="Medium Grid 1 Accent 3" w:semiHidden="0" w:uiPriority="67" w:unhideWhenUsed="0"/>
-    <w:lsdException w:name="Medium Grid 2 Accent 3" w:semiHidden="0" w:uiPriority="68" w:unhideWhenUsed="0"/>
-    <w:lsdException w:name="Medium Grid 3 Accent 3" w:semiHidden="0" w:uiPriority="69" w:unhideWhenUsed="0"/>
-    <w:lsdException w:name="Dark List Accent 3" w:semiHidden="0" w:uiPriority="70" w:unhideWhenUsed="0"/>
-    <w:lsdException w:name="Colorful Shading Accent 3" w:semiHidden="0" w:uiPriority="71" w:unhideWhenUsed="0"/>
-    <w:lsdException w:name="Colorful List Accent 3" w:semiHidden="0" w:uiPriority="72" w:unhideWhenUsed="0"/>
-    <w:lsdException w:name="Colorful Grid Accent 3" w:semiHidden="0" w:uiPriority="73" w:unhideWhenUsed="0"/>
-    <w:lsdException w:name="Light Shading Accent 4" w:semiHidden="0" w:uiPriority="60" w:unhideWhenUsed="0"/>
-    <w:lsdException w:name="Light List Accent 4" w:semiHidden="0" w:uiPriority="61" w:unhideWhenUsed="0"/>
-    <w:lsdException w:name="Light Grid Accent 4" w:semiHidden="0" w:uiPriority="62" w:unhideWhenUsed="0"/>
-    <w:lsdException w:name="Medium Shading 1 Accent 4" w:semiHidden="0" w:uiPriority="63" w:unhideWhenUsed="0"/>
-    <w:lsdException w:name="Medium Shading 2 Accent 4" w:semiHidden="0" w:uiPriority="64" w:unhideWhenUsed="0"/>
-    <w:lsdException w:name="Medium List 1 Accent 4" w:semiHidden="0" w:uiPriority="65" w:unhideWhenUsed="0"/>
-    <w:lsdException w:name="Medium List 2 Accent 4" w:semiHidden="0" w:uiPriority="66" w:unhideWhenUsed="0"/>
-    <w:lsdException w:name="Medium Grid 1 Accent 4" w:semiHidden="0" w:uiPriority="67" w:unhideWhenUsed="0"/>
-    <w:lsdException w:name="Medium Grid 2 Accent 4" w:semiHidden="0" w:uiPriority="68" w:unhideWhenUsed="0"/>
-    <w:lsdException w:name="Medium Grid 3 Accent 4" w:semiHidden="0" w:uiPriority="69" w:unhideWhenUsed="0"/>
-    <w:lsdException w:name="Dark List Accent 4" w:semiHidden="0" w:uiPriority="70" w:unhideWhenUsed="0"/>
-    <w:lsdException w:name="Colorful Shading Accent 4" w:semiHidden="0" w:uiPriority="71" w:unhideWhenUsed="0"/>
-    <w:lsdException w:name="Colorful List Accent 4" w:semiHidden="0" w:uiPriority="72" w:unhideWhenUsed="0"/>
-    <w:lsdException w:name="Colorful Grid Accent 4" w:semiHidden="0" w:uiPriority="73" w:unhideWhenUsed="0"/>
-    <w:lsdException w:name="Light Shading Accent 5" w:semiHidden="0" w:uiPriority="60" w:unhideWhenUsed="0"/>
-    <w:lsdException w:name="Light List Accent 5" w:semiHidden="0" w:uiPriority="61" w:unhideWhenUsed="0"/>
-    <w:lsdException w:name="Light Grid Accent 5" w:semiHidden="0" w:uiPriority="62" w:unhideWhenUsed="0"/>
-    <w:lsdException w:name="Medium Shading 1 Accent 5" w:semiHidden="0" w:uiPriority="63" w:unhideWhenUsed="0"/>
-    <w:lsdException w:name="Medium Shading 2 Accent 5" w:semiHidden="0" w:uiPriority="64" w:unhideWhenUsed="0"/>
-    <w:lsdException w:name="Medium List 1 Accent 5" w:semiHidden="0" w:uiPriority="65" w:unhideWhenUsed="0"/>
-    <w:lsdException w:name="Medium List 2 Accent 5" w:semiHidden="0" w:uiPriority="66" w:unhideWhenUsed="0"/>
-    <w:lsdException w:name="Medium Grid 1 Accent 5" w:semiHidden="0" w:uiPriority="67" w:unhideWhenUsed="0"/>
-    <w:lsdException w:name="Medium Grid 2 Accent 5" w:semiHidden="0" w:uiPriority="68" w:unhideWhenUsed="0"/>
-    <w:lsdException w:name="Medium Grid 3 Accent 5" w:semiHidden="0" w:uiPriority="69" w:unhideWhenUsed="0"/>
-    <w:lsdException w:name="Dark List Accent 5" w:semiHidden="0" w:uiPriority="70" w:unhideWhenUsed="0"/>
-    <w:lsdException w:name="Colorful Shading Accent 5" w:semiHidden="0" w:uiPriority="71" w:unhideWhenUsed="0"/>
-    <w:lsdException w:name="Colorful List Accent 5" w:semiHidden="0" w:uiPriority="72" w:unhideWhenUsed="0"/>
-    <w:lsdException w:name="Colorful Grid Accent 5" w:semiHidden="0" w:uiPriority="73" w:unhideWhenUsed="0"/>
-    <w:lsdException w:name="Light Shading Accent 6" w:semiHidden="0" w:uiPriority="60" w:unhideWhenUsed="0"/>
-    <w:lsdException w:name="Light List Accent 6" w:semiHidden="0" w:uiPriority="61" w:unhideWhenUsed="0"/>
-    <w:lsdException w:name="Light Grid Accent 6" w:semiHidden="0" w:uiPriority="62" w:unhideWhenUsed="0"/>
-    <w:lsdException w:name="Medium Shading 1 Accent 6" w:semiHidden="0" w:uiPriority="63" w:unhideWhenUsed="0"/>
-    <w:lsdException w:name="Medium Shading 2 Accent 6" w:semiHidden="0" w:uiPriority="64" w:unhideWhenUsed="0"/>
-    <w:lsdException w:name="Medium List 1 Accent 6" w:semiHidden="0" w:uiPriority="65" w:unhideWhenUsed="0"/>
-    <w:lsdException w:name="Medium List 2 Accent 6" w:semiHidden="0" w:uiPriority="66" w:unhideWhenUsed="0"/>
-    <w:lsdException w:name="Medium Grid 1 Accent 6" w:semiHidden="0" w:uiPriority="67" w:unhideWhenUsed="0"/>
-    <w:lsdException w:name="Medium Grid 2 Accent 6" w:semiHidden="0" w:uiPriority="68" w:unhideWhenUsed="0"/>
-    <w:lsdException w:name="Medium Grid 3 Accent 6" w:semiHidden="0" w:uiPriority="69" w:unhideWhenUsed="0"/>
-    <w:lsdException w:name="Dark List Accent 6" w:semiHidden="0" w:uiPriority="70" w:unhideWhenUsed="0"/>
-    <w:lsdException w:name="Colorful Shading Accent 6" w:semiHidden="0" w:uiPriority="71" w:unhideWhenUsed="0"/>
-    <w:lsdException w:name="Colorful List Accent 6" w:semiHidden="0" w:uiPriority="72" w:unhideWhenUsed="0"/>
-    <w:lsdException w:name="Colorful Grid Accent 6" w:semiHidden="0" w:uiPriority="73" w:unhideWhenUsed="0"/>
-    <w:lsdException w:name="Subtle Emphasis" w:semiHidden="0" w:uiPriority="19" w:unhideWhenUsed="0" w:qFormat="1"/>
-    <w:lsdException w:name="Intense Emphasis" w:semiHidden="0" w:uiPriority="21" w:unhideWhenUsed="0" w:qFormat="1"/>
-    <w:lsdException w:name="Subtle Reference" w:semiHidden="0" w:uiPriority="31" w:unhideWhenUsed="0" w:qFormat="1"/>
-    <w:lsdException w:name="Intense Reference" w:semiHidden="0" w:uiPriority="32" w:unhideWhenUsed="0" w:qFormat="1"/>
-    <w:lsdException w:name="Book Title" w:semiHidden="0" w:uiPriority="33" w:unhideWhenUsed="0" w:qFormat="1"/>
-    <w:lsdException w:name="Bibliography" w:uiPriority="37"/>
-    <w:lsdException w:name="TOC Heading" w:uiPriority="39" w:qFormat="1"/>
-  </w:latentStyles>
-  <w:style w:type="paragraph" w:default="1" w:styleId="Normal">
-    <w:name w:val="Normal"/>
-    <w:qFormat/>
-  </w:style>
-  <w:style w:type="character" w:default="1" w:styleId="DefaultParagraphFont">
-    <w:name w:val="Default Paragraph Font"/>
-    <w:uiPriority w:val="1"/>
-    <w:semiHidden/>
-    <w:unhideWhenUsed/>
-  </w:style>
-  <w:style w:type="table" w:default="1" w:styleId="TableNormal">
-    <w:name w:val="Normal Table"/>
-    <w:uiPriority w:val="99"/>
-    <w:semiHidden/>
-    <w:unhideWhenUsed/>
-    <w:tblPr>
-      <w:tblInd w:w="0" w:type="dxa"/>
-      <w:tblCellMar>
-        <w:top w:w="0" w:type="dxa"/>
-        <w:left w:w="108" w:type="dxa"/>
-        <w:bottom w:w="0" w:type="dxa"/>
-        <w:right w:w="108" w:type="dxa"/>
-      </w:tblCellMar>
-    </w:tblPr>
-  </w:style>
-  <w:style w:type="numbering" w:default="1" w:styleId="NoList">
-    <w:name w:val="No List"/>
-    <w:uiPriority w:val="99"/>
-    <w:semiHidden/>
-    <w:unhideWhenUsed/>
   </w:style>
 </w:styles>
 </file>
@@ -3841,7 +4328,7 @@
   <a:extraClrSchemeLst/>
   <a:extLst>
     <a:ext uri="{05A4C25C-085E-4340-85A3-A5531E510DB2}">
-      <thm15:themeFamily xmlns:thm15="http://schemas.microsoft.com/office/thememl/2012/main" xmlns="" name="Office Theme" id="{62F939B6-93AF-4DB8-9C6B-D6C7DFDC589F}" vid="{4A3C46E8-61CC-4603-A589-7422A47A8E4A}"/>
+      <thm15:themeFamily xmlns:thm15="http://schemas.microsoft.com/office/thememl/2012/main" name="Office Theme" id="{62F939B6-93AF-4DB8-9C6B-D6C7DFDC589F}" vid="{4A3C46E8-61CC-4603-A589-7422A47A8E4A}"/>
     </a:ext>
   </a:extLst>
 </a:theme>

</xml_diff>